<commit_message>
add Q300M and Q509E
</commit_message>
<xml_diff>
--- a/LeetCode record.docx
+++ b/LeetCode record.docx
@@ -56,9 +56,9 @@
       <w:tblGrid>
         <w:gridCol w:w="617"/>
         <w:gridCol w:w="1123"/>
-        <w:gridCol w:w="1627"/>
-        <w:gridCol w:w="2316"/>
-        <w:gridCol w:w="2846"/>
+        <w:gridCol w:w="1813"/>
+        <w:gridCol w:w="2237"/>
+        <w:gridCol w:w="2739"/>
         <w:gridCol w:w="1164"/>
         <w:gridCol w:w="1097"/>
       </w:tblGrid>
@@ -1097,6 +1097,7 @@
               <w:rPr>
                 <w:rFonts w:ascii="Helvetica" w:hAnsi="Helvetica"/>
               </w:rPr>
+              <w:lastRenderedPageBreak/>
               <w:t>114</w:t>
             </w:r>
           </w:p>
@@ -2044,14 +2045,14 @@
               <w:rPr>
                 <w:rFonts w:ascii="Helvetica" w:hAnsi="Helvetica"/>
               </w:rPr>
-              <w:t xml:space="preserve">Use Dequeue (hint: repeatedly compare first and last elements) to store nodes, and repeatedly pull </w:t>
+              <w:t xml:space="preserve">Use Dequeue (hint: repeatedly </w:t>
             </w:r>
             <w:r>
               <w:rPr>
                 <w:rFonts w:ascii="Helvetica" w:hAnsi="Helvetica"/>
               </w:rPr>
               <w:lastRenderedPageBreak/>
-              <w:t>nodes off from both ends to see whether it’s palindrome.</w:t>
+              <w:t>compare first and last elements) to store nodes, and repeatedly pull nodes off from both ends to see whether it’s palindrome.</w:t>
             </w:r>
           </w:p>
         </w:tc>
@@ -2071,25 +2072,33 @@
                 <w:rFonts w:ascii="Helvetica" w:hAnsi="Helvetica"/>
               </w:rPr>
               <w:lastRenderedPageBreak/>
-              <w:t>O(N) runtime complexity O(N) space complexity. There’s an O(1) space complexity solution.</w:t>
-            </w:r>
-          </w:p>
-        </w:tc>
-        <w:tc>
-          <w:tcPr>
-            <w:tcW w:w="0" w:type="auto"/>
-            <w:shd w:val="clear" w:color="auto" w:fill="E2EFD9" w:themeFill="accent6" w:themeFillTint="33"/>
-          </w:tcPr>
-          <w:p>
-            <w:pPr>
-              <w:rPr>
-                <w:rFonts w:ascii="Helvetica" w:hAnsi="Helvetica"/>
-              </w:rPr>
-            </w:pPr>
-            <w:r>
-              <w:rPr>
-                <w:rFonts w:ascii="Helvetica" w:hAnsi="Helvetica"/>
-              </w:rPr>
+              <w:t xml:space="preserve">O(N) runtime complexity O(N) </w:t>
+            </w:r>
+            <w:r>
+              <w:rPr>
+                <w:rFonts w:ascii="Helvetica" w:hAnsi="Helvetica"/>
+              </w:rPr>
+              <w:lastRenderedPageBreak/>
+              <w:t>space complexity. There’s an O(1) space complexity solution.</w:t>
+            </w:r>
+          </w:p>
+        </w:tc>
+        <w:tc>
+          <w:tcPr>
+            <w:tcW w:w="0" w:type="auto"/>
+            <w:shd w:val="clear" w:color="auto" w:fill="E2EFD9" w:themeFill="accent6" w:themeFillTint="33"/>
+          </w:tcPr>
+          <w:p>
+            <w:pPr>
+              <w:rPr>
+                <w:rFonts w:ascii="Helvetica" w:hAnsi="Helvetica"/>
+              </w:rPr>
+            </w:pPr>
+            <w:r>
+              <w:rPr>
+                <w:rFonts w:ascii="Helvetica" w:hAnsi="Helvetica"/>
+              </w:rPr>
+              <w:lastRenderedPageBreak/>
               <w:t>34.72%</w:t>
             </w:r>
           </w:p>
@@ -2298,66 +2307,78 @@
             </w:pPr>
             <w:r>
               <w:rPr>
-                <w:rFonts w:ascii="Helvetica" w:hAnsi="Helvetica"/>
-              </w:rPr>
-              <w:t>473</w:t>
-            </w:r>
-          </w:p>
-        </w:tc>
-        <w:tc>
-          <w:tcPr>
-            <w:tcW w:w="0" w:type="auto"/>
-            <w:shd w:val="clear" w:color="auto" w:fill="E2EFD9" w:themeFill="accent6" w:themeFillTint="33"/>
-          </w:tcPr>
-          <w:p>
-            <w:pPr>
-              <w:rPr>
-                <w:rFonts w:ascii="Helvetica" w:hAnsi="Helvetica"/>
-              </w:rPr>
-            </w:pPr>
-            <w:r>
-              <w:rPr>
-                <w:rFonts w:ascii="Helvetica" w:hAnsi="Helvetica"/>
-              </w:rPr>
-              <w:t>Medium</w:t>
-            </w:r>
-          </w:p>
-        </w:tc>
-        <w:tc>
-          <w:tcPr>
-            <w:tcW w:w="0" w:type="auto"/>
-            <w:shd w:val="clear" w:color="auto" w:fill="E2EFD9" w:themeFill="accent6" w:themeFillTint="33"/>
-          </w:tcPr>
-          <w:p>
-            <w:pPr>
-              <w:rPr>
-                <w:rFonts w:ascii="Helvetica" w:hAnsi="Helvetica"/>
-              </w:rPr>
-            </w:pPr>
-            <w:r>
-              <w:rPr>
-                <w:rFonts w:ascii="Helvetica" w:hAnsi="Helvetica"/>
-              </w:rPr>
-              <w:t>Matchsticks to Square</w:t>
-            </w:r>
-          </w:p>
-        </w:tc>
-        <w:tc>
-          <w:tcPr>
-            <w:tcW w:w="0" w:type="auto"/>
-            <w:shd w:val="clear" w:color="auto" w:fill="E2EFD9" w:themeFill="accent6" w:themeFillTint="33"/>
-          </w:tcPr>
-          <w:p>
-            <w:pPr>
-              <w:rPr>
-                <w:rFonts w:ascii="Helvetica" w:hAnsi="Helvetica"/>
-              </w:rPr>
-            </w:pPr>
-            <w:r>
-              <w:rPr>
-                <w:rFonts w:ascii="Helvetica" w:hAnsi="Helvetica"/>
-              </w:rPr>
-              <w:t xml:space="preserve">Use </w:t>
+                <w:rFonts w:ascii="Helvetica" w:hAnsi="Helvetica" w:hint="eastAsia"/>
+              </w:rPr>
+              <w:t>3</w:t>
+            </w:r>
+            <w:r>
+              <w:rPr>
+                <w:rFonts w:ascii="Helvetica" w:hAnsi="Helvetica"/>
+              </w:rPr>
+              <w:t>00</w:t>
+            </w:r>
+          </w:p>
+        </w:tc>
+        <w:tc>
+          <w:tcPr>
+            <w:tcW w:w="0" w:type="auto"/>
+            <w:shd w:val="clear" w:color="auto" w:fill="E2EFD9" w:themeFill="accent6" w:themeFillTint="33"/>
+          </w:tcPr>
+          <w:p>
+            <w:pPr>
+              <w:rPr>
+                <w:rFonts w:ascii="Helvetica" w:hAnsi="Helvetica"/>
+              </w:rPr>
+            </w:pPr>
+            <w:r>
+              <w:rPr>
+                <w:rFonts w:ascii="Helvetica" w:hAnsi="Helvetica" w:hint="eastAsia"/>
+              </w:rPr>
+              <w:t>M</w:t>
+            </w:r>
+            <w:r>
+              <w:rPr>
+                <w:rFonts w:ascii="Helvetica" w:hAnsi="Helvetica"/>
+              </w:rPr>
+              <w:t>edium</w:t>
+            </w:r>
+          </w:p>
+        </w:tc>
+        <w:tc>
+          <w:tcPr>
+            <w:tcW w:w="0" w:type="auto"/>
+            <w:shd w:val="clear" w:color="auto" w:fill="E2EFD9" w:themeFill="accent6" w:themeFillTint="33"/>
+          </w:tcPr>
+          <w:p>
+            <w:pPr>
+              <w:rPr>
+                <w:rFonts w:ascii="Helvetica" w:hAnsi="Helvetica"/>
+              </w:rPr>
+            </w:pPr>
+            <w:r>
+              <w:rPr>
+                <w:rFonts w:ascii="Helvetica" w:hAnsi="Helvetica"/>
+              </w:rPr>
+              <w:t>Longest Increasing Subsequence</w:t>
+            </w:r>
+          </w:p>
+        </w:tc>
+        <w:tc>
+          <w:tcPr>
+            <w:tcW w:w="0" w:type="auto"/>
+            <w:shd w:val="clear" w:color="auto" w:fill="E2EFD9" w:themeFill="accent6" w:themeFillTint="33"/>
+          </w:tcPr>
+          <w:p>
+            <w:pPr>
+              <w:rPr>
+                <w:rFonts w:ascii="Helvetica" w:hAnsi="Helvetica" w:hint="eastAsia"/>
+              </w:rPr>
+            </w:pPr>
+            <w:r>
+              <w:rPr>
+                <w:rFonts w:ascii="Helvetica" w:hAnsi="Helvetica"/>
+              </w:rPr>
+              <w:t xml:space="preserve">Based on </w:t>
             </w:r>
             <w:hyperlink r:id="rId9" w:history="1">
               <w:r>
@@ -2372,6 +2393,186 @@
               <w:rPr>
                 <w:rFonts w:ascii="Helvetica" w:hAnsi="Helvetica"/>
               </w:rPr>
+              <w:t xml:space="preserve"> without looking at code, </w:t>
+            </w:r>
+            <w:r>
+              <w:rPr>
+                <w:rFonts w:ascii="Helvetica" w:hAnsi="Helvetica"/>
+              </w:rPr>
+              <w:t>my code writeup</w:t>
+            </w:r>
+            <w:r>
+              <w:rPr>
+                <w:rFonts w:ascii="Helvetica" w:hAnsi="Helvetica"/>
+              </w:rPr>
+              <w:t xml:space="preserve"> </w:t>
+            </w:r>
+            <w:r>
+              <w:rPr>
+                <w:rFonts w:ascii="Helvetica" w:hAnsi="Helvetica"/>
+              </w:rPr>
+              <w:t>is my own work</w:t>
+            </w:r>
+            <w:r>
+              <w:rPr>
+                <w:rFonts w:ascii="Helvetica" w:hAnsi="Helvetica"/>
+              </w:rPr>
+              <w:t>.</w:t>
+            </w:r>
+          </w:p>
+        </w:tc>
+        <w:tc>
+          <w:tcPr>
+            <w:tcW w:w="0" w:type="auto"/>
+            <w:shd w:val="clear" w:color="auto" w:fill="E2EFD9" w:themeFill="accent6" w:themeFillTint="33"/>
+          </w:tcPr>
+          <w:p>
+            <w:pPr>
+              <w:rPr>
+                <w:rFonts w:ascii="Helvetica" w:hAnsi="Helvetica"/>
+              </w:rPr>
+            </w:pPr>
+            <w:r>
+              <w:rPr>
+                <w:rFonts w:ascii="Helvetica" w:hAnsi="Helvetica" w:hint="eastAsia"/>
+              </w:rPr>
+              <w:t>C</w:t>
+            </w:r>
+            <w:r>
+              <w:rPr>
+                <w:rFonts w:ascii="Helvetica" w:hAnsi="Helvetica"/>
+              </w:rPr>
+              <w:t>SE 417 problem</w:t>
+            </w:r>
+          </w:p>
+        </w:tc>
+        <w:tc>
+          <w:tcPr>
+            <w:tcW w:w="0" w:type="auto"/>
+            <w:shd w:val="clear" w:color="auto" w:fill="E2EFD9" w:themeFill="accent6" w:themeFillTint="33"/>
+          </w:tcPr>
+          <w:p>
+            <w:pPr>
+              <w:rPr>
+                <w:rFonts w:ascii="Helvetica" w:hAnsi="Helvetica"/>
+              </w:rPr>
+            </w:pPr>
+            <w:r>
+              <w:rPr>
+                <w:rFonts w:ascii="Helvetica" w:hAnsi="Helvetica"/>
+              </w:rPr>
+              <w:t>34.49%</w:t>
+            </w:r>
+          </w:p>
+        </w:tc>
+        <w:tc>
+          <w:tcPr>
+            <w:tcW w:w="0" w:type="auto"/>
+            <w:shd w:val="clear" w:color="auto" w:fill="E2EFD9" w:themeFill="accent6" w:themeFillTint="33"/>
+          </w:tcPr>
+          <w:p>
+            <w:pPr>
+              <w:rPr>
+                <w:rFonts w:ascii="Helvetica" w:hAnsi="Helvetica"/>
+              </w:rPr>
+            </w:pPr>
+            <w:r>
+              <w:rPr>
+                <w:rFonts w:ascii="Helvetica" w:hAnsi="Helvetica"/>
+              </w:rPr>
+              <w:t>57.78%</w:t>
+            </w:r>
+          </w:p>
+        </w:tc>
+      </w:tr>
+      <w:tr>
+        <w:tc>
+          <w:tcPr>
+            <w:tcW w:w="0" w:type="auto"/>
+            <w:shd w:val="clear" w:color="auto" w:fill="E2EFD9" w:themeFill="accent6" w:themeFillTint="33"/>
+          </w:tcPr>
+          <w:p>
+            <w:pPr>
+              <w:rPr>
+                <w:rFonts w:ascii="Helvetica" w:hAnsi="Helvetica"/>
+              </w:rPr>
+            </w:pPr>
+            <w:r>
+              <w:rPr>
+                <w:rFonts w:ascii="Helvetica" w:hAnsi="Helvetica"/>
+              </w:rPr>
+              <w:t>473</w:t>
+            </w:r>
+          </w:p>
+        </w:tc>
+        <w:tc>
+          <w:tcPr>
+            <w:tcW w:w="0" w:type="auto"/>
+            <w:shd w:val="clear" w:color="auto" w:fill="E2EFD9" w:themeFill="accent6" w:themeFillTint="33"/>
+          </w:tcPr>
+          <w:p>
+            <w:pPr>
+              <w:rPr>
+                <w:rFonts w:ascii="Helvetica" w:hAnsi="Helvetica"/>
+              </w:rPr>
+            </w:pPr>
+            <w:r>
+              <w:rPr>
+                <w:rFonts w:ascii="Helvetica" w:hAnsi="Helvetica"/>
+              </w:rPr>
+              <w:t>Medium</w:t>
+            </w:r>
+          </w:p>
+        </w:tc>
+        <w:tc>
+          <w:tcPr>
+            <w:tcW w:w="0" w:type="auto"/>
+            <w:shd w:val="clear" w:color="auto" w:fill="E2EFD9" w:themeFill="accent6" w:themeFillTint="33"/>
+          </w:tcPr>
+          <w:p>
+            <w:pPr>
+              <w:rPr>
+                <w:rFonts w:ascii="Helvetica" w:hAnsi="Helvetica"/>
+              </w:rPr>
+            </w:pPr>
+            <w:r>
+              <w:rPr>
+                <w:rFonts w:ascii="Helvetica" w:hAnsi="Helvetica"/>
+              </w:rPr>
+              <w:t>Matchsticks to Square</w:t>
+            </w:r>
+          </w:p>
+        </w:tc>
+        <w:tc>
+          <w:tcPr>
+            <w:tcW w:w="0" w:type="auto"/>
+            <w:shd w:val="clear" w:color="auto" w:fill="E2EFD9" w:themeFill="accent6" w:themeFillTint="33"/>
+          </w:tcPr>
+          <w:p>
+            <w:pPr>
+              <w:rPr>
+                <w:rFonts w:ascii="Helvetica" w:hAnsi="Helvetica"/>
+              </w:rPr>
+            </w:pPr>
+            <w:r>
+              <w:rPr>
+                <w:rFonts w:ascii="Helvetica" w:hAnsi="Helvetica"/>
+              </w:rPr>
+              <w:t xml:space="preserve">Use </w:t>
+            </w:r>
+            <w:hyperlink r:id="rId10" w:history="1">
+              <w:r>
+                <w:rPr>
+                  <w:rStyle w:val="Hyperlink"/>
+                  <w:rFonts w:ascii="Helvetica" w:hAnsi="Helvetica"/>
+                </w:rPr>
+                <w:t>this approach</w:t>
+              </w:r>
+            </w:hyperlink>
+            <w:r>
+              <w:rPr>
+                <w:rFonts w:ascii="Helvetica" w:hAnsi="Helvetica"/>
+              </w:rPr>
               <w:t>, with my modified code</w:t>
             </w:r>
           </w:p>
@@ -2445,6 +2646,309 @@
               </w:rPr>
               <w:t>96.11%</w:t>
             </w:r>
+          </w:p>
+        </w:tc>
+      </w:tr>
+      <w:tr>
+        <w:tc>
+          <w:tcPr>
+            <w:tcW w:w="0" w:type="auto"/>
+            <w:shd w:val="clear" w:color="auto" w:fill="E2EFD9" w:themeFill="accent6" w:themeFillTint="33"/>
+          </w:tcPr>
+          <w:p>
+            <w:pPr>
+              <w:rPr>
+                <w:rFonts w:ascii="Helvetica" w:hAnsi="Helvetica"/>
+              </w:rPr>
+            </w:pPr>
+            <w:r>
+              <w:rPr>
+                <w:rFonts w:ascii="Helvetica" w:hAnsi="Helvetica" w:hint="eastAsia"/>
+              </w:rPr>
+              <w:t>5</w:t>
+            </w:r>
+            <w:r>
+              <w:rPr>
+                <w:rFonts w:ascii="Helvetica" w:hAnsi="Helvetica"/>
+              </w:rPr>
+              <w:t>09</w:t>
+            </w:r>
+          </w:p>
+        </w:tc>
+        <w:tc>
+          <w:tcPr>
+            <w:tcW w:w="0" w:type="auto"/>
+            <w:shd w:val="clear" w:color="auto" w:fill="E2EFD9" w:themeFill="accent6" w:themeFillTint="33"/>
+          </w:tcPr>
+          <w:p>
+            <w:pPr>
+              <w:rPr>
+                <w:rFonts w:ascii="Helvetica" w:hAnsi="Helvetica"/>
+              </w:rPr>
+            </w:pPr>
+            <w:r>
+              <w:rPr>
+                <w:rFonts w:ascii="Helvetica" w:hAnsi="Helvetica" w:hint="eastAsia"/>
+              </w:rPr>
+              <w:t>E</w:t>
+            </w:r>
+            <w:r>
+              <w:rPr>
+                <w:rFonts w:ascii="Helvetica" w:hAnsi="Helvetica"/>
+              </w:rPr>
+              <w:t>asy</w:t>
+            </w:r>
+          </w:p>
+        </w:tc>
+        <w:tc>
+          <w:tcPr>
+            <w:tcW w:w="0" w:type="auto"/>
+            <w:shd w:val="clear" w:color="auto" w:fill="E2EFD9" w:themeFill="accent6" w:themeFillTint="33"/>
+          </w:tcPr>
+          <w:p>
+            <w:pPr>
+              <w:rPr>
+                <w:rFonts w:ascii="Helvetica" w:hAnsi="Helvetica"/>
+              </w:rPr>
+            </w:pPr>
+            <w:r>
+              <w:rPr>
+                <w:rFonts w:ascii="Helvetica" w:hAnsi="Helvetica"/>
+              </w:rPr>
+              <w:t>Fibonacci Number</w:t>
+            </w:r>
+          </w:p>
+        </w:tc>
+        <w:tc>
+          <w:tcPr>
+            <w:tcW w:w="0" w:type="auto"/>
+            <w:shd w:val="clear" w:color="auto" w:fill="E2EFD9" w:themeFill="accent6" w:themeFillTint="33"/>
+          </w:tcPr>
+          <w:p>
+            <w:pPr>
+              <w:rPr>
+                <w:rFonts w:ascii="Helvetica" w:hAnsi="Helvetica"/>
+              </w:rPr>
+            </w:pPr>
+            <w:r>
+              <w:rPr>
+                <w:rFonts w:ascii="Helvetica" w:hAnsi="Helvetica" w:hint="eastAsia"/>
+              </w:rPr>
+              <w:t>B</w:t>
+            </w:r>
+            <w:r>
+              <w:rPr>
+                <w:rFonts w:ascii="Helvetica" w:hAnsi="Helvetica"/>
+              </w:rPr>
+              <w:t>ottom-up approach, as it only needs two number before the n for each computation.</w:t>
+            </w:r>
+          </w:p>
+        </w:tc>
+        <w:tc>
+          <w:tcPr>
+            <w:tcW w:w="0" w:type="auto"/>
+            <w:shd w:val="clear" w:color="auto" w:fill="E2EFD9" w:themeFill="accent6" w:themeFillTint="33"/>
+          </w:tcPr>
+          <w:p>
+            <w:pPr>
+              <w:rPr>
+                <w:rFonts w:ascii="Helvetica" w:hAnsi="Helvetica"/>
+              </w:rPr>
+            </w:pPr>
+            <w:r>
+              <w:rPr>
+                <w:rFonts w:ascii="Helvetica" w:hAnsi="Helvetica" w:hint="eastAsia"/>
+              </w:rPr>
+              <w:t>C</w:t>
+            </w:r>
+            <w:r>
+              <w:rPr>
+                <w:rFonts w:ascii="Helvetica" w:hAnsi="Helvetica"/>
+              </w:rPr>
+              <w:t>SE 417 problem</w:t>
+            </w:r>
+          </w:p>
+        </w:tc>
+        <w:tc>
+          <w:tcPr>
+            <w:tcW w:w="0" w:type="auto"/>
+            <w:shd w:val="clear" w:color="auto" w:fill="E2EFD9" w:themeFill="accent6" w:themeFillTint="33"/>
+          </w:tcPr>
+          <w:p>
+            <w:pPr>
+              <w:rPr>
+                <w:rFonts w:ascii="Helvetica" w:hAnsi="Helvetica"/>
+              </w:rPr>
+            </w:pPr>
+            <w:r>
+              <w:rPr>
+                <w:rFonts w:ascii="Helvetica" w:hAnsi="Helvetica"/>
+                <w:strike/>
+              </w:rPr>
+              <w:t>100%</w:t>
+            </w:r>
+          </w:p>
+        </w:tc>
+        <w:tc>
+          <w:tcPr>
+            <w:tcW w:w="0" w:type="auto"/>
+            <w:shd w:val="clear" w:color="auto" w:fill="E2EFD9" w:themeFill="accent6" w:themeFillTint="33"/>
+          </w:tcPr>
+          <w:p>
+            <w:pPr>
+              <w:rPr>
+                <w:rFonts w:ascii="Helvetica" w:hAnsi="Helvetica"/>
+              </w:rPr>
+            </w:pPr>
+            <w:r>
+              <w:rPr>
+                <w:rFonts w:ascii="Helvetica" w:hAnsi="Helvetica" w:hint="eastAsia"/>
+              </w:rPr>
+              <w:t>8</w:t>
+            </w:r>
+            <w:r>
+              <w:rPr>
+                <w:rFonts w:ascii="Helvetica" w:hAnsi="Helvetica"/>
+              </w:rPr>
+              <w:t>2.92%</w:t>
+            </w:r>
+          </w:p>
+        </w:tc>
+      </w:tr>
+      <w:tr>
+        <w:tc>
+          <w:tcPr>
+            <w:tcW w:w="0" w:type="auto"/>
+            <w:shd w:val="clear" w:color="auto" w:fill="FFF2CC" w:themeFill="accent4" w:themeFillTint="33"/>
+          </w:tcPr>
+          <w:p>
+            <w:pPr>
+              <w:rPr>
+                <w:rFonts w:ascii="Helvetica" w:hAnsi="Helvetica" w:hint="eastAsia"/>
+              </w:rPr>
+            </w:pPr>
+            <w:r>
+              <w:rPr>
+                <w:rFonts w:ascii="Helvetica" w:hAnsi="Helvetica" w:hint="eastAsia"/>
+              </w:rPr>
+              <w:t>6</w:t>
+            </w:r>
+            <w:r>
+              <w:rPr>
+                <w:rFonts w:ascii="Helvetica" w:hAnsi="Helvetica"/>
+              </w:rPr>
+              <w:t>73</w:t>
+            </w:r>
+          </w:p>
+        </w:tc>
+        <w:tc>
+          <w:tcPr>
+            <w:tcW w:w="0" w:type="auto"/>
+            <w:shd w:val="clear" w:color="auto" w:fill="FFF2CC" w:themeFill="accent4" w:themeFillTint="33"/>
+          </w:tcPr>
+          <w:p>
+            <w:pPr>
+              <w:rPr>
+                <w:rFonts w:ascii="Helvetica" w:hAnsi="Helvetica" w:hint="eastAsia"/>
+              </w:rPr>
+            </w:pPr>
+            <w:r>
+              <w:rPr>
+                <w:rFonts w:ascii="Helvetica" w:hAnsi="Helvetica" w:hint="eastAsia"/>
+              </w:rPr>
+              <w:t>M</w:t>
+            </w:r>
+            <w:r>
+              <w:rPr>
+                <w:rFonts w:ascii="Helvetica" w:hAnsi="Helvetica"/>
+              </w:rPr>
+              <w:t>edium</w:t>
+            </w:r>
+          </w:p>
+        </w:tc>
+        <w:tc>
+          <w:tcPr>
+            <w:tcW w:w="0" w:type="auto"/>
+            <w:shd w:val="clear" w:color="auto" w:fill="FFF2CC" w:themeFill="accent4" w:themeFillTint="33"/>
+          </w:tcPr>
+          <w:p>
+            <w:pPr>
+              <w:rPr>
+                <w:rFonts w:ascii="Helvetica" w:hAnsi="Helvetica"/>
+              </w:rPr>
+            </w:pPr>
+            <w:r>
+              <w:rPr>
+                <w:rFonts w:ascii="Helvetica" w:hAnsi="Helvetica"/>
+              </w:rPr>
+              <w:t>Number of Longest Increasing Subsequence</w:t>
+            </w:r>
+          </w:p>
+        </w:tc>
+        <w:tc>
+          <w:tcPr>
+            <w:tcW w:w="0" w:type="auto"/>
+            <w:shd w:val="clear" w:color="auto" w:fill="FFF2CC" w:themeFill="accent4" w:themeFillTint="33"/>
+          </w:tcPr>
+          <w:p>
+            <w:pPr>
+              <w:rPr>
+                <w:rFonts w:ascii="Helvetica" w:hAnsi="Helvetica" w:hint="eastAsia"/>
+              </w:rPr>
+            </w:pPr>
+            <w:r>
+              <w:rPr>
+                <w:rFonts w:ascii="Helvetica" w:hAnsi="Helvetica"/>
+              </w:rPr>
+              <w:t xml:space="preserve">Similar to Q300, and I’ve wrote the CSE 417 code to extract </w:t>
+            </w:r>
+            <w:r>
+              <w:rPr>
+                <w:rFonts w:ascii="Helvetica" w:hAnsi="Helvetica"/>
+              </w:rPr>
+              <w:lastRenderedPageBreak/>
+              <w:t>the sequence itself</w:t>
+            </w:r>
+          </w:p>
+        </w:tc>
+        <w:tc>
+          <w:tcPr>
+            <w:tcW w:w="0" w:type="auto"/>
+            <w:shd w:val="clear" w:color="auto" w:fill="FFF2CC" w:themeFill="accent4" w:themeFillTint="33"/>
+          </w:tcPr>
+          <w:p>
+            <w:pPr>
+              <w:rPr>
+                <w:rFonts w:ascii="Helvetica" w:hAnsi="Helvetica" w:hint="eastAsia"/>
+              </w:rPr>
+            </w:pPr>
+          </w:p>
+        </w:tc>
+        <w:tc>
+          <w:tcPr>
+            <w:tcW w:w="0" w:type="auto"/>
+            <w:shd w:val="clear" w:color="auto" w:fill="FFF2CC" w:themeFill="accent4" w:themeFillTint="33"/>
+          </w:tcPr>
+          <w:p>
+            <w:pPr>
+              <w:rPr>
+                <w:rFonts w:ascii="Helvetica" w:hAnsi="Helvetica"/>
+                <w:strike/>
+              </w:rPr>
+            </w:pPr>
+          </w:p>
+        </w:tc>
+        <w:tc>
+          <w:tcPr>
+            <w:tcW w:w="0" w:type="auto"/>
+            <w:shd w:val="clear" w:color="auto" w:fill="FFF2CC" w:themeFill="accent4" w:themeFillTint="33"/>
+          </w:tcPr>
+          <w:p>
+            <w:pPr>
+              <w:rPr>
+                <w:rFonts w:ascii="Helvetica" w:hAnsi="Helvetica" w:hint="eastAsia"/>
+              </w:rPr>
+            </w:pPr>
           </w:p>
         </w:tc>
       </w:tr>
@@ -2948,7 +3452,6 @@
   <w:style w:type="character" w:default="1" w:styleId="DefaultParagraphFont">
     <w:name w:val="Default Paragraph Font"/>
     <w:uiPriority w:val="1"/>
-    <w:semiHidden/>
     <w:unhideWhenUsed/>
   </w:style>
   <w:style w:type="table" w:default="1" w:styleId="TableNormal">

</xml_diff>

<commit_message>
add Q364M, Q690M, and Q695M
</commit_message>
<xml_diff>
--- a/LeetCode record.docx
+++ b/LeetCode record.docx
@@ -56,11 +56,11 @@
       <w:tblGrid>
         <w:gridCol w:w="617"/>
         <w:gridCol w:w="1123"/>
-        <w:gridCol w:w="1813"/>
-        <w:gridCol w:w="2237"/>
-        <w:gridCol w:w="2739"/>
+        <w:gridCol w:w="1760"/>
+        <w:gridCol w:w="2067"/>
+        <w:gridCol w:w="2451"/>
         <w:gridCol w:w="1164"/>
-        <w:gridCol w:w="1097"/>
+        <w:gridCol w:w="1608"/>
       </w:tblGrid>
       <w:tr>
         <w:tc>
@@ -586,21 +586,7 @@
               <w:rPr>
                 <w:rFonts w:ascii="Helvetica" w:hAnsi="Helvetica"/>
               </w:rPr>
-              <w:t>Tried brute force ( O(N) ) and divide in halves (binary search, results in O(</w:t>
-            </w:r>
-            <w:proofErr w:type="spellStart"/>
-            <w:r>
-              <w:rPr>
-                <w:rFonts w:ascii="Helvetica" w:hAnsi="Helvetica"/>
-              </w:rPr>
-              <w:t>logN</w:t>
-            </w:r>
-            <w:proofErr w:type="spellEnd"/>
-            <w:r>
-              <w:rPr>
-                <w:rFonts w:ascii="Helvetica" w:hAnsi="Helvetica"/>
-              </w:rPr>
-              <w:t xml:space="preserve">) ), but they both time out. </w:t>
+              <w:t xml:space="preserve">Tried brute force ( O(N) ) and divide in halves (binary search, results in O(logN) ), but they both time out. </w:t>
             </w:r>
           </w:p>
           <w:p>
@@ -1329,21 +1315,7 @@
               <w:rPr>
                 <w:rFonts w:ascii="Helvetica" w:hAnsi="Helvetica"/>
               </w:rPr>
-              <w:t xml:space="preserve">Forgot that size, </w:t>
-            </w:r>
-            <w:proofErr w:type="spellStart"/>
-            <w:r>
-              <w:rPr>
-                <w:rFonts w:ascii="Helvetica" w:hAnsi="Helvetica"/>
-              </w:rPr>
-              <w:t>isEmpty</w:t>
-            </w:r>
-            <w:proofErr w:type="spellEnd"/>
-            <w:r>
-              <w:rPr>
-                <w:rFonts w:ascii="Helvetica" w:hAnsi="Helvetica"/>
-              </w:rPr>
-              <w:t xml:space="preserve"> of Stack and Queue is a function call not a property.</w:t>
+              <w:t>Forgot that size, isEmpty of Stack and Queue is a function call not a property.</w:t>
             </w:r>
           </w:p>
         </w:tc>
@@ -1498,21 +1470,7 @@
               <w:rPr>
                 <w:rFonts w:ascii="Helvetica" w:hAnsi="Helvetica"/>
               </w:rPr>
-              <w:t>Need to use .</w:t>
-            </w:r>
-            <w:proofErr w:type="spellStart"/>
-            <w:r>
-              <w:rPr>
-                <w:rFonts w:ascii="Helvetica" w:hAnsi="Helvetica"/>
-              </w:rPr>
-              <w:t>next.next</w:t>
-            </w:r>
-            <w:proofErr w:type="spellEnd"/>
-            <w:r>
-              <w:rPr>
-                <w:rFonts w:ascii="Helvetica" w:hAnsi="Helvetica"/>
-              </w:rPr>
-              <w:t xml:space="preserve"> (jump one further) to achieve correct result.</w:t>
+              <w:t>Need to use .next.next (jump one further) to achieve correct result.</w:t>
             </w:r>
           </w:p>
           <w:p>
@@ -1667,21 +1625,7 @@
               <w:rPr>
                 <w:rFonts w:ascii="Helvetica" w:hAnsi="Helvetica"/>
               </w:rPr>
-              <w:t xml:space="preserve">This solution does not create new </w:t>
-            </w:r>
-            <w:proofErr w:type="spellStart"/>
-            <w:r>
-              <w:rPr>
-                <w:rFonts w:ascii="Helvetica" w:hAnsi="Helvetica"/>
-              </w:rPr>
-              <w:t>ListNode</w:t>
-            </w:r>
-            <w:proofErr w:type="spellEnd"/>
-            <w:r>
-              <w:rPr>
-                <w:rFonts w:ascii="Helvetica" w:hAnsi="Helvetica"/>
-              </w:rPr>
-              <w:t>, just through manipulating nodes of existing pointers.</w:t>
+              <w:t>This solution does not create new ListNode, just through manipulating nodes of existing pointers.</w:t>
             </w:r>
           </w:p>
         </w:tc>
@@ -2045,14 +1989,14 @@
               <w:rPr>
                 <w:rFonts w:ascii="Helvetica" w:hAnsi="Helvetica"/>
               </w:rPr>
-              <w:t xml:space="preserve">Use Dequeue (hint: repeatedly </w:t>
+              <w:t xml:space="preserve">Use Dequeue (hint: repeatedly compare first </w:t>
             </w:r>
             <w:r>
               <w:rPr>
                 <w:rFonts w:ascii="Helvetica" w:hAnsi="Helvetica"/>
               </w:rPr>
               <w:lastRenderedPageBreak/>
-              <w:t>compare first and last elements) to store nodes, and repeatedly pull nodes off from both ends to see whether it’s palindrome.</w:t>
+              <w:t>and last elements) to store nodes, and repeatedly pull nodes off from both ends to see whether it’s palindrome.</w:t>
             </w:r>
           </w:p>
         </w:tc>
@@ -2072,14 +2016,14 @@
                 <w:rFonts w:ascii="Helvetica" w:hAnsi="Helvetica"/>
               </w:rPr>
               <w:lastRenderedPageBreak/>
-              <w:t xml:space="preserve">O(N) runtime complexity O(N) </w:t>
+              <w:t xml:space="preserve">O(N) runtime complexity O(N) space complexity. </w:t>
             </w:r>
             <w:r>
               <w:rPr>
                 <w:rFonts w:ascii="Helvetica" w:hAnsi="Helvetica"/>
               </w:rPr>
               <w:lastRenderedPageBreak/>
-              <w:t>space complexity. There’s an O(1) space complexity solution.</w:t>
+              <w:t>There’s an O(1) space complexity solution.</w:t>
             </w:r>
           </w:p>
         </w:tc>
@@ -2371,7 +2315,7 @@
           <w:p>
             <w:pPr>
               <w:rPr>
-                <w:rFonts w:ascii="Helvetica" w:hAnsi="Helvetica" w:hint="eastAsia"/>
+                <w:rFonts w:ascii="Helvetica" w:hAnsi="Helvetica"/>
               </w:rPr>
             </w:pPr>
             <w:r>
@@ -2494,6 +2438,165 @@
           <w:p>
             <w:pPr>
               <w:rPr>
+                <w:rFonts w:ascii="Helvetica" w:hAnsi="Helvetica" w:hint="eastAsia"/>
+              </w:rPr>
+            </w:pPr>
+            <w:r>
+              <w:rPr>
+                <w:rFonts w:ascii="Helvetica" w:hAnsi="Helvetica" w:hint="eastAsia"/>
+              </w:rPr>
+              <w:t>3</w:t>
+            </w:r>
+            <w:r>
+              <w:rPr>
+                <w:rFonts w:ascii="Helvetica" w:hAnsi="Helvetica"/>
+              </w:rPr>
+              <w:t>64</w:t>
+            </w:r>
+          </w:p>
+        </w:tc>
+        <w:tc>
+          <w:tcPr>
+            <w:tcW w:w="0" w:type="auto"/>
+            <w:shd w:val="clear" w:color="auto" w:fill="E2EFD9" w:themeFill="accent6" w:themeFillTint="33"/>
+          </w:tcPr>
+          <w:p>
+            <w:pPr>
+              <w:rPr>
+                <w:rFonts w:ascii="Helvetica" w:hAnsi="Helvetica" w:hint="eastAsia"/>
+              </w:rPr>
+            </w:pPr>
+            <w:r>
+              <w:rPr>
+                <w:rFonts w:ascii="Helvetica" w:hAnsi="Helvetica" w:hint="eastAsia"/>
+              </w:rPr>
+              <w:t>M</w:t>
+            </w:r>
+            <w:r>
+              <w:rPr>
+                <w:rFonts w:ascii="Helvetica" w:hAnsi="Helvetica"/>
+              </w:rPr>
+              <w:t>edium</w:t>
+            </w:r>
+          </w:p>
+        </w:tc>
+        <w:tc>
+          <w:tcPr>
+            <w:tcW w:w="0" w:type="auto"/>
+            <w:shd w:val="clear" w:color="auto" w:fill="E2EFD9" w:themeFill="accent6" w:themeFillTint="33"/>
+          </w:tcPr>
+          <w:p>
+            <w:pPr>
+              <w:rPr>
+                <w:rFonts w:ascii="Helvetica" w:hAnsi="Helvetica"/>
+              </w:rPr>
+            </w:pPr>
+            <w:r>
+              <w:rPr>
+                <w:rFonts w:ascii="Helvetica" w:hAnsi="Helvetica"/>
+              </w:rPr>
+              <w:t>Nested List Weight Sum II</w:t>
+            </w:r>
+          </w:p>
+        </w:tc>
+        <w:tc>
+          <w:tcPr>
+            <w:tcW w:w="0" w:type="auto"/>
+            <w:shd w:val="clear" w:color="auto" w:fill="E2EFD9" w:themeFill="accent6" w:themeFillTint="33"/>
+          </w:tcPr>
+          <w:p>
+            <w:pPr>
+              <w:rPr>
+                <w:rFonts w:ascii="Helvetica" w:hAnsi="Helvetica"/>
+              </w:rPr>
+            </w:pPr>
+            <w:r>
+              <w:rPr>
+                <w:rFonts w:ascii="Helvetica" w:hAnsi="Helvetica" w:hint="eastAsia"/>
+              </w:rPr>
+              <w:t>F</w:t>
+            </w:r>
+            <w:r>
+              <w:rPr>
+                <w:rFonts w:ascii="Helvetica" w:hAnsi="Helvetica"/>
+              </w:rPr>
+              <w:t>irst use recursion to find the depth, then use recursion to calculated weighted sum.</w:t>
+            </w:r>
+          </w:p>
+        </w:tc>
+        <w:tc>
+          <w:tcPr>
+            <w:tcW w:w="0" w:type="auto"/>
+            <w:shd w:val="clear" w:color="auto" w:fill="E2EFD9" w:themeFill="accent6" w:themeFillTint="33"/>
+          </w:tcPr>
+          <w:p>
+            <w:pPr>
+              <w:rPr>
+                <w:rFonts w:ascii="Helvetica" w:hAnsi="Helvetica" w:hint="eastAsia"/>
+              </w:rPr>
+            </w:pPr>
+          </w:p>
+        </w:tc>
+        <w:tc>
+          <w:tcPr>
+            <w:tcW w:w="0" w:type="auto"/>
+            <w:shd w:val="clear" w:color="auto" w:fill="E2EFD9" w:themeFill="accent6" w:themeFillTint="33"/>
+          </w:tcPr>
+          <w:p>
+            <w:pPr>
+              <w:rPr>
+                <w:rFonts w:ascii="Helvetica" w:hAnsi="Helvetica"/>
+              </w:rPr>
+            </w:pPr>
+            <w:r>
+              <w:rPr>
+                <w:rFonts w:ascii="Helvetica" w:hAnsi="Helvetica" w:hint="eastAsia"/>
+              </w:rPr>
+              <w:t>1</w:t>
+            </w:r>
+            <w:r>
+              <w:rPr>
+                <w:rFonts w:ascii="Helvetica" w:hAnsi="Helvetica"/>
+              </w:rPr>
+              <w:t>1.29%</w:t>
+            </w:r>
+          </w:p>
+        </w:tc>
+        <w:tc>
+          <w:tcPr>
+            <w:tcW w:w="0" w:type="auto"/>
+            <w:shd w:val="clear" w:color="auto" w:fill="E2EFD9" w:themeFill="accent6" w:themeFillTint="33"/>
+          </w:tcPr>
+          <w:p>
+            <w:pPr>
+              <w:rPr>
+                <w:rFonts w:ascii="Helvetica" w:hAnsi="Helvetica"/>
+              </w:rPr>
+            </w:pPr>
+            <w:r>
+              <w:rPr>
+                <w:rFonts w:ascii="Helvetica" w:hAnsi="Helvetica" w:hint="eastAsia"/>
+              </w:rPr>
+              <w:t>2</w:t>
+            </w:r>
+            <w:r>
+              <w:rPr>
+                <w:rFonts w:ascii="Helvetica" w:hAnsi="Helvetica"/>
+              </w:rPr>
+              <w:t>2.58%</w:t>
+            </w:r>
+          </w:p>
+        </w:tc>
+      </w:tr>
+      <w:tr>
+        <w:tc>
+          <w:tcPr>
+            <w:tcW w:w="0" w:type="auto"/>
+            <w:shd w:val="clear" w:color="auto" w:fill="E2EFD9" w:themeFill="accent6" w:themeFillTint="33"/>
+          </w:tcPr>
+          <w:p>
+            <w:pPr>
+              <w:rPr>
                 <w:rFonts w:ascii="Helvetica" w:hAnsi="Helvetica"/>
               </w:rPr>
             </w:pPr>
@@ -2592,21 +2695,7 @@
               <w:rPr>
                 <w:rFonts w:ascii="Helvetica" w:hAnsi="Helvetica"/>
               </w:rPr>
-              <w:t>Did not initially realize that pre-calculate the length of square side (total matchstick length ÷ 4) is the starting point to solve this problem. Then this problem is a regular choose-test-</w:t>
-            </w:r>
-            <w:proofErr w:type="spellStart"/>
-            <w:r>
-              <w:rPr>
-                <w:rFonts w:ascii="Helvetica" w:hAnsi="Helvetica"/>
-              </w:rPr>
-              <w:t>unchoose</w:t>
-            </w:r>
-            <w:proofErr w:type="spellEnd"/>
-            <w:r>
-              <w:rPr>
-                <w:rFonts w:ascii="Helvetica" w:hAnsi="Helvetica"/>
-              </w:rPr>
-              <w:t xml:space="preserve"> recursion problem.</w:t>
+              <w:t>Did not initially realize that pre-calculate the length of square side (total matchstick length ÷ 4) is the starting point to solve this problem. Then this problem is a regular choose-test-unchoose recursion problem.</w:t>
             </w:r>
           </w:p>
         </w:tc>
@@ -2824,27 +2913,158 @@
           <w:p>
             <w:pPr>
               <w:rPr>
+                <w:rFonts w:ascii="Helvetica" w:hAnsi="Helvetica"/>
+              </w:rPr>
+            </w:pPr>
+            <w:r>
+              <w:rPr>
                 <w:rFonts w:ascii="Helvetica" w:hAnsi="Helvetica" w:hint="eastAsia"/>
               </w:rPr>
+              <w:lastRenderedPageBreak/>
+              <w:t>6</w:t>
+            </w:r>
+            <w:r>
+              <w:rPr>
+                <w:rFonts w:ascii="Helvetica" w:hAnsi="Helvetica"/>
+              </w:rPr>
+              <w:t>73</w:t>
+            </w:r>
+          </w:p>
+        </w:tc>
+        <w:tc>
+          <w:tcPr>
+            <w:tcW w:w="0" w:type="auto"/>
+            <w:shd w:val="clear" w:color="auto" w:fill="FFF2CC" w:themeFill="accent4" w:themeFillTint="33"/>
+          </w:tcPr>
+          <w:p>
+            <w:pPr>
+              <w:rPr>
+                <w:rFonts w:ascii="Helvetica" w:hAnsi="Helvetica"/>
+              </w:rPr>
             </w:pPr>
             <w:r>
               <w:rPr>
                 <w:rFonts w:ascii="Helvetica" w:hAnsi="Helvetica" w:hint="eastAsia"/>
               </w:rPr>
+              <w:t>M</w:t>
+            </w:r>
+            <w:r>
+              <w:rPr>
+                <w:rFonts w:ascii="Helvetica" w:hAnsi="Helvetica"/>
+              </w:rPr>
+              <w:t>edium</w:t>
+            </w:r>
+          </w:p>
+        </w:tc>
+        <w:tc>
+          <w:tcPr>
+            <w:tcW w:w="0" w:type="auto"/>
+            <w:shd w:val="clear" w:color="auto" w:fill="FFF2CC" w:themeFill="accent4" w:themeFillTint="33"/>
+          </w:tcPr>
+          <w:p>
+            <w:pPr>
+              <w:rPr>
+                <w:rFonts w:ascii="Helvetica" w:hAnsi="Helvetica"/>
+              </w:rPr>
+            </w:pPr>
+            <w:r>
+              <w:rPr>
+                <w:rFonts w:ascii="Helvetica" w:hAnsi="Helvetica"/>
+              </w:rPr>
+              <w:t>Number of Longest Increasing Subsequence</w:t>
+            </w:r>
+          </w:p>
+        </w:tc>
+        <w:tc>
+          <w:tcPr>
+            <w:tcW w:w="0" w:type="auto"/>
+            <w:shd w:val="clear" w:color="auto" w:fill="FFF2CC" w:themeFill="accent4" w:themeFillTint="33"/>
+          </w:tcPr>
+          <w:p>
+            <w:pPr>
+              <w:rPr>
+                <w:rFonts w:ascii="Helvetica" w:hAnsi="Helvetica"/>
+              </w:rPr>
+            </w:pPr>
+            <w:r>
+              <w:rPr>
+                <w:rFonts w:ascii="Helvetica" w:hAnsi="Helvetica"/>
+              </w:rPr>
+              <w:t>Similar to Q300, and I’ve wrote the CSE 417 code to extract the sequence itself</w:t>
+            </w:r>
+          </w:p>
+        </w:tc>
+        <w:tc>
+          <w:tcPr>
+            <w:tcW w:w="0" w:type="auto"/>
+            <w:shd w:val="clear" w:color="auto" w:fill="FFF2CC" w:themeFill="accent4" w:themeFillTint="33"/>
+          </w:tcPr>
+          <w:p>
+            <w:pPr>
+              <w:rPr>
+                <w:rFonts w:ascii="Helvetica" w:hAnsi="Helvetica"/>
+              </w:rPr>
+            </w:pPr>
+          </w:p>
+        </w:tc>
+        <w:tc>
+          <w:tcPr>
+            <w:tcW w:w="0" w:type="auto"/>
+            <w:shd w:val="clear" w:color="auto" w:fill="FFF2CC" w:themeFill="accent4" w:themeFillTint="33"/>
+          </w:tcPr>
+          <w:p>
+            <w:pPr>
+              <w:rPr>
+                <w:rFonts w:ascii="Helvetica" w:hAnsi="Helvetica"/>
+                <w:strike/>
+              </w:rPr>
+            </w:pPr>
+          </w:p>
+        </w:tc>
+        <w:tc>
+          <w:tcPr>
+            <w:tcW w:w="0" w:type="auto"/>
+            <w:shd w:val="clear" w:color="auto" w:fill="FFF2CC" w:themeFill="accent4" w:themeFillTint="33"/>
+          </w:tcPr>
+          <w:p>
+            <w:pPr>
+              <w:rPr>
+                <w:rFonts w:ascii="Helvetica" w:hAnsi="Helvetica"/>
+              </w:rPr>
+            </w:pPr>
+          </w:p>
+        </w:tc>
+      </w:tr>
+      <w:tr>
+        <w:tc>
+          <w:tcPr>
+            <w:tcW w:w="0" w:type="auto"/>
+            <w:shd w:val="clear" w:color="auto" w:fill="E2EFD9" w:themeFill="accent6" w:themeFillTint="33"/>
+          </w:tcPr>
+          <w:p>
+            <w:pPr>
+              <w:rPr>
+                <w:rFonts w:ascii="Helvetica" w:hAnsi="Helvetica" w:hint="eastAsia"/>
+              </w:rPr>
+            </w:pPr>
+            <w:r>
+              <w:rPr>
+                <w:rFonts w:ascii="Helvetica" w:hAnsi="Helvetica" w:hint="eastAsia"/>
+              </w:rPr>
               <w:t>6</w:t>
             </w:r>
             <w:r>
               <w:rPr>
                 <w:rFonts w:ascii="Helvetica" w:hAnsi="Helvetica"/>
               </w:rPr>
-              <w:t>73</w:t>
-            </w:r>
-          </w:p>
-        </w:tc>
-        <w:tc>
-          <w:tcPr>
-            <w:tcW w:w="0" w:type="auto"/>
-            <w:shd w:val="clear" w:color="auto" w:fill="FFF2CC" w:themeFill="accent4" w:themeFillTint="33"/>
+              <w:t>90</w:t>
+            </w:r>
+          </w:p>
+        </w:tc>
+        <w:tc>
+          <w:tcPr>
+            <w:tcW w:w="0" w:type="auto"/>
+            <w:shd w:val="clear" w:color="auto" w:fill="E2EFD9" w:themeFill="accent6" w:themeFillTint="33"/>
           </w:tcPr>
           <w:p>
             <w:pPr>
@@ -2869,86 +3089,375 @@
         <w:tc>
           <w:tcPr>
             <w:tcW w:w="0" w:type="auto"/>
-            <w:shd w:val="clear" w:color="auto" w:fill="FFF2CC" w:themeFill="accent4" w:themeFillTint="33"/>
-          </w:tcPr>
-          <w:p>
-            <w:pPr>
-              <w:rPr>
-                <w:rFonts w:ascii="Helvetica" w:hAnsi="Helvetica"/>
-              </w:rPr>
-            </w:pPr>
-            <w:r>
-              <w:rPr>
-                <w:rFonts w:ascii="Helvetica" w:hAnsi="Helvetica"/>
-              </w:rPr>
-              <w:t>Number of Longest Increasing Subsequence</w:t>
-            </w:r>
-          </w:p>
-        </w:tc>
-        <w:tc>
-          <w:tcPr>
-            <w:tcW w:w="0" w:type="auto"/>
-            <w:shd w:val="clear" w:color="auto" w:fill="FFF2CC" w:themeFill="accent4" w:themeFillTint="33"/>
-          </w:tcPr>
-          <w:p>
-            <w:pPr>
+            <w:shd w:val="clear" w:color="auto" w:fill="E2EFD9" w:themeFill="accent6" w:themeFillTint="33"/>
+          </w:tcPr>
+          <w:p>
+            <w:pPr>
+              <w:rPr>
+                <w:rFonts w:ascii="Helvetica" w:hAnsi="Helvetica"/>
+              </w:rPr>
+            </w:pPr>
+            <w:r>
               <w:rPr>
                 <w:rFonts w:ascii="Helvetica" w:hAnsi="Helvetica" w:hint="eastAsia"/>
               </w:rPr>
-            </w:pPr>
-            <w:r>
-              <w:rPr>
-                <w:rFonts w:ascii="Helvetica" w:hAnsi="Helvetica"/>
-              </w:rPr>
-              <w:t xml:space="preserve">Similar to Q300, and I’ve wrote the CSE 417 code to extract </w:t>
-            </w:r>
-            <w:r>
-              <w:rPr>
-                <w:rFonts w:ascii="Helvetica" w:hAnsi="Helvetica"/>
-              </w:rPr>
-              <w:lastRenderedPageBreak/>
-              <w:t>the sequence itself</w:t>
-            </w:r>
-          </w:p>
-        </w:tc>
-        <w:tc>
-          <w:tcPr>
-            <w:tcW w:w="0" w:type="auto"/>
-            <w:shd w:val="clear" w:color="auto" w:fill="FFF2CC" w:themeFill="accent4" w:themeFillTint="33"/>
-          </w:tcPr>
-          <w:p>
-            <w:pPr>
+              <w:t>E</w:t>
+            </w:r>
+            <w:r>
+              <w:rPr>
+                <w:rFonts w:ascii="Helvetica" w:hAnsi="Helvetica"/>
+              </w:rPr>
+              <w:t>mployee Importance</w:t>
+            </w:r>
+          </w:p>
+        </w:tc>
+        <w:tc>
+          <w:tcPr>
+            <w:tcW w:w="0" w:type="auto"/>
+            <w:shd w:val="clear" w:color="auto" w:fill="E2EFD9" w:themeFill="accent6" w:themeFillTint="33"/>
+          </w:tcPr>
+          <w:p>
+            <w:pPr>
+              <w:rPr>
+                <w:rFonts w:ascii="Helvetica" w:hAnsi="Helvetica"/>
+              </w:rPr>
+            </w:pPr>
+            <w:r>
               <w:rPr>
                 <w:rFonts w:ascii="Helvetica" w:hAnsi="Helvetica" w:hint="eastAsia"/>
               </w:rPr>
-            </w:pPr>
-          </w:p>
-        </w:tc>
-        <w:tc>
-          <w:tcPr>
-            <w:tcW w:w="0" w:type="auto"/>
-            <w:shd w:val="clear" w:color="auto" w:fill="FFF2CC" w:themeFill="accent4" w:themeFillTint="33"/>
-          </w:tcPr>
-          <w:p>
-            <w:pPr>
-              <w:rPr>
-                <w:rFonts w:ascii="Helvetica" w:hAnsi="Helvetica"/>
-                <w:strike/>
-              </w:rPr>
-            </w:pPr>
-          </w:p>
-        </w:tc>
-        <w:tc>
-          <w:tcPr>
-            <w:tcW w:w="0" w:type="auto"/>
-            <w:shd w:val="clear" w:color="auto" w:fill="FFF2CC" w:themeFill="accent4" w:themeFillTint="33"/>
-          </w:tcPr>
+              <w:t>U</w:t>
+            </w:r>
+            <w:r>
+              <w:rPr>
+                <w:rFonts w:ascii="Helvetica" w:hAnsi="Helvetica"/>
+              </w:rPr>
+              <w:t xml:space="preserve">se two HashMap to store every employee’s importance and subordinates, where two Map’s Key is employee’s ID. </w:t>
+            </w:r>
+          </w:p>
+          <w:p>
+            <w:pPr>
+              <w:rPr>
+                <w:rFonts w:ascii="Helvetica" w:hAnsi="Helvetica"/>
+              </w:rPr>
+            </w:pPr>
+          </w:p>
           <w:p>
             <w:pPr>
               <w:rPr>
                 <w:rFonts w:ascii="Helvetica" w:hAnsi="Helvetica" w:hint="eastAsia"/>
               </w:rPr>
             </w:pPr>
+            <w:r>
+              <w:rPr>
+                <w:rFonts w:ascii="Helvetica" w:hAnsi="Helvetica"/>
+              </w:rPr>
+              <w:t xml:space="preserve">Cue for using HashMap: </w:t>
+            </w:r>
+            <w:r>
+              <w:rPr>
+                <w:rFonts w:ascii="Helvetica" w:hAnsi="Helvetica"/>
+              </w:rPr>
+              <w:t>employee ID are guaranteed to be unique but values are not unique.</w:t>
+            </w:r>
+          </w:p>
+        </w:tc>
+        <w:tc>
+          <w:tcPr>
+            <w:tcW w:w="0" w:type="auto"/>
+            <w:shd w:val="clear" w:color="auto" w:fill="E2EFD9" w:themeFill="accent6" w:themeFillTint="33"/>
+          </w:tcPr>
+          <w:p>
+            <w:pPr>
+              <w:rPr>
+                <w:rFonts w:ascii="Helvetica" w:hAnsi="Helvetica" w:hint="eastAsia"/>
+              </w:rPr>
+            </w:pPr>
+            <w:r>
+              <w:rPr>
+                <w:rFonts w:ascii="Helvetica" w:hAnsi="Helvetica"/>
+              </w:rPr>
+              <w:t>Forgot that Map remove value by providing a Key, as I’m thinking whether there’s other Map’s remove methods.</w:t>
+            </w:r>
+          </w:p>
+        </w:tc>
+        <w:tc>
+          <w:tcPr>
+            <w:tcW w:w="0" w:type="auto"/>
+            <w:shd w:val="clear" w:color="auto" w:fill="E2EFD9" w:themeFill="accent6" w:themeFillTint="33"/>
+          </w:tcPr>
+          <w:p>
+            <w:pPr>
+              <w:rPr>
+                <w:rFonts w:ascii="Helvetica" w:hAnsi="Helvetica" w:hint="eastAsia"/>
+              </w:rPr>
+            </w:pPr>
+            <w:r>
+              <w:rPr>
+                <w:rFonts w:ascii="Helvetica" w:hAnsi="Helvetica"/>
+              </w:rPr>
+              <w:t>8.39%</w:t>
+            </w:r>
+          </w:p>
+        </w:tc>
+        <w:tc>
+          <w:tcPr>
+            <w:tcW w:w="0" w:type="auto"/>
+            <w:shd w:val="clear" w:color="auto" w:fill="E2EFD9" w:themeFill="accent6" w:themeFillTint="33"/>
+          </w:tcPr>
+          <w:p>
+            <w:pPr>
+              <w:rPr>
+                <w:rFonts w:ascii="Helvetica" w:hAnsi="Helvetica" w:hint="eastAsia"/>
+              </w:rPr>
+            </w:pPr>
+            <w:r>
+              <w:rPr>
+                <w:rFonts w:ascii="Helvetica" w:hAnsi="Helvetica"/>
+              </w:rPr>
+              <w:t>6.92%</w:t>
+            </w:r>
+          </w:p>
+        </w:tc>
+      </w:tr>
+      <w:tr>
+        <w:tc>
+          <w:tcPr>
+            <w:tcW w:w="0" w:type="auto"/>
+            <w:shd w:val="clear" w:color="auto" w:fill="E2EFD9" w:themeFill="accent6" w:themeFillTint="33"/>
+          </w:tcPr>
+          <w:p>
+            <w:pPr>
+              <w:rPr>
+                <w:rFonts w:ascii="Helvetica" w:hAnsi="Helvetica" w:hint="eastAsia"/>
+              </w:rPr>
+            </w:pPr>
+            <w:r>
+              <w:rPr>
+                <w:rFonts w:ascii="Helvetica" w:hAnsi="Helvetica" w:hint="eastAsia"/>
+              </w:rPr>
+              <w:t>6</w:t>
+            </w:r>
+            <w:r>
+              <w:rPr>
+                <w:rFonts w:ascii="Helvetica" w:hAnsi="Helvetica"/>
+              </w:rPr>
+              <w:t>95</w:t>
+            </w:r>
+          </w:p>
+        </w:tc>
+        <w:tc>
+          <w:tcPr>
+            <w:tcW w:w="0" w:type="auto"/>
+            <w:shd w:val="clear" w:color="auto" w:fill="E2EFD9" w:themeFill="accent6" w:themeFillTint="33"/>
+          </w:tcPr>
+          <w:p>
+            <w:pPr>
+              <w:rPr>
+                <w:rFonts w:ascii="Helvetica" w:hAnsi="Helvetica" w:hint="eastAsia"/>
+              </w:rPr>
+            </w:pPr>
+            <w:r>
+              <w:rPr>
+                <w:rFonts w:ascii="Helvetica" w:hAnsi="Helvetica" w:hint="eastAsia"/>
+              </w:rPr>
+              <w:t>Medi</w:t>
+            </w:r>
+            <w:r>
+              <w:rPr>
+                <w:rFonts w:ascii="Helvetica" w:hAnsi="Helvetica"/>
+              </w:rPr>
+              <w:t>um</w:t>
+            </w:r>
+          </w:p>
+        </w:tc>
+        <w:tc>
+          <w:tcPr>
+            <w:tcW w:w="0" w:type="auto"/>
+            <w:shd w:val="clear" w:color="auto" w:fill="E2EFD9" w:themeFill="accent6" w:themeFillTint="33"/>
+          </w:tcPr>
+          <w:p>
+            <w:pPr>
+              <w:rPr>
+                <w:rFonts w:ascii="Helvetica" w:hAnsi="Helvetica"/>
+              </w:rPr>
+            </w:pPr>
+            <w:r>
+              <w:rPr>
+                <w:rFonts w:ascii="Helvetica" w:hAnsi="Helvetica"/>
+              </w:rPr>
+              <w:t>Max Area of Island</w:t>
+            </w:r>
+          </w:p>
+        </w:tc>
+        <w:tc>
+          <w:tcPr>
+            <w:tcW w:w="0" w:type="auto"/>
+            <w:shd w:val="clear" w:color="auto" w:fill="E2EFD9" w:themeFill="accent6" w:themeFillTint="33"/>
+          </w:tcPr>
+          <w:p>
+            <w:pPr>
+              <w:rPr>
+                <w:rFonts w:ascii="Helvetica" w:hAnsi="Helvetica"/>
+              </w:rPr>
+            </w:pPr>
+            <w:r>
+              <w:rPr>
+                <w:rFonts w:ascii="Helvetica" w:hAnsi="Helvetica" w:hint="eastAsia"/>
+              </w:rPr>
+              <w:t>U</w:t>
+            </w:r>
+            <w:r>
+              <w:rPr>
+                <w:rFonts w:ascii="Helvetica" w:hAnsi="Helvetica"/>
+              </w:rPr>
+              <w:t>se regular 2-D array iteration</w:t>
+            </w:r>
+            <w:r>
+              <w:rPr>
+                <w:rFonts w:ascii="Helvetica" w:hAnsi="Helvetica"/>
+              </w:rPr>
+              <w:t xml:space="preserve"> from top left to bottom right (row by row). When we encounter 1, recursively scan top down right left (order matters!) until we run out of recursion.</w:t>
+            </w:r>
+          </w:p>
+        </w:tc>
+        <w:tc>
+          <w:tcPr>
+            <w:tcW w:w="0" w:type="auto"/>
+            <w:shd w:val="clear" w:color="auto" w:fill="E2EFD9" w:themeFill="accent6" w:themeFillTint="33"/>
+          </w:tcPr>
+          <w:p>
+            <w:pPr>
+              <w:rPr>
+                <w:rFonts w:ascii="Helvetica" w:hAnsi="Helvetica"/>
+              </w:rPr>
+            </w:pPr>
+            <w:r>
+              <w:rPr>
+                <w:rFonts w:ascii="Helvetica" w:hAnsi="Helvetica" w:hint="eastAsia"/>
+              </w:rPr>
+              <w:t>T</w:t>
+            </w:r>
+            <w:r>
+              <w:rPr>
+                <w:rFonts w:ascii="Helvetica" w:hAnsi="Helvetica"/>
+              </w:rPr>
+              <w:t xml:space="preserve">wo edge cases: </w:t>
+            </w:r>
+          </w:p>
+          <w:p>
+            <w:pPr>
+              <w:rPr>
+                <w:rFonts w:ascii="Helvetica" w:hAnsi="Helvetica"/>
+              </w:rPr>
+            </w:pPr>
+          </w:p>
+          <w:p>
+            <w:pPr>
+              <w:rPr>
+                <w:rFonts w:ascii="Helvetica" w:hAnsi="Helvetica"/>
+              </w:rPr>
+            </w:pPr>
+            <w:r>
+              <w:rPr>
+                <w:rFonts w:ascii="Helvetica" w:hAnsi="Helvetica" w:hint="eastAsia"/>
+              </w:rPr>
+              <w:t>N</w:t>
+            </w:r>
+            <w:r>
+              <w:rPr>
+                <w:rFonts w:ascii="Helvetica" w:hAnsi="Helvetica"/>
+              </w:rPr>
+              <w:t>eed to use visited[][] to track whether array has been visited.</w:t>
+            </w:r>
+          </w:p>
+          <w:p>
+            <w:pPr>
+              <w:rPr>
+                <w:rFonts w:ascii="Helvetica" w:hAnsi="Helvetica"/>
+              </w:rPr>
+            </w:pPr>
+          </w:p>
+          <w:p>
+            <w:pPr>
+              <w:rPr>
+                <w:rFonts w:ascii="Helvetica" w:hAnsi="Helvetica" w:hint="eastAsia"/>
+              </w:rPr>
+            </w:pPr>
+            <w:r>
+              <w:rPr>
+                <w:rFonts w:ascii="Helvetica" w:hAnsi="Helvetica" w:hint="eastAsia"/>
+              </w:rPr>
+              <w:t>N</w:t>
+            </w:r>
+            <w:r>
+              <w:rPr>
+                <w:rFonts w:ascii="Helvetica" w:hAnsi="Helvetica"/>
+              </w:rPr>
+              <w:t xml:space="preserve">eed to account when grid has no island or the largest island is </w:t>
+            </w:r>
+            <w:r>
+              <w:rPr>
+                <w:rFonts w:ascii="Helvetica" w:hAnsi="Helvetica"/>
+              </w:rPr>
+              <w:t>⅃</w:t>
+            </w:r>
+            <w:r>
+              <w:rPr>
+                <w:rFonts w:ascii="Helvetica" w:hAnsi="Helvetica"/>
+              </w:rPr>
+              <w:t xml:space="preserve"> shaped</w:t>
+            </w:r>
+          </w:p>
+        </w:tc>
+        <w:tc>
+          <w:tcPr>
+            <w:tcW w:w="0" w:type="auto"/>
+            <w:shd w:val="clear" w:color="auto" w:fill="E2EFD9" w:themeFill="accent6" w:themeFillTint="33"/>
+          </w:tcPr>
+          <w:p>
+            <w:pPr>
+              <w:rPr>
+                <w:rFonts w:ascii="Helvetica" w:hAnsi="Helvetica"/>
+              </w:rPr>
+            </w:pPr>
+            <w:r>
+              <w:rPr>
+                <w:rFonts w:ascii="Helvetica" w:hAnsi="Helvetica" w:hint="eastAsia"/>
+              </w:rPr>
+              <w:t>3</w:t>
+            </w:r>
+            <w:r>
+              <w:rPr>
+                <w:rFonts w:ascii="Helvetica" w:hAnsi="Helvetica"/>
+              </w:rPr>
+              <w:t>1.36%</w:t>
+            </w:r>
+          </w:p>
+        </w:tc>
+        <w:tc>
+          <w:tcPr>
+            <w:tcW w:w="0" w:type="auto"/>
+            <w:shd w:val="clear" w:color="auto" w:fill="E2EFD9" w:themeFill="accent6" w:themeFillTint="33"/>
+          </w:tcPr>
+          <w:p>
+            <w:pPr>
+              <w:rPr>
+                <w:rFonts w:ascii="Helvetica" w:hAnsi="Helvetica"/>
+              </w:rPr>
+            </w:pPr>
+            <w:r>
+              <w:rPr>
+                <w:rFonts w:ascii="Helvetica" w:hAnsi="Helvetica" w:hint="eastAsia"/>
+              </w:rPr>
+              <w:t>6</w:t>
+            </w:r>
+            <w:r>
+              <w:rPr>
+                <w:rFonts w:ascii="Helvetica" w:hAnsi="Helvetica"/>
+              </w:rPr>
+              <w:t>2.18%</w:t>
+            </w:r>
           </w:p>
         </w:tc>
       </w:tr>
@@ -3452,6 +3961,7 @@
   <w:style w:type="character" w:default="1" w:styleId="DefaultParagraphFont">
     <w:name w:val="Default Paragraph Font"/>
     <w:uiPriority w:val="1"/>
+    <w:semiHidden/>
     <w:unhideWhenUsed/>
   </w:style>
   <w:style w:type="table" w:default="1" w:styleId="TableNormal">

</xml_diff>

<commit_message>
add Q200M, Q339M, Q673M, Q674E
</commit_message>
<xml_diff>
--- a/LeetCode record.docx
+++ b/LeetCode record.docx
@@ -56,9 +56,9 @@
       <w:tblGrid>
         <w:gridCol w:w="617"/>
         <w:gridCol w:w="1123"/>
-        <w:gridCol w:w="1806"/>
-        <w:gridCol w:w="2280"/>
-        <w:gridCol w:w="2703"/>
+        <w:gridCol w:w="1769"/>
+        <w:gridCol w:w="2106"/>
+        <w:gridCol w:w="2914"/>
         <w:gridCol w:w="1164"/>
         <w:gridCol w:w="1097"/>
       </w:tblGrid>
@@ -1101,8 +1101,14 @@
               <w:rPr>
                 <w:rFonts w:ascii="Helvetica" w:hAnsi="Helvetica"/>
               </w:rPr>
+              <w:t xml:space="preserve">Recursive case: iterate </w:t>
+            </w:r>
+            <w:r>
+              <w:rPr>
+                <w:rFonts w:ascii="Helvetica" w:hAnsi="Helvetica"/>
+              </w:rPr>
               <w:lastRenderedPageBreak/>
-              <w:t>Recursive case: iterate call left children and right children.</w:t>
+              <w:t>call left children and right children.</w:t>
             </w:r>
           </w:p>
         </w:tc>
@@ -1622,175 +1628,223 @@
               <w:rPr>
                 <w:rFonts w:ascii="Helvetica" w:hAnsi="Helvetica"/>
               </w:rPr>
-              <w:t>203</w:t>
-            </w:r>
-          </w:p>
-        </w:tc>
-        <w:tc>
-          <w:tcPr>
-            <w:tcW w:w="0" w:type="auto"/>
-            <w:shd w:val="clear" w:color="auto" w:fill="E2EFD9" w:themeFill="accent6" w:themeFillTint="33"/>
-          </w:tcPr>
-          <w:p>
-            <w:pPr>
-              <w:rPr>
-                <w:rFonts w:ascii="Helvetica" w:hAnsi="Helvetica"/>
-              </w:rPr>
-            </w:pPr>
-            <w:r>
-              <w:rPr>
-                <w:rFonts w:ascii="Helvetica" w:hAnsi="Helvetica"/>
-              </w:rPr>
-              <w:t>Easy</w:t>
-            </w:r>
-          </w:p>
-        </w:tc>
-        <w:tc>
-          <w:tcPr>
-            <w:tcW w:w="0" w:type="auto"/>
-            <w:shd w:val="clear" w:color="auto" w:fill="E2EFD9" w:themeFill="accent6" w:themeFillTint="33"/>
-          </w:tcPr>
-          <w:p>
-            <w:pPr>
-              <w:rPr>
-                <w:rFonts w:ascii="Helvetica" w:hAnsi="Helvetica"/>
-              </w:rPr>
-            </w:pPr>
-            <w:r>
-              <w:rPr>
-                <w:rFonts w:ascii="Helvetica" w:hAnsi="Helvetica"/>
-              </w:rPr>
-              <w:t>Remove Linked List Elements</w:t>
-            </w:r>
-          </w:p>
-        </w:tc>
-        <w:tc>
-          <w:tcPr>
-            <w:tcW w:w="0" w:type="auto"/>
-            <w:shd w:val="clear" w:color="auto" w:fill="E2EFD9" w:themeFill="accent6" w:themeFillTint="33"/>
-          </w:tcPr>
-          <w:p>
-            <w:pPr>
-              <w:rPr>
-                <w:rFonts w:ascii="Helvetica" w:hAnsi="Helvetica"/>
-              </w:rPr>
-            </w:pPr>
-            <w:r>
-              <w:rPr>
-                <w:rFonts w:ascii="Helvetica" w:hAnsi="Helvetica"/>
-              </w:rPr>
-              <w:t>Use pointer fields to skip deleted value in original LinkedList.</w:t>
-            </w:r>
-          </w:p>
-          <w:p>
-            <w:pPr>
-              <w:rPr>
-                <w:rFonts w:ascii="Helvetica" w:hAnsi="Helvetica"/>
-              </w:rPr>
-            </w:pPr>
-          </w:p>
-          <w:p>
-            <w:pPr>
-              <w:rPr>
-                <w:rFonts w:ascii="Helvetica" w:hAnsi="Helvetica"/>
-              </w:rPr>
-            </w:pPr>
-            <w:r>
-              <w:rPr>
-                <w:rFonts w:ascii="Helvetica" w:hAnsi="Helvetica"/>
-              </w:rPr>
-              <w:t>Program will skip everything if the List only contains the value to be removed.</w:t>
-            </w:r>
-          </w:p>
-        </w:tc>
-        <w:tc>
-          <w:tcPr>
-            <w:tcW w:w="0" w:type="auto"/>
-            <w:shd w:val="clear" w:color="auto" w:fill="E2EFD9" w:themeFill="accent6" w:themeFillTint="33"/>
-          </w:tcPr>
-          <w:p>
-            <w:pPr>
-              <w:rPr>
-                <w:rFonts w:ascii="Helvetica" w:hAnsi="Helvetica"/>
-              </w:rPr>
-            </w:pPr>
-            <w:r>
-              <w:rPr>
-                <w:rFonts w:ascii="Helvetica" w:hAnsi="Helvetica"/>
-              </w:rPr>
-              <w:t>Need to use .</w:t>
-            </w:r>
-            <w:proofErr w:type="spellStart"/>
-            <w:r>
-              <w:rPr>
-                <w:rFonts w:ascii="Helvetica" w:hAnsi="Helvetica"/>
-              </w:rPr>
-              <w:t>next.next</w:t>
-            </w:r>
-            <w:proofErr w:type="spellEnd"/>
-            <w:r>
-              <w:rPr>
-                <w:rFonts w:ascii="Helvetica" w:hAnsi="Helvetica"/>
-              </w:rPr>
-              <w:t xml:space="preserve"> (jump one further) to achieve correct result.</w:t>
-            </w:r>
-          </w:p>
-          <w:p>
-            <w:pPr>
-              <w:rPr>
-                <w:rFonts w:ascii="Helvetica" w:hAnsi="Helvetica"/>
-              </w:rPr>
-            </w:pPr>
-          </w:p>
-          <w:p>
-            <w:pPr>
-              <w:rPr>
-                <w:rFonts w:ascii="Helvetica" w:hAnsi="Helvetica"/>
-              </w:rPr>
-            </w:pPr>
-            <w:r>
-              <w:rPr>
-                <w:rFonts w:ascii="Helvetica" w:hAnsi="Helvetica"/>
-              </w:rPr>
-              <w:t>Low memory usage compared to other Java implementations.</w:t>
-            </w:r>
-          </w:p>
-        </w:tc>
-        <w:tc>
-          <w:tcPr>
-            <w:tcW w:w="0" w:type="auto"/>
-            <w:shd w:val="clear" w:color="auto" w:fill="E2EFD9" w:themeFill="accent6" w:themeFillTint="33"/>
-          </w:tcPr>
-          <w:p>
-            <w:pPr>
-              <w:rPr>
-                <w:rFonts w:ascii="Helvetica" w:hAnsi="Helvetica"/>
-              </w:rPr>
-            </w:pPr>
-            <w:r>
-              <w:rPr>
-                <w:rFonts w:ascii="Helvetica" w:hAnsi="Helvetica"/>
-              </w:rPr>
-              <w:t>74.26%</w:t>
-            </w:r>
-          </w:p>
-        </w:tc>
-        <w:tc>
-          <w:tcPr>
-            <w:tcW w:w="0" w:type="auto"/>
-            <w:shd w:val="clear" w:color="auto" w:fill="E2EFD9" w:themeFill="accent6" w:themeFillTint="33"/>
-          </w:tcPr>
-          <w:p>
-            <w:pPr>
-              <w:rPr>
-                <w:rFonts w:ascii="Helvetica" w:hAnsi="Helvetica"/>
-              </w:rPr>
-            </w:pPr>
-            <w:r>
-              <w:rPr>
-                <w:rFonts w:ascii="Helvetica" w:hAnsi="Helvetica"/>
-              </w:rPr>
-              <w:t>98.24%</w:t>
+              <w:t>200</w:t>
+            </w:r>
+          </w:p>
+        </w:tc>
+        <w:tc>
+          <w:tcPr>
+            <w:tcW w:w="0" w:type="auto"/>
+            <w:shd w:val="clear" w:color="auto" w:fill="E2EFD9" w:themeFill="accent6" w:themeFillTint="33"/>
+          </w:tcPr>
+          <w:p>
+            <w:pPr>
+              <w:rPr>
+                <w:rFonts w:ascii="Helvetica" w:hAnsi="Helvetica"/>
+              </w:rPr>
+            </w:pPr>
+            <w:r>
+              <w:rPr>
+                <w:rFonts w:ascii="Helvetica" w:hAnsi="Helvetica"/>
+              </w:rPr>
+              <w:t>Medium</w:t>
+            </w:r>
+          </w:p>
+        </w:tc>
+        <w:tc>
+          <w:tcPr>
+            <w:tcW w:w="0" w:type="auto"/>
+            <w:shd w:val="clear" w:color="auto" w:fill="E2EFD9" w:themeFill="accent6" w:themeFillTint="33"/>
+          </w:tcPr>
+          <w:p>
+            <w:pPr>
+              <w:rPr>
+                <w:rFonts w:ascii="Helvetica" w:hAnsi="Helvetica"/>
+              </w:rPr>
+            </w:pPr>
+            <w:r>
+              <w:rPr>
+                <w:rFonts w:ascii="Helvetica" w:hAnsi="Helvetica"/>
+              </w:rPr>
+              <w:t>Number of Islands</w:t>
+            </w:r>
+          </w:p>
+        </w:tc>
+        <w:tc>
+          <w:tcPr>
+            <w:tcW w:w="0" w:type="auto"/>
+            <w:shd w:val="clear" w:color="auto" w:fill="E2EFD9" w:themeFill="accent6" w:themeFillTint="33"/>
+          </w:tcPr>
+          <w:p>
+            <w:pPr>
+              <w:rPr>
+                <w:rFonts w:ascii="Helvetica" w:hAnsi="Helvetica"/>
+              </w:rPr>
+            </w:pPr>
+            <w:r>
+              <w:rPr>
+                <w:rFonts w:ascii="Helvetica" w:hAnsi="Helvetica"/>
+              </w:rPr>
+              <w:t>Same as Q</w:t>
+            </w:r>
+            <w:r>
+              <w:rPr>
+                <w:rFonts w:ascii="Helvetica" w:hAnsi="Helvetica"/>
+              </w:rPr>
+              <w:t>695</w:t>
+            </w:r>
+          </w:p>
+        </w:tc>
+        <w:tc>
+          <w:tcPr>
+            <w:tcW w:w="0" w:type="auto"/>
+            <w:shd w:val="clear" w:color="auto" w:fill="E2EFD9" w:themeFill="accent6" w:themeFillTint="33"/>
+          </w:tcPr>
+          <w:p>
+            <w:pPr>
+              <w:rPr>
+                <w:rFonts w:ascii="Helvetica" w:hAnsi="Helvetica"/>
+              </w:rPr>
+            </w:pPr>
+            <w:r>
+              <w:rPr>
+                <w:rFonts w:ascii="Helvetica" w:hAnsi="Helvetica"/>
+              </w:rPr>
+              <w:t>This question uses char[</w:t>
+            </w:r>
+            <w:r>
+              <w:rPr>
+                <w:rFonts w:ascii="Helvetica" w:hAnsi="Helvetica"/>
+              </w:rPr>
+              <w:t xml:space="preserve"> </w:t>
+            </w:r>
+            <w:r>
+              <w:rPr>
+                <w:rFonts w:ascii="Helvetica" w:hAnsi="Helvetica"/>
+              </w:rPr>
+              <w:t>][</w:t>
+            </w:r>
+            <w:r>
+              <w:rPr>
+                <w:rFonts w:ascii="Helvetica" w:hAnsi="Helvetica"/>
+              </w:rPr>
+              <w:t xml:space="preserve"> </w:t>
+            </w:r>
+            <w:r>
+              <w:rPr>
+                <w:rFonts w:ascii="Helvetica" w:hAnsi="Helvetica"/>
+              </w:rPr>
+              <w:t>] while Q695 uses int[</w:t>
+            </w:r>
+            <w:r>
+              <w:rPr>
+                <w:rFonts w:ascii="Helvetica" w:hAnsi="Helvetica"/>
+              </w:rPr>
+              <w:t xml:space="preserve"> </w:t>
+            </w:r>
+            <w:r>
+              <w:rPr>
+                <w:rFonts w:ascii="Helvetica" w:hAnsi="Helvetica"/>
+              </w:rPr>
+              <w:t>][</w:t>
+            </w:r>
+            <w:r>
+              <w:rPr>
+                <w:rFonts w:ascii="Helvetica" w:hAnsi="Helvetica"/>
+              </w:rPr>
+              <w:t xml:space="preserve"> </w:t>
+            </w:r>
+            <w:r>
+              <w:rPr>
+                <w:rFonts w:ascii="Helvetica" w:hAnsi="Helvetica"/>
+              </w:rPr>
+              <w:t>], so if I need to compare char[</w:t>
+            </w:r>
+            <w:r>
+              <w:rPr>
+                <w:rFonts w:ascii="Helvetica" w:hAnsi="Helvetica"/>
+              </w:rPr>
+              <w:t xml:space="preserve"> </w:t>
+            </w:r>
+            <w:r>
+              <w:rPr>
+                <w:rFonts w:ascii="Helvetica" w:hAnsi="Helvetica"/>
+              </w:rPr>
+              <w:t>][</w:t>
+            </w:r>
+            <w:r>
+              <w:rPr>
+                <w:rFonts w:ascii="Helvetica" w:hAnsi="Helvetica"/>
+              </w:rPr>
+              <w:t xml:space="preserve"> </w:t>
+            </w:r>
+            <w:r>
+              <w:rPr>
+                <w:rFonts w:ascii="Helvetica" w:hAnsi="Helvetica"/>
+              </w:rPr>
+              <w:t xml:space="preserve">] against a value (not the ASCII code), need to use char[r][c] == </w:t>
+            </w:r>
+            <w:r>
+              <w:rPr>
+                <w:rFonts w:ascii="Helvetica" w:hAnsi="Helvetica"/>
+              </w:rPr>
+              <w:t>‘</w:t>
+            </w:r>
+            <w:r>
+              <w:rPr>
+                <w:rFonts w:ascii="Helvetica" w:hAnsi="Helvetica"/>
+              </w:rPr>
+              <w:t>1</w:t>
+            </w:r>
+            <w:r>
+              <w:rPr>
+                <w:rFonts w:ascii="Helvetica" w:hAnsi="Helvetica"/>
+              </w:rPr>
+              <w:t>’</w:t>
+            </w:r>
+            <w:r>
+              <w:rPr>
+                <w:rFonts w:ascii="Helvetica" w:hAnsi="Helvetica"/>
+              </w:rPr>
+              <w:t xml:space="preserve"> (note single quote mark)</w:t>
+            </w:r>
+          </w:p>
+        </w:tc>
+        <w:tc>
+          <w:tcPr>
+            <w:tcW w:w="0" w:type="auto"/>
+            <w:shd w:val="clear" w:color="auto" w:fill="E2EFD9" w:themeFill="accent6" w:themeFillTint="33"/>
+          </w:tcPr>
+          <w:p>
+            <w:pPr>
+              <w:rPr>
+                <w:rFonts w:ascii="Helvetica" w:hAnsi="Helvetica"/>
+              </w:rPr>
+            </w:pPr>
+            <w:r>
+              <w:rPr>
+                <w:rFonts w:ascii="Helvetica" w:hAnsi="Helvetica"/>
+              </w:rPr>
+              <w:t>24.54%</w:t>
+            </w:r>
+          </w:p>
+        </w:tc>
+        <w:tc>
+          <w:tcPr>
+            <w:tcW w:w="0" w:type="auto"/>
+            <w:shd w:val="clear" w:color="auto" w:fill="E2EFD9" w:themeFill="accent6" w:themeFillTint="33"/>
+          </w:tcPr>
+          <w:p>
+            <w:pPr>
+              <w:rPr>
+                <w:rFonts w:ascii="Helvetica" w:hAnsi="Helvetica"/>
+              </w:rPr>
+            </w:pPr>
+            <w:r>
+              <w:rPr>
+                <w:rFonts w:ascii="Helvetica" w:hAnsi="Helvetica"/>
+              </w:rPr>
+              <w:t>12.67%</w:t>
             </w:r>
           </w:p>
         </w:tc>
@@ -1811,7 +1865,7 @@
               <w:rPr>
                 <w:rFonts w:ascii="Helvetica" w:hAnsi="Helvetica"/>
               </w:rPr>
-              <w:t>206</w:t>
+              <w:t>203</w:t>
             </w:r>
           </w:p>
         </w:tc>
@@ -1849,33 +1903,53 @@
               <w:rPr>
                 <w:rFonts w:ascii="Helvetica" w:hAnsi="Helvetica"/>
               </w:rPr>
-              <w:t>Reverse Linked List</w:t>
-            </w:r>
-          </w:p>
-        </w:tc>
-        <w:tc>
-          <w:tcPr>
-            <w:tcW w:w="0" w:type="auto"/>
-            <w:shd w:val="clear" w:color="auto" w:fill="E2EFD9" w:themeFill="accent6" w:themeFillTint="33"/>
-          </w:tcPr>
-          <w:p>
-            <w:pPr>
-              <w:rPr>
-                <w:rFonts w:ascii="Helvetica" w:hAnsi="Helvetica"/>
-              </w:rPr>
-            </w:pPr>
-            <w:r>
-              <w:rPr>
-                <w:rFonts w:ascii="Helvetica" w:hAnsi="Helvetica"/>
-              </w:rPr>
-              <w:t xml:space="preserve">Use Stack to store nodes (hint: reverse the order), and pop Stacks to return </w:t>
+              <w:t>Remove Linked List Elements</w:t>
+            </w:r>
+          </w:p>
+        </w:tc>
+        <w:tc>
+          <w:tcPr>
+            <w:tcW w:w="0" w:type="auto"/>
+            <w:shd w:val="clear" w:color="auto" w:fill="E2EFD9" w:themeFill="accent6" w:themeFillTint="33"/>
+          </w:tcPr>
+          <w:p>
+            <w:pPr>
+              <w:rPr>
+                <w:rFonts w:ascii="Helvetica" w:hAnsi="Helvetica"/>
+              </w:rPr>
+            </w:pPr>
+            <w:r>
+              <w:rPr>
+                <w:rFonts w:ascii="Helvetica" w:hAnsi="Helvetica"/>
+              </w:rPr>
+              <w:t>Use pointer fields to skip deleted value in original LinkedList.</w:t>
+            </w:r>
+          </w:p>
+          <w:p>
+            <w:pPr>
+              <w:rPr>
+                <w:rFonts w:ascii="Helvetica" w:hAnsi="Helvetica"/>
+              </w:rPr>
+            </w:pPr>
+          </w:p>
+          <w:p>
+            <w:pPr>
+              <w:rPr>
+                <w:rFonts w:ascii="Helvetica" w:hAnsi="Helvetica"/>
+              </w:rPr>
+            </w:pPr>
+            <w:r>
+              <w:rPr>
+                <w:rFonts w:ascii="Helvetica" w:hAnsi="Helvetica"/>
+              </w:rPr>
+              <w:t xml:space="preserve">Program will skip everything </w:t>
             </w:r>
             <w:r>
               <w:rPr>
                 <w:rFonts w:ascii="Helvetica" w:hAnsi="Helvetica"/>
               </w:rPr>
               <w:lastRenderedPageBreak/>
-              <w:t>reversed Linked List.</w:t>
+              <w:t>if the List only contains the value to be removed.</w:t>
             </w:r>
           </w:p>
         </w:tc>
@@ -1895,59 +1969,79 @@
                 <w:rFonts w:ascii="Helvetica" w:hAnsi="Helvetica"/>
               </w:rPr>
               <w:lastRenderedPageBreak/>
-              <w:t xml:space="preserve">This solution does not create new </w:t>
+              <w:t>Need to use .</w:t>
             </w:r>
             <w:proofErr w:type="spellStart"/>
             <w:r>
               <w:rPr>
                 <w:rFonts w:ascii="Helvetica" w:hAnsi="Helvetica"/>
               </w:rPr>
-              <w:t>ListNode</w:t>
+              <w:t>next.next</w:t>
             </w:r>
             <w:proofErr w:type="spellEnd"/>
             <w:r>
               <w:rPr>
                 <w:rFonts w:ascii="Helvetica" w:hAnsi="Helvetica"/>
               </w:rPr>
-              <w:t>, just through manipulating nodes of existing pointers.</w:t>
-            </w:r>
-          </w:p>
-        </w:tc>
-        <w:tc>
-          <w:tcPr>
-            <w:tcW w:w="0" w:type="auto"/>
-            <w:shd w:val="clear" w:color="auto" w:fill="E2EFD9" w:themeFill="accent6" w:themeFillTint="33"/>
-          </w:tcPr>
-          <w:p>
-            <w:pPr>
-              <w:rPr>
-                <w:rFonts w:ascii="Helvetica" w:hAnsi="Helvetica"/>
-              </w:rPr>
-            </w:pPr>
-            <w:r>
-              <w:rPr>
-                <w:rFonts w:ascii="Helvetica" w:hAnsi="Helvetica"/>
-              </w:rPr>
-              <w:t>7.35%</w:t>
-            </w:r>
-          </w:p>
-        </w:tc>
-        <w:tc>
-          <w:tcPr>
-            <w:tcW w:w="0" w:type="auto"/>
-            <w:shd w:val="clear" w:color="auto" w:fill="E2EFD9" w:themeFill="accent6" w:themeFillTint="33"/>
-          </w:tcPr>
-          <w:p>
-            <w:pPr>
-              <w:rPr>
-                <w:rFonts w:ascii="Helvetica" w:hAnsi="Helvetica"/>
-              </w:rPr>
-            </w:pPr>
-            <w:r>
-              <w:rPr>
-                <w:rFonts w:ascii="Helvetica" w:hAnsi="Helvetica"/>
-              </w:rPr>
-              <w:t>86.68%</w:t>
+              <w:t xml:space="preserve"> (jump one further) to achieve correct result.</w:t>
+            </w:r>
+          </w:p>
+          <w:p>
+            <w:pPr>
+              <w:rPr>
+                <w:rFonts w:ascii="Helvetica" w:hAnsi="Helvetica"/>
+              </w:rPr>
+            </w:pPr>
+          </w:p>
+          <w:p>
+            <w:pPr>
+              <w:rPr>
+                <w:rFonts w:ascii="Helvetica" w:hAnsi="Helvetica"/>
+              </w:rPr>
+            </w:pPr>
+            <w:r>
+              <w:rPr>
+                <w:rFonts w:ascii="Helvetica" w:hAnsi="Helvetica"/>
+              </w:rPr>
+              <w:t>Low memory usage compared to other Java implementations.</w:t>
+            </w:r>
+          </w:p>
+        </w:tc>
+        <w:tc>
+          <w:tcPr>
+            <w:tcW w:w="0" w:type="auto"/>
+            <w:shd w:val="clear" w:color="auto" w:fill="E2EFD9" w:themeFill="accent6" w:themeFillTint="33"/>
+          </w:tcPr>
+          <w:p>
+            <w:pPr>
+              <w:rPr>
+                <w:rFonts w:ascii="Helvetica" w:hAnsi="Helvetica"/>
+              </w:rPr>
+            </w:pPr>
+            <w:r>
+              <w:rPr>
+                <w:rFonts w:ascii="Helvetica" w:hAnsi="Helvetica"/>
+              </w:rPr>
+              <w:t>74.26%</w:t>
+            </w:r>
+          </w:p>
+        </w:tc>
+        <w:tc>
+          <w:tcPr>
+            <w:tcW w:w="0" w:type="auto"/>
+            <w:shd w:val="clear" w:color="auto" w:fill="E2EFD9" w:themeFill="accent6" w:themeFillTint="33"/>
+          </w:tcPr>
+          <w:p>
+            <w:pPr>
+              <w:rPr>
+                <w:rFonts w:ascii="Helvetica" w:hAnsi="Helvetica"/>
+              </w:rPr>
+            </w:pPr>
+            <w:r>
+              <w:rPr>
+                <w:rFonts w:ascii="Helvetica" w:hAnsi="Helvetica"/>
+              </w:rPr>
+              <w:t>98.24%</w:t>
             </w:r>
           </w:p>
         </w:tc>
@@ -1956,122 +2050,148 @@
         <w:tc>
           <w:tcPr>
             <w:tcW w:w="0" w:type="auto"/>
-            <w:shd w:val="clear" w:color="auto" w:fill="FFF2CC" w:themeFill="accent4" w:themeFillTint="33"/>
-          </w:tcPr>
-          <w:p>
-            <w:pPr>
-              <w:rPr>
-                <w:rFonts w:ascii="Helvetica" w:hAnsi="Helvetica"/>
-              </w:rPr>
-            </w:pPr>
-            <w:r>
-              <w:rPr>
-                <w:rFonts w:ascii="Helvetica" w:hAnsi="Helvetica"/>
-              </w:rPr>
-              <w:t>224</w:t>
-            </w:r>
-          </w:p>
-        </w:tc>
-        <w:tc>
-          <w:tcPr>
-            <w:tcW w:w="0" w:type="auto"/>
-            <w:shd w:val="clear" w:color="auto" w:fill="FFF2CC" w:themeFill="accent4" w:themeFillTint="33"/>
-          </w:tcPr>
-          <w:p>
-            <w:pPr>
-              <w:rPr>
-                <w:rFonts w:ascii="Helvetica" w:hAnsi="Helvetica"/>
-              </w:rPr>
-            </w:pPr>
-            <w:r>
-              <w:rPr>
-                <w:rFonts w:ascii="Helvetica" w:hAnsi="Helvetica"/>
-              </w:rPr>
-              <w:t>Hard</w:t>
-            </w:r>
-          </w:p>
-        </w:tc>
-        <w:tc>
-          <w:tcPr>
-            <w:tcW w:w="0" w:type="auto"/>
-            <w:shd w:val="clear" w:color="auto" w:fill="FFF2CC" w:themeFill="accent4" w:themeFillTint="33"/>
-          </w:tcPr>
-          <w:p>
-            <w:pPr>
-              <w:rPr>
-                <w:rFonts w:ascii="Helvetica" w:hAnsi="Helvetica"/>
-              </w:rPr>
-            </w:pPr>
-            <w:r>
-              <w:rPr>
-                <w:rFonts w:ascii="Helvetica" w:hAnsi="Helvetica"/>
-              </w:rPr>
-              <w:t>Basic Calculator</w:t>
-            </w:r>
-          </w:p>
-        </w:tc>
-        <w:tc>
-          <w:tcPr>
-            <w:tcW w:w="0" w:type="auto"/>
-            <w:shd w:val="clear" w:color="auto" w:fill="FFF2CC" w:themeFill="accent4" w:themeFillTint="33"/>
-          </w:tcPr>
-          <w:p>
-            <w:pPr>
-              <w:rPr>
-                <w:rFonts w:ascii="Helvetica" w:hAnsi="Helvetica"/>
-              </w:rPr>
-            </w:pPr>
-            <w:r>
-              <w:rPr>
-                <w:rFonts w:ascii="Helvetica" w:hAnsi="Helvetica"/>
-              </w:rPr>
-              <w:t>RPN calculator</w:t>
-            </w:r>
-          </w:p>
-        </w:tc>
-        <w:tc>
-          <w:tcPr>
-            <w:tcW w:w="0" w:type="auto"/>
-            <w:shd w:val="clear" w:color="auto" w:fill="FFF2CC" w:themeFill="accent4" w:themeFillTint="33"/>
-          </w:tcPr>
-          <w:p>
-            <w:pPr>
-              <w:rPr>
-                <w:rFonts w:ascii="Helvetica" w:hAnsi="Helvetica"/>
-              </w:rPr>
-            </w:pPr>
-            <w:r>
-              <w:rPr>
-                <w:rFonts w:ascii="Helvetica" w:hAnsi="Helvetica"/>
-              </w:rPr>
-              <w:t>I do remember Reverse Polish Operation beforehand.</w:t>
-            </w:r>
-          </w:p>
-        </w:tc>
-        <w:tc>
-          <w:tcPr>
-            <w:tcW w:w="0" w:type="auto"/>
-            <w:shd w:val="clear" w:color="auto" w:fill="FFF2CC" w:themeFill="accent4" w:themeFillTint="33"/>
-          </w:tcPr>
-          <w:p>
-            <w:pPr>
-              <w:rPr>
-                <w:rFonts w:ascii="Helvetica" w:hAnsi="Helvetica"/>
-              </w:rPr>
-            </w:pPr>
-          </w:p>
-        </w:tc>
-        <w:tc>
-          <w:tcPr>
-            <w:tcW w:w="0" w:type="auto"/>
-            <w:shd w:val="clear" w:color="auto" w:fill="FFF2CC" w:themeFill="accent4" w:themeFillTint="33"/>
-          </w:tcPr>
-          <w:p>
-            <w:pPr>
-              <w:rPr>
-                <w:rFonts w:ascii="Helvetica" w:hAnsi="Helvetica"/>
-              </w:rPr>
-            </w:pPr>
+            <w:shd w:val="clear" w:color="auto" w:fill="E2EFD9" w:themeFill="accent6" w:themeFillTint="33"/>
+          </w:tcPr>
+          <w:p>
+            <w:pPr>
+              <w:rPr>
+                <w:rFonts w:ascii="Helvetica" w:hAnsi="Helvetica"/>
+              </w:rPr>
+            </w:pPr>
+            <w:r>
+              <w:rPr>
+                <w:rFonts w:ascii="Helvetica" w:hAnsi="Helvetica"/>
+              </w:rPr>
+              <w:t>206</w:t>
+            </w:r>
+          </w:p>
+        </w:tc>
+        <w:tc>
+          <w:tcPr>
+            <w:tcW w:w="0" w:type="auto"/>
+            <w:shd w:val="clear" w:color="auto" w:fill="E2EFD9" w:themeFill="accent6" w:themeFillTint="33"/>
+          </w:tcPr>
+          <w:p>
+            <w:pPr>
+              <w:rPr>
+                <w:rFonts w:ascii="Helvetica" w:hAnsi="Helvetica"/>
+              </w:rPr>
+            </w:pPr>
+            <w:r>
+              <w:rPr>
+                <w:rFonts w:ascii="Helvetica" w:hAnsi="Helvetica"/>
+              </w:rPr>
+              <w:t>Easy</w:t>
+            </w:r>
+          </w:p>
+        </w:tc>
+        <w:tc>
+          <w:tcPr>
+            <w:tcW w:w="0" w:type="auto"/>
+            <w:shd w:val="clear" w:color="auto" w:fill="E2EFD9" w:themeFill="accent6" w:themeFillTint="33"/>
+          </w:tcPr>
+          <w:p>
+            <w:pPr>
+              <w:rPr>
+                <w:rFonts w:ascii="Helvetica" w:hAnsi="Helvetica"/>
+              </w:rPr>
+            </w:pPr>
+            <w:r>
+              <w:rPr>
+                <w:rFonts w:ascii="Helvetica" w:hAnsi="Helvetica"/>
+              </w:rPr>
+              <w:t>Reverse Linked List</w:t>
+            </w:r>
+          </w:p>
+        </w:tc>
+        <w:tc>
+          <w:tcPr>
+            <w:tcW w:w="0" w:type="auto"/>
+            <w:shd w:val="clear" w:color="auto" w:fill="E2EFD9" w:themeFill="accent6" w:themeFillTint="33"/>
+          </w:tcPr>
+          <w:p>
+            <w:pPr>
+              <w:rPr>
+                <w:rFonts w:ascii="Helvetica" w:hAnsi="Helvetica"/>
+              </w:rPr>
+            </w:pPr>
+            <w:r>
+              <w:rPr>
+                <w:rFonts w:ascii="Helvetica" w:hAnsi="Helvetica"/>
+              </w:rPr>
+              <w:t>Use Stack to store nodes (hint: reverse the order), and pop Stacks to return reversed Linked List.</w:t>
+            </w:r>
+          </w:p>
+        </w:tc>
+        <w:tc>
+          <w:tcPr>
+            <w:tcW w:w="0" w:type="auto"/>
+            <w:shd w:val="clear" w:color="auto" w:fill="E2EFD9" w:themeFill="accent6" w:themeFillTint="33"/>
+          </w:tcPr>
+          <w:p>
+            <w:pPr>
+              <w:rPr>
+                <w:rFonts w:ascii="Helvetica" w:hAnsi="Helvetica"/>
+              </w:rPr>
+            </w:pPr>
+            <w:r>
+              <w:rPr>
+                <w:rFonts w:ascii="Helvetica" w:hAnsi="Helvetica"/>
+              </w:rPr>
+              <w:t xml:space="preserve">This solution does not create new </w:t>
+            </w:r>
+            <w:proofErr w:type="spellStart"/>
+            <w:r>
+              <w:rPr>
+                <w:rFonts w:ascii="Helvetica" w:hAnsi="Helvetica"/>
+              </w:rPr>
+              <w:t>ListNode</w:t>
+            </w:r>
+            <w:proofErr w:type="spellEnd"/>
+            <w:r>
+              <w:rPr>
+                <w:rFonts w:ascii="Helvetica" w:hAnsi="Helvetica"/>
+              </w:rPr>
+              <w:t>, just through manipulating nodes of existing pointers.</w:t>
+            </w:r>
+          </w:p>
+        </w:tc>
+        <w:tc>
+          <w:tcPr>
+            <w:tcW w:w="0" w:type="auto"/>
+            <w:shd w:val="clear" w:color="auto" w:fill="E2EFD9" w:themeFill="accent6" w:themeFillTint="33"/>
+          </w:tcPr>
+          <w:p>
+            <w:pPr>
+              <w:rPr>
+                <w:rFonts w:ascii="Helvetica" w:hAnsi="Helvetica"/>
+              </w:rPr>
+            </w:pPr>
+            <w:r>
+              <w:rPr>
+                <w:rFonts w:ascii="Helvetica" w:hAnsi="Helvetica"/>
+              </w:rPr>
+              <w:t>7.35%</w:t>
+            </w:r>
+          </w:p>
+        </w:tc>
+        <w:tc>
+          <w:tcPr>
+            <w:tcW w:w="0" w:type="auto"/>
+            <w:shd w:val="clear" w:color="auto" w:fill="E2EFD9" w:themeFill="accent6" w:themeFillTint="33"/>
+          </w:tcPr>
+          <w:p>
+            <w:pPr>
+              <w:rPr>
+                <w:rFonts w:ascii="Helvetica" w:hAnsi="Helvetica"/>
+              </w:rPr>
+            </w:pPr>
+            <w:r>
+              <w:rPr>
+                <w:rFonts w:ascii="Helvetica" w:hAnsi="Helvetica"/>
+              </w:rPr>
+              <w:t>86.68%</w:t>
+            </w:r>
           </w:p>
         </w:tc>
       </w:tr>
@@ -2091,6 +2211,129 @@
               <w:rPr>
                 <w:rFonts w:ascii="Helvetica" w:hAnsi="Helvetica"/>
               </w:rPr>
+              <w:t>224</w:t>
+            </w:r>
+          </w:p>
+        </w:tc>
+        <w:tc>
+          <w:tcPr>
+            <w:tcW w:w="0" w:type="auto"/>
+            <w:shd w:val="clear" w:color="auto" w:fill="FFF2CC" w:themeFill="accent4" w:themeFillTint="33"/>
+          </w:tcPr>
+          <w:p>
+            <w:pPr>
+              <w:rPr>
+                <w:rFonts w:ascii="Helvetica" w:hAnsi="Helvetica"/>
+              </w:rPr>
+            </w:pPr>
+            <w:r>
+              <w:rPr>
+                <w:rFonts w:ascii="Helvetica" w:hAnsi="Helvetica"/>
+              </w:rPr>
+              <w:t>Hard</w:t>
+            </w:r>
+          </w:p>
+        </w:tc>
+        <w:tc>
+          <w:tcPr>
+            <w:tcW w:w="0" w:type="auto"/>
+            <w:shd w:val="clear" w:color="auto" w:fill="FFF2CC" w:themeFill="accent4" w:themeFillTint="33"/>
+          </w:tcPr>
+          <w:p>
+            <w:pPr>
+              <w:rPr>
+                <w:rFonts w:ascii="Helvetica" w:hAnsi="Helvetica"/>
+              </w:rPr>
+            </w:pPr>
+            <w:r>
+              <w:rPr>
+                <w:rFonts w:ascii="Helvetica" w:hAnsi="Helvetica"/>
+              </w:rPr>
+              <w:t>Basic Calculator</w:t>
+            </w:r>
+          </w:p>
+        </w:tc>
+        <w:tc>
+          <w:tcPr>
+            <w:tcW w:w="0" w:type="auto"/>
+            <w:shd w:val="clear" w:color="auto" w:fill="FFF2CC" w:themeFill="accent4" w:themeFillTint="33"/>
+          </w:tcPr>
+          <w:p>
+            <w:pPr>
+              <w:rPr>
+                <w:rFonts w:ascii="Helvetica" w:hAnsi="Helvetica"/>
+              </w:rPr>
+            </w:pPr>
+            <w:r>
+              <w:rPr>
+                <w:rFonts w:ascii="Helvetica" w:hAnsi="Helvetica"/>
+              </w:rPr>
+              <w:t>RPN calculator</w:t>
+            </w:r>
+          </w:p>
+        </w:tc>
+        <w:tc>
+          <w:tcPr>
+            <w:tcW w:w="0" w:type="auto"/>
+            <w:shd w:val="clear" w:color="auto" w:fill="FFF2CC" w:themeFill="accent4" w:themeFillTint="33"/>
+          </w:tcPr>
+          <w:p>
+            <w:pPr>
+              <w:rPr>
+                <w:rFonts w:ascii="Helvetica" w:hAnsi="Helvetica"/>
+              </w:rPr>
+            </w:pPr>
+            <w:r>
+              <w:rPr>
+                <w:rFonts w:ascii="Helvetica" w:hAnsi="Helvetica"/>
+              </w:rPr>
+              <w:t>I do remember Reverse Polish Operation beforehand.</w:t>
+            </w:r>
+          </w:p>
+        </w:tc>
+        <w:tc>
+          <w:tcPr>
+            <w:tcW w:w="0" w:type="auto"/>
+            <w:shd w:val="clear" w:color="auto" w:fill="FFF2CC" w:themeFill="accent4" w:themeFillTint="33"/>
+          </w:tcPr>
+          <w:p>
+            <w:pPr>
+              <w:rPr>
+                <w:rFonts w:ascii="Helvetica" w:hAnsi="Helvetica"/>
+              </w:rPr>
+            </w:pPr>
+          </w:p>
+        </w:tc>
+        <w:tc>
+          <w:tcPr>
+            <w:tcW w:w="0" w:type="auto"/>
+            <w:shd w:val="clear" w:color="auto" w:fill="FFF2CC" w:themeFill="accent4" w:themeFillTint="33"/>
+          </w:tcPr>
+          <w:p>
+            <w:pPr>
+              <w:rPr>
+                <w:rFonts w:ascii="Helvetica" w:hAnsi="Helvetica"/>
+              </w:rPr>
+            </w:pPr>
+          </w:p>
+        </w:tc>
+      </w:tr>
+      <w:tr>
+        <w:tc>
+          <w:tcPr>
+            <w:tcW w:w="0" w:type="auto"/>
+            <w:shd w:val="clear" w:color="auto" w:fill="FFF2CC" w:themeFill="accent4" w:themeFillTint="33"/>
+          </w:tcPr>
+          <w:p>
+            <w:pPr>
+              <w:rPr>
+                <w:rFonts w:ascii="Helvetica" w:hAnsi="Helvetica"/>
+              </w:rPr>
+            </w:pPr>
+            <w:r>
+              <w:rPr>
+                <w:rFonts w:ascii="Helvetica" w:hAnsi="Helvetica"/>
+              </w:rPr>
               <w:t>231</w:t>
             </w:r>
           </w:p>
@@ -2140,16 +2383,9 @@
           </w:tcPr>
           <w:p>
             <w:pPr>
-              <w:rPr>
-                <w:rFonts w:ascii="Helvetica" w:hAnsi="Helvetica"/>
-              </w:rPr>
-            </w:pPr>
-          </w:p>
-          <w:p>
-            <w:pPr>
-              <w:ind w:firstLineChars="200" w:firstLine="480"/>
-              <w:rPr>
-                <w:rFonts w:ascii="Helvetica" w:hAnsi="Helvetica"/>
+              <w:ind w:leftChars="-5" w:hangingChars="5" w:hanging="12"/>
+              <w:rPr>
+                <w:rFonts w:ascii="Helvetica" w:hAnsi="Helvetica" w:hint="eastAsia"/>
               </w:rPr>
             </w:pPr>
           </w:p>
@@ -2719,6 +2955,168 @@
               <w:rPr>
                 <w:rFonts w:ascii="Helvetica" w:hAnsi="Helvetica"/>
               </w:rPr>
+              <w:t>39</w:t>
+            </w:r>
+          </w:p>
+        </w:tc>
+        <w:tc>
+          <w:tcPr>
+            <w:tcW w:w="0" w:type="auto"/>
+            <w:shd w:val="clear" w:color="auto" w:fill="E2EFD9" w:themeFill="accent6" w:themeFillTint="33"/>
+          </w:tcPr>
+          <w:p>
+            <w:pPr>
+              <w:rPr>
+                <w:rFonts w:ascii="Helvetica" w:hAnsi="Helvetica" w:hint="eastAsia"/>
+              </w:rPr>
+            </w:pPr>
+            <w:r>
+              <w:rPr>
+                <w:rFonts w:ascii="Helvetica" w:hAnsi="Helvetica" w:hint="eastAsia"/>
+              </w:rPr>
+              <w:t>M</w:t>
+            </w:r>
+            <w:r>
+              <w:rPr>
+                <w:rFonts w:ascii="Helvetica" w:hAnsi="Helvetica"/>
+              </w:rPr>
+              <w:t>edium</w:t>
+            </w:r>
+          </w:p>
+        </w:tc>
+        <w:tc>
+          <w:tcPr>
+            <w:tcW w:w="0" w:type="auto"/>
+            <w:shd w:val="clear" w:color="auto" w:fill="E2EFD9" w:themeFill="accent6" w:themeFillTint="33"/>
+          </w:tcPr>
+          <w:p>
+            <w:pPr>
+              <w:rPr>
+                <w:rFonts w:ascii="Helvetica" w:hAnsi="Helvetica"/>
+              </w:rPr>
+            </w:pPr>
+            <w:r>
+              <w:rPr>
+                <w:rFonts w:ascii="Helvetica" w:hAnsi="Helvetica"/>
+              </w:rPr>
+              <w:t>Nested List Weight Sum</w:t>
+            </w:r>
+          </w:p>
+        </w:tc>
+        <w:tc>
+          <w:tcPr>
+            <w:tcW w:w="0" w:type="auto"/>
+            <w:shd w:val="clear" w:color="auto" w:fill="E2EFD9" w:themeFill="accent6" w:themeFillTint="33"/>
+          </w:tcPr>
+          <w:p>
+            <w:pPr>
+              <w:rPr>
+                <w:rFonts w:ascii="Helvetica" w:hAnsi="Helvetica"/>
+              </w:rPr>
+            </w:pPr>
+            <w:r>
+              <w:rPr>
+                <w:rFonts w:ascii="Helvetica" w:hAnsi="Helvetica" w:hint="eastAsia"/>
+              </w:rPr>
+              <w:t>S</w:t>
+            </w:r>
+            <w:r>
+              <w:rPr>
+                <w:rFonts w:ascii="Helvetica" w:hAnsi="Helvetica"/>
+              </w:rPr>
+              <w:t>ame as Q364</w:t>
+            </w:r>
+          </w:p>
+        </w:tc>
+        <w:tc>
+          <w:tcPr>
+            <w:tcW w:w="0" w:type="auto"/>
+            <w:shd w:val="clear" w:color="auto" w:fill="E2EFD9" w:themeFill="accent6" w:themeFillTint="33"/>
+          </w:tcPr>
+          <w:p>
+            <w:pPr>
+              <w:rPr>
+                <w:rFonts w:ascii="Helvetica" w:hAnsi="Helvetica" w:hint="eastAsia"/>
+              </w:rPr>
+            </w:pPr>
+            <w:r>
+              <w:rPr>
+                <w:rFonts w:ascii="Helvetica" w:hAnsi="Helvetica" w:hint="eastAsia"/>
+              </w:rPr>
+              <w:t>M</w:t>
+            </w:r>
+            <w:r>
+              <w:rPr>
+                <w:rFonts w:ascii="Helvetica" w:hAnsi="Helvetica"/>
+              </w:rPr>
+              <w:t>ore straightforward than Q364.</w:t>
+            </w:r>
+          </w:p>
+        </w:tc>
+        <w:tc>
+          <w:tcPr>
+            <w:tcW w:w="0" w:type="auto"/>
+            <w:shd w:val="clear" w:color="auto" w:fill="E2EFD9" w:themeFill="accent6" w:themeFillTint="33"/>
+          </w:tcPr>
+          <w:p>
+            <w:pPr>
+              <w:rPr>
+                <w:rFonts w:ascii="Helvetica" w:hAnsi="Helvetica"/>
+                <w:strike/>
+              </w:rPr>
+            </w:pPr>
+            <w:r>
+              <w:rPr>
+                <w:rFonts w:ascii="Helvetica" w:hAnsi="Helvetica"/>
+                <w:strike/>
+              </w:rPr>
+              <w:t>100.00%</w:t>
+            </w:r>
+          </w:p>
+        </w:tc>
+        <w:tc>
+          <w:tcPr>
+            <w:tcW w:w="0" w:type="auto"/>
+            <w:shd w:val="clear" w:color="auto" w:fill="E2EFD9" w:themeFill="accent6" w:themeFillTint="33"/>
+          </w:tcPr>
+          <w:p>
+            <w:pPr>
+              <w:rPr>
+                <w:rFonts w:ascii="Helvetica" w:hAnsi="Helvetica"/>
+              </w:rPr>
+            </w:pPr>
+            <w:r>
+              <w:rPr>
+                <w:rFonts w:ascii="Helvetica" w:hAnsi="Helvetica"/>
+              </w:rPr>
+              <w:t>74.89%</w:t>
+            </w:r>
+          </w:p>
+        </w:tc>
+      </w:tr>
+      <w:tr>
+        <w:tc>
+          <w:tcPr>
+            <w:tcW w:w="0" w:type="auto"/>
+            <w:shd w:val="clear" w:color="auto" w:fill="E2EFD9" w:themeFill="accent6" w:themeFillTint="33"/>
+          </w:tcPr>
+          <w:p>
+            <w:pPr>
+              <w:rPr>
+                <w:rFonts w:ascii="Helvetica" w:hAnsi="Helvetica" w:hint="eastAsia"/>
+              </w:rPr>
+            </w:pPr>
+            <w:r>
+              <w:rPr>
+                <w:rFonts w:ascii="Helvetica" w:hAnsi="Helvetica" w:hint="eastAsia"/>
+              </w:rPr>
+              <w:lastRenderedPageBreak/>
+              <w:t>3</w:t>
+            </w:r>
+            <w:r>
+              <w:rPr>
+                <w:rFonts w:ascii="Helvetica" w:hAnsi="Helvetica"/>
+              </w:rPr>
               <w:t>64</w:t>
             </w:r>
           </w:p>
@@ -2963,14 +3361,7 @@
               <w:rPr>
                 <w:rFonts w:ascii="Helvetica" w:hAnsi="Helvetica"/>
               </w:rPr>
-              <w:t xml:space="preserve">Did not initially realize that pre-calculate the length of square side (total matchstick length ÷ 4) is the starting point to solve this </w:t>
-            </w:r>
-            <w:r>
-              <w:rPr>
-                <w:rFonts w:ascii="Helvetica" w:hAnsi="Helvetica"/>
-              </w:rPr>
-              <w:lastRenderedPageBreak/>
-              <w:t>problem. Then this problem is a regular choose-test-</w:t>
+              <w:t>Did not initially realize that pre-calculate the length of square side (total matchstick length ÷ 4) is the starting point to solve this problem. Then this problem is a regular choose-test-</w:t>
             </w:r>
             <w:proofErr w:type="spellStart"/>
             <w:r>
@@ -3003,7 +3394,6 @@
               <w:rPr>
                 <w:rFonts w:ascii="Helvetica" w:hAnsi="Helvetica"/>
               </w:rPr>
-              <w:lastRenderedPageBreak/>
               <w:t>42.16%</w:t>
             </w:r>
           </w:p>
@@ -3346,6 +3736,179 @@
               <w:rPr>
                 <w:rFonts w:ascii="Helvetica" w:hAnsi="Helvetica"/>
               </w:rPr>
+              <w:t>74</w:t>
+            </w:r>
+          </w:p>
+        </w:tc>
+        <w:tc>
+          <w:tcPr>
+            <w:tcW w:w="0" w:type="auto"/>
+            <w:shd w:val="clear" w:color="auto" w:fill="E2EFD9" w:themeFill="accent6" w:themeFillTint="33"/>
+          </w:tcPr>
+          <w:p>
+            <w:pPr>
+              <w:rPr>
+                <w:rFonts w:ascii="Helvetica" w:hAnsi="Helvetica" w:hint="eastAsia"/>
+              </w:rPr>
+            </w:pPr>
+            <w:r>
+              <w:rPr>
+                <w:rFonts w:ascii="Helvetica" w:hAnsi="Helvetica" w:hint="eastAsia"/>
+              </w:rPr>
+              <w:t>E</w:t>
+            </w:r>
+            <w:r>
+              <w:rPr>
+                <w:rFonts w:ascii="Helvetica" w:hAnsi="Helvetica"/>
+              </w:rPr>
+              <w:t>asy</w:t>
+            </w:r>
+          </w:p>
+        </w:tc>
+        <w:tc>
+          <w:tcPr>
+            <w:tcW w:w="0" w:type="auto"/>
+            <w:shd w:val="clear" w:color="auto" w:fill="E2EFD9" w:themeFill="accent6" w:themeFillTint="33"/>
+          </w:tcPr>
+          <w:p>
+            <w:pPr>
+              <w:rPr>
+                <w:rFonts w:ascii="Helvetica" w:hAnsi="Helvetica"/>
+              </w:rPr>
+            </w:pPr>
+            <w:r>
+              <w:rPr>
+                <w:rFonts w:ascii="Helvetica" w:hAnsi="Helvetica"/>
+              </w:rPr>
+              <w:t>Longest Continuous Increasing Subsequence</w:t>
+            </w:r>
+          </w:p>
+        </w:tc>
+        <w:tc>
+          <w:tcPr>
+            <w:tcW w:w="0" w:type="auto"/>
+            <w:shd w:val="clear" w:color="auto" w:fill="E2EFD9" w:themeFill="accent6" w:themeFillTint="33"/>
+          </w:tcPr>
+          <w:p>
+            <w:pPr>
+              <w:rPr>
+                <w:rFonts w:ascii="Helvetica" w:hAnsi="Helvetica"/>
+              </w:rPr>
+            </w:pPr>
+            <w:r>
+              <w:rPr>
+                <w:rFonts w:ascii="Helvetica" w:hAnsi="Helvetica" w:hint="eastAsia"/>
+              </w:rPr>
+              <w:t>U</w:t>
+            </w:r>
+            <w:r>
+              <w:rPr>
+                <w:rFonts w:ascii="Helvetica" w:hAnsi="Helvetica"/>
+              </w:rPr>
+              <w:t>se similar approach to Q53</w:t>
+            </w:r>
+          </w:p>
+        </w:tc>
+        <w:tc>
+          <w:tcPr>
+            <w:tcW w:w="0" w:type="auto"/>
+            <w:shd w:val="clear" w:color="auto" w:fill="E2EFD9" w:themeFill="accent6" w:themeFillTint="33"/>
+          </w:tcPr>
+          <w:p>
+            <w:pPr>
+              <w:rPr>
+                <w:rFonts w:ascii="Helvetica" w:hAnsi="Helvetica"/>
+              </w:rPr>
+            </w:pPr>
+            <w:r>
+              <w:rPr>
+                <w:rFonts w:ascii="Helvetica" w:hAnsi="Helvetica" w:hint="eastAsia"/>
+              </w:rPr>
+              <w:t>N</w:t>
+            </w:r>
+            <w:r>
+              <w:rPr>
+                <w:rFonts w:ascii="Helvetica" w:hAnsi="Helvetica"/>
+              </w:rPr>
+              <w:t xml:space="preserve">eed to assign return value to 1 at first instead of </w:t>
+            </w:r>
+            <w:proofErr w:type="spellStart"/>
+            <w:r>
+              <w:rPr>
+                <w:rFonts w:ascii="Helvetica" w:hAnsi="Helvetica"/>
+              </w:rPr>
+              <w:t>Integer.MIN_VALUE</w:t>
+            </w:r>
+            <w:proofErr w:type="spellEnd"/>
+            <w:r>
+              <w:rPr>
+                <w:rFonts w:ascii="Helvetica" w:hAnsi="Helvetica"/>
+              </w:rPr>
+              <w:t>, otherwise it will fail in case when array contains 1 number only.</w:t>
+            </w:r>
+          </w:p>
+        </w:tc>
+        <w:tc>
+          <w:tcPr>
+            <w:tcW w:w="0" w:type="auto"/>
+            <w:shd w:val="clear" w:color="auto" w:fill="E2EFD9" w:themeFill="accent6" w:themeFillTint="33"/>
+          </w:tcPr>
+          <w:p>
+            <w:pPr>
+              <w:rPr>
+                <w:rFonts w:ascii="Helvetica" w:hAnsi="Helvetica"/>
+              </w:rPr>
+            </w:pPr>
+            <w:r>
+              <w:rPr>
+                <w:rFonts w:ascii="Helvetica" w:hAnsi="Helvetica"/>
+              </w:rPr>
+              <w:t>99.06%</w:t>
+            </w:r>
+          </w:p>
+        </w:tc>
+        <w:tc>
+          <w:tcPr>
+            <w:tcW w:w="0" w:type="auto"/>
+            <w:shd w:val="clear" w:color="auto" w:fill="E2EFD9" w:themeFill="accent6" w:themeFillTint="33"/>
+          </w:tcPr>
+          <w:p>
+            <w:pPr>
+              <w:rPr>
+                <w:rFonts w:ascii="Helvetica" w:hAnsi="Helvetica"/>
+              </w:rPr>
+            </w:pPr>
+            <w:r>
+              <w:rPr>
+                <w:rFonts w:ascii="Helvetica" w:hAnsi="Helvetica"/>
+              </w:rPr>
+              <w:t>65.46%</w:t>
+            </w:r>
+          </w:p>
+        </w:tc>
+      </w:tr>
+      <w:tr>
+        <w:tc>
+          <w:tcPr>
+            <w:tcW w:w="0" w:type="auto"/>
+            <w:shd w:val="clear" w:color="auto" w:fill="E2EFD9" w:themeFill="accent6" w:themeFillTint="33"/>
+          </w:tcPr>
+          <w:p>
+            <w:pPr>
+              <w:rPr>
+                <w:rFonts w:ascii="Helvetica" w:hAnsi="Helvetica" w:hint="eastAsia"/>
+              </w:rPr>
+            </w:pPr>
+            <w:r>
+              <w:rPr>
+                <w:rFonts w:ascii="Helvetica" w:hAnsi="Helvetica" w:hint="eastAsia"/>
+              </w:rPr>
+              <w:t>6</w:t>
+            </w:r>
+            <w:r>
+              <w:rPr>
+                <w:rFonts w:ascii="Helvetica" w:hAnsi="Helvetica"/>
+              </w:rPr>
               <w:t>90</w:t>
             </w:r>
           </w:p>
@@ -3447,6 +4010,7 @@
               <w:rPr>
                 <w:rFonts w:ascii="Helvetica" w:hAnsi="Helvetica"/>
               </w:rPr>
+              <w:lastRenderedPageBreak/>
               <w:t xml:space="preserve">employee ID are guaranteed to be </w:t>
             </w:r>
             <w:proofErr w:type="gramStart"/>
@@ -3480,6 +4044,7 @@
               <w:rPr>
                 <w:rFonts w:ascii="Helvetica" w:hAnsi="Helvetica"/>
               </w:rPr>
+              <w:lastRenderedPageBreak/>
               <w:t>Forgot that Map remove value by providing a Key, as I’m thinking whether there’s other Map’s remove methods.</w:t>
             </w:r>
           </w:p>
@@ -3842,6 +4407,52 @@
           <w:rFonts w:ascii="Helvetica" w:hAnsi="Helvetica"/>
         </w:rPr>
         <w:t>unless otherwise specified</w:t>
+      </w:r>
+      <w:r>
+        <w:rPr>
+          <w:rFonts w:ascii="Helvetica" w:hAnsi="Helvetica"/>
+        </w:rPr>
+        <w:t>.</w:t>
+      </w:r>
+    </w:p>
+    <w:p>
+      <w:pPr>
+        <w:pStyle w:val="CommentText"/>
+        <w:rPr>
+          <w:rFonts w:ascii="Helvetica" w:hAnsi="Helvetica"/>
+        </w:rPr>
+      </w:pPr>
+    </w:p>
+    <w:p>
+      <w:pPr>
+        <w:pStyle w:val="CommentText"/>
+        <w:rPr>
+          <w:rFonts w:ascii="Helvetica" w:hAnsi="Helvetica" w:hint="eastAsia"/>
+        </w:rPr>
+      </w:pPr>
+      <w:r>
+        <w:rPr>
+          <w:rFonts w:ascii="Helvetica" w:hAnsi="Helvetica" w:hint="eastAsia"/>
+        </w:rPr>
+        <w:t>U</w:t>
+      </w:r>
+      <w:r>
+        <w:rPr>
+          <w:rFonts w:ascii="Helvetica" w:hAnsi="Helvetica"/>
+        </w:rPr>
+        <w:t>se the best Runtime and Memory</w:t>
+      </w:r>
+      <w:r>
+        <w:rPr>
+          <w:rFonts w:ascii="Helvetica" w:hAnsi="Helvetica"/>
+        </w:rPr>
+        <w:t xml:space="preserve"> (from one instance, will not use Runtime from one submission and Memory from another submission)</w:t>
+      </w:r>
+      <w:r>
+        <w:rPr>
+          <w:rFonts w:ascii="Helvetica" w:hAnsi="Helvetica"/>
+        </w:rPr>
+        <w:t>.</w:t>
       </w:r>
     </w:p>
   </w:comment>

</xml_diff>

<commit_message>
worth to try Q1583M
</commit_message>
<xml_diff>
--- a/LeetCode record.docx
+++ b/LeetCode record.docx
@@ -54,11 +54,11 @@
         <w:tblLook w:val="04A0" w:firstRow="1" w:lastRow="0" w:firstColumn="1" w:lastColumn="0" w:noHBand="0" w:noVBand="1"/>
       </w:tblPr>
       <w:tblGrid>
-        <w:gridCol w:w="617"/>
+        <w:gridCol w:w="750"/>
         <w:gridCol w:w="1123"/>
-        <w:gridCol w:w="1769"/>
-        <w:gridCol w:w="2106"/>
-        <w:gridCol w:w="2914"/>
+        <w:gridCol w:w="1757"/>
+        <w:gridCol w:w="2050"/>
+        <w:gridCol w:w="2849"/>
         <w:gridCol w:w="1164"/>
         <w:gridCol w:w="1097"/>
       </w:tblGrid>
@@ -1101,14 +1101,8 @@
               <w:rPr>
                 <w:rFonts w:ascii="Helvetica" w:hAnsi="Helvetica"/>
               </w:rPr>
-              <w:t xml:space="preserve">Recursive case: iterate </w:t>
-            </w:r>
-            <w:r>
-              <w:rPr>
-                <w:rFonts w:ascii="Helvetica" w:hAnsi="Helvetica"/>
-              </w:rPr>
               <w:lastRenderedPageBreak/>
-              <w:t>call left children and right children.</w:t>
+              <w:t>Recursive case: iterate call left children and right children.</w:t>
             </w:r>
           </w:p>
         </w:tc>
@@ -1922,34 +1916,34 @@
               <w:rPr>
                 <w:rFonts w:ascii="Helvetica" w:hAnsi="Helvetica"/>
               </w:rPr>
-              <w:t>Use pointer fields to skip deleted value in original LinkedList.</w:t>
-            </w:r>
-          </w:p>
-          <w:p>
-            <w:pPr>
-              <w:rPr>
-                <w:rFonts w:ascii="Helvetica" w:hAnsi="Helvetica"/>
-              </w:rPr>
-            </w:pPr>
-          </w:p>
-          <w:p>
-            <w:pPr>
-              <w:rPr>
-                <w:rFonts w:ascii="Helvetica" w:hAnsi="Helvetica"/>
-              </w:rPr>
-            </w:pPr>
-            <w:r>
-              <w:rPr>
-                <w:rFonts w:ascii="Helvetica" w:hAnsi="Helvetica"/>
-              </w:rPr>
-              <w:t xml:space="preserve">Program will skip everything </w:t>
+              <w:t xml:space="preserve">Use pointer fields to skip deleted value </w:t>
             </w:r>
             <w:r>
               <w:rPr>
                 <w:rFonts w:ascii="Helvetica" w:hAnsi="Helvetica"/>
               </w:rPr>
               <w:lastRenderedPageBreak/>
-              <w:t>if the List only contains the value to be removed.</w:t>
+              <w:t>in original LinkedList.</w:t>
+            </w:r>
+          </w:p>
+          <w:p>
+            <w:pPr>
+              <w:rPr>
+                <w:rFonts w:ascii="Helvetica" w:hAnsi="Helvetica"/>
+              </w:rPr>
+            </w:pPr>
+          </w:p>
+          <w:p>
+            <w:pPr>
+              <w:rPr>
+                <w:rFonts w:ascii="Helvetica" w:hAnsi="Helvetica"/>
+              </w:rPr>
+            </w:pPr>
+            <w:r>
+              <w:rPr>
+                <w:rFonts w:ascii="Helvetica" w:hAnsi="Helvetica"/>
+              </w:rPr>
+              <w:t>Program will skip everything if the List only contains the value to be removed.</w:t>
             </w:r>
           </w:p>
         </w:tc>
@@ -2022,6 +2016,7 @@
               <w:rPr>
                 <w:rFonts w:ascii="Helvetica" w:hAnsi="Helvetica"/>
               </w:rPr>
+              <w:lastRenderedPageBreak/>
               <w:t>74.26%</w:t>
             </w:r>
           </w:p>
@@ -2757,6 +2752,7 @@
               <w:rPr>
                 <w:rFonts w:ascii="Helvetica" w:hAnsi="Helvetica" w:hint="eastAsia"/>
               </w:rPr>
+              <w:lastRenderedPageBreak/>
               <w:t>3</w:t>
             </w:r>
             <w:r>
@@ -3110,7 +3106,6 @@
               <w:rPr>
                 <w:rFonts w:ascii="Helvetica" w:hAnsi="Helvetica" w:hint="eastAsia"/>
               </w:rPr>
-              <w:lastRenderedPageBreak/>
               <w:t>3</w:t>
             </w:r>
             <w:r>
@@ -3996,7 +3991,14 @@
               <w:rPr>
                 <w:rFonts w:ascii="Helvetica" w:hAnsi="Helvetica"/>
               </w:rPr>
-              <w:t xml:space="preserve">se two HashMap to store every employee’s importance and subordinates, where two Map’s Key is employee’s ID. </w:t>
+              <w:t xml:space="preserve">se two HashMap to store every </w:t>
+            </w:r>
+            <w:r>
+              <w:rPr>
+                <w:rFonts w:ascii="Helvetica" w:hAnsi="Helvetica"/>
+              </w:rPr>
+              <w:lastRenderedPageBreak/>
+              <w:t xml:space="preserve">employee’s importance and subordinates, where two Map’s Key is employee’s ID. </w:t>
             </w:r>
           </w:p>
           <w:p>
@@ -4022,60 +4024,67 @@
               <w:rPr>
                 <w:rFonts w:ascii="Helvetica" w:hAnsi="Helvetica"/>
               </w:rPr>
+              <w:t xml:space="preserve">employee ID are guaranteed to be </w:t>
+            </w:r>
+            <w:proofErr w:type="gramStart"/>
+            <w:r>
+              <w:rPr>
+                <w:rFonts w:ascii="Helvetica" w:hAnsi="Helvetica"/>
+              </w:rPr>
+              <w:t>unique</w:t>
+            </w:r>
+            <w:proofErr w:type="gramEnd"/>
+            <w:r>
+              <w:rPr>
+                <w:rFonts w:ascii="Helvetica" w:hAnsi="Helvetica"/>
+              </w:rPr>
+              <w:t xml:space="preserve"> but values are not unique.</w:t>
+            </w:r>
+          </w:p>
+        </w:tc>
+        <w:tc>
+          <w:tcPr>
+            <w:tcW w:w="0" w:type="auto"/>
+            <w:shd w:val="clear" w:color="auto" w:fill="E2EFD9" w:themeFill="accent6" w:themeFillTint="33"/>
+          </w:tcPr>
+          <w:p>
+            <w:pPr>
+              <w:rPr>
+                <w:rFonts w:ascii="Helvetica" w:hAnsi="Helvetica" w:hint="eastAsia"/>
+              </w:rPr>
+            </w:pPr>
+            <w:r>
+              <w:rPr>
+                <w:rFonts w:ascii="Helvetica" w:hAnsi="Helvetica"/>
+              </w:rPr>
               <w:lastRenderedPageBreak/>
-              <w:t xml:space="preserve">employee ID are guaranteed to be </w:t>
-            </w:r>
-            <w:proofErr w:type="gramStart"/>
-            <w:r>
-              <w:rPr>
-                <w:rFonts w:ascii="Helvetica" w:hAnsi="Helvetica"/>
-              </w:rPr>
-              <w:t>unique</w:t>
-            </w:r>
-            <w:proofErr w:type="gramEnd"/>
-            <w:r>
-              <w:rPr>
-                <w:rFonts w:ascii="Helvetica" w:hAnsi="Helvetica"/>
-              </w:rPr>
-              <w:t xml:space="preserve"> but values are not unique.</w:t>
-            </w:r>
-          </w:p>
-        </w:tc>
-        <w:tc>
-          <w:tcPr>
-            <w:tcW w:w="0" w:type="auto"/>
-            <w:shd w:val="clear" w:color="auto" w:fill="E2EFD9" w:themeFill="accent6" w:themeFillTint="33"/>
-          </w:tcPr>
-          <w:p>
-            <w:pPr>
-              <w:rPr>
-                <w:rFonts w:ascii="Helvetica" w:hAnsi="Helvetica" w:hint="eastAsia"/>
-              </w:rPr>
-            </w:pPr>
+              <w:t xml:space="preserve">Forgot that Map remove value by providing a Key, as </w:t>
+            </w:r>
             <w:r>
               <w:rPr>
                 <w:rFonts w:ascii="Helvetica" w:hAnsi="Helvetica"/>
               </w:rPr>
               <w:lastRenderedPageBreak/>
-              <w:t>Forgot that Map remove value by providing a Key, as I’m thinking whether there’s other Map’s remove methods.</w:t>
-            </w:r>
-          </w:p>
-        </w:tc>
-        <w:tc>
-          <w:tcPr>
-            <w:tcW w:w="0" w:type="auto"/>
-            <w:shd w:val="clear" w:color="auto" w:fill="E2EFD9" w:themeFill="accent6" w:themeFillTint="33"/>
-          </w:tcPr>
-          <w:p>
-            <w:pPr>
-              <w:rPr>
-                <w:rFonts w:ascii="Helvetica" w:hAnsi="Helvetica" w:hint="eastAsia"/>
-              </w:rPr>
-            </w:pPr>
-            <w:r>
-              <w:rPr>
-                <w:rFonts w:ascii="Helvetica" w:hAnsi="Helvetica"/>
-              </w:rPr>
+              <w:t>I’m thinking whether there’s other Map’s remove methods.</w:t>
+            </w:r>
+          </w:p>
+        </w:tc>
+        <w:tc>
+          <w:tcPr>
+            <w:tcW w:w="0" w:type="auto"/>
+            <w:shd w:val="clear" w:color="auto" w:fill="E2EFD9" w:themeFill="accent6" w:themeFillTint="33"/>
+          </w:tcPr>
+          <w:p>
+            <w:pPr>
+              <w:rPr>
+                <w:rFonts w:ascii="Helvetica" w:hAnsi="Helvetica" w:hint="eastAsia"/>
+              </w:rPr>
+            </w:pPr>
+            <w:r>
+              <w:rPr>
+                <w:rFonts w:ascii="Helvetica" w:hAnsi="Helvetica"/>
+              </w:rPr>
+              <w:lastRenderedPageBreak/>
               <w:t>8.39%</w:t>
             </w:r>
           </w:p>
@@ -4346,6 +4355,141 @@
               </w:rPr>
               <w:t>72.81%</w:t>
             </w:r>
+          </w:p>
+        </w:tc>
+      </w:tr>
+      <w:tr>
+        <w:tc>
+          <w:tcPr>
+            <w:tcW w:w="0" w:type="auto"/>
+            <w:shd w:val="clear" w:color="auto" w:fill="FFF2CC" w:themeFill="accent4" w:themeFillTint="33"/>
+          </w:tcPr>
+          <w:p>
+            <w:pPr>
+              <w:rPr>
+                <w:rFonts w:ascii="Helvetica" w:hAnsi="Helvetica" w:hint="eastAsia"/>
+              </w:rPr>
+            </w:pPr>
+            <w:r>
+              <w:rPr>
+                <w:rFonts w:ascii="Helvetica" w:hAnsi="Helvetica" w:hint="eastAsia"/>
+              </w:rPr>
+              <w:t>1</w:t>
+            </w:r>
+            <w:r>
+              <w:rPr>
+                <w:rFonts w:ascii="Helvetica" w:hAnsi="Helvetica"/>
+              </w:rPr>
+              <w:t>583</w:t>
+            </w:r>
+          </w:p>
+        </w:tc>
+        <w:tc>
+          <w:tcPr>
+            <w:tcW w:w="0" w:type="auto"/>
+            <w:shd w:val="clear" w:color="auto" w:fill="FFF2CC" w:themeFill="accent4" w:themeFillTint="33"/>
+          </w:tcPr>
+          <w:p>
+            <w:pPr>
+              <w:rPr>
+                <w:rFonts w:ascii="Helvetica" w:hAnsi="Helvetica" w:hint="eastAsia"/>
+              </w:rPr>
+            </w:pPr>
+            <w:r>
+              <w:rPr>
+                <w:rFonts w:ascii="Helvetica" w:hAnsi="Helvetica" w:hint="eastAsia"/>
+              </w:rPr>
+              <w:t>M</w:t>
+            </w:r>
+            <w:r>
+              <w:rPr>
+                <w:rFonts w:ascii="Helvetica" w:hAnsi="Helvetica"/>
+              </w:rPr>
+              <w:t>edium</w:t>
+            </w:r>
+          </w:p>
+        </w:tc>
+        <w:tc>
+          <w:tcPr>
+            <w:tcW w:w="0" w:type="auto"/>
+            <w:shd w:val="clear" w:color="auto" w:fill="FFF2CC" w:themeFill="accent4" w:themeFillTint="33"/>
+          </w:tcPr>
+          <w:p>
+            <w:pPr>
+              <w:rPr>
+                <w:rFonts w:ascii="Helvetica" w:hAnsi="Helvetica"/>
+              </w:rPr>
+            </w:pPr>
+            <w:r>
+              <w:rPr>
+                <w:rFonts w:ascii="Helvetica" w:hAnsi="Helvetica"/>
+              </w:rPr>
+              <w:t>Count Unhappy Friends</w:t>
+            </w:r>
+          </w:p>
+        </w:tc>
+        <w:tc>
+          <w:tcPr>
+            <w:tcW w:w="0" w:type="auto"/>
+            <w:shd w:val="clear" w:color="auto" w:fill="FFF2CC" w:themeFill="accent4" w:themeFillTint="33"/>
+          </w:tcPr>
+          <w:p>
+            <w:pPr>
+              <w:rPr>
+                <w:rFonts w:ascii="Helvetica" w:hAnsi="Helvetica" w:hint="eastAsia"/>
+              </w:rPr>
+            </w:pPr>
+          </w:p>
+        </w:tc>
+        <w:tc>
+          <w:tcPr>
+            <w:tcW w:w="0" w:type="auto"/>
+            <w:shd w:val="clear" w:color="auto" w:fill="FFF2CC" w:themeFill="accent4" w:themeFillTint="33"/>
+          </w:tcPr>
+          <w:p>
+            <w:pPr>
+              <w:rPr>
+                <w:rFonts w:ascii="Helvetica" w:hAnsi="Helvetica" w:hint="eastAsia"/>
+              </w:rPr>
+            </w:pPr>
+            <w:r>
+              <w:rPr>
+                <w:rFonts w:ascii="Helvetica" w:hAnsi="Helvetica" w:hint="eastAsia"/>
+              </w:rPr>
+              <w:t>S</w:t>
+            </w:r>
+            <w:r>
+              <w:rPr>
+                <w:rFonts w:ascii="Helvetica" w:hAnsi="Helvetica"/>
+              </w:rPr>
+              <w:t xml:space="preserve">imilar to CSE 417 Homework 1 (Stable Matching problem using Gale Shapley algorithm) </w:t>
+            </w:r>
+          </w:p>
+        </w:tc>
+        <w:tc>
+          <w:tcPr>
+            <w:tcW w:w="0" w:type="auto"/>
+            <w:shd w:val="clear" w:color="auto" w:fill="FFF2CC" w:themeFill="accent4" w:themeFillTint="33"/>
+          </w:tcPr>
+          <w:p>
+            <w:pPr>
+              <w:rPr>
+                <w:rFonts w:ascii="Helvetica" w:hAnsi="Helvetica" w:hint="eastAsia"/>
+              </w:rPr>
+            </w:pPr>
+          </w:p>
+        </w:tc>
+        <w:tc>
+          <w:tcPr>
+            <w:tcW w:w="0" w:type="auto"/>
+            <w:shd w:val="clear" w:color="auto" w:fill="FFF2CC" w:themeFill="accent4" w:themeFillTint="33"/>
+          </w:tcPr>
+          <w:p>
+            <w:pPr>
+              <w:rPr>
+                <w:rFonts w:ascii="Helvetica" w:hAnsi="Helvetica"/>
+              </w:rPr>
+            </w:pPr>
           </w:p>
         </w:tc>
       </w:tr>

</xml_diff>

<commit_message>
add Q366M and Q472H_NonOptimal
</commit_message>
<xml_diff>
--- a/LeetCode record.docx
+++ b/LeetCode record.docx
@@ -56,9 +56,9 @@
       <w:tblGrid>
         <w:gridCol w:w="750"/>
         <w:gridCol w:w="1123"/>
-        <w:gridCol w:w="1757"/>
-        <w:gridCol w:w="2050"/>
-        <w:gridCol w:w="2849"/>
+        <w:gridCol w:w="1781"/>
+        <w:gridCol w:w="2039"/>
+        <w:gridCol w:w="2836"/>
         <w:gridCol w:w="1164"/>
         <w:gridCol w:w="1097"/>
       </w:tblGrid>
@@ -625,38 +625,38 @@
           <w:p>
             <w:pPr>
               <w:rPr>
+                <w:rFonts w:ascii="Helvetica" w:hAnsi="Helvetica"/>
+              </w:rPr>
+            </w:pPr>
+            <w:r>
+              <w:rPr>
                 <w:rFonts w:ascii="Helvetica" w:hAnsi="Helvetica" w:hint="eastAsia"/>
               </w:rPr>
+              <w:t>C</w:t>
+            </w:r>
+            <w:r>
+              <w:rPr>
+                <w:rFonts w:ascii="Helvetica" w:hAnsi="Helvetica"/>
+              </w:rPr>
+              <w:t>an’t use brute force (exceed time limit)</w:t>
+            </w:r>
+          </w:p>
+        </w:tc>
+        <w:tc>
+          <w:tcPr>
+            <w:tcW w:w="0" w:type="auto"/>
+            <w:shd w:val="clear" w:color="auto" w:fill="E2EFD9" w:themeFill="accent6" w:themeFillTint="33"/>
+          </w:tcPr>
+          <w:p>
+            <w:pPr>
+              <w:rPr>
+                <w:rFonts w:ascii="Helvetica" w:hAnsi="Helvetica"/>
+              </w:rPr>
             </w:pPr>
             <w:r>
               <w:rPr>
                 <w:rFonts w:ascii="Helvetica" w:hAnsi="Helvetica" w:hint="eastAsia"/>
               </w:rPr>
-              <w:t>C</w:t>
-            </w:r>
-            <w:r>
-              <w:rPr>
-                <w:rFonts w:ascii="Helvetica" w:hAnsi="Helvetica"/>
-              </w:rPr>
-              <w:t>an’t use brute force (exceed time limit)</w:t>
-            </w:r>
-          </w:p>
-        </w:tc>
-        <w:tc>
-          <w:tcPr>
-            <w:tcW w:w="0" w:type="auto"/>
-            <w:shd w:val="clear" w:color="auto" w:fill="E2EFD9" w:themeFill="accent6" w:themeFillTint="33"/>
-          </w:tcPr>
-          <w:p>
-            <w:pPr>
-              <w:rPr>
-                <w:rFonts w:ascii="Helvetica" w:hAnsi="Helvetica"/>
-              </w:rPr>
-            </w:pPr>
-            <w:r>
-              <w:rPr>
-                <w:rFonts w:ascii="Helvetica" w:hAnsi="Helvetica" w:hint="eastAsia"/>
-              </w:rPr>
               <w:t>N</w:t>
             </w:r>
             <w:r>
@@ -669,7 +669,7 @@
           <w:p>
             <w:pPr>
               <w:rPr>
-                <w:rFonts w:ascii="Helvetica" w:hAnsi="Helvetica" w:hint="eastAsia"/>
+                <w:rFonts w:ascii="Helvetica" w:hAnsi="Helvetica"/>
               </w:rPr>
             </w:pPr>
           </w:p>
@@ -1101,7 +1101,6 @@
               <w:rPr>
                 <w:rFonts w:ascii="Helvetica" w:hAnsi="Helvetica"/>
               </w:rPr>
-              <w:lastRenderedPageBreak/>
               <w:t>Recursive case: iterate call left children and right children.</w:t>
             </w:r>
           </w:p>
@@ -1679,13 +1678,7 @@
               <w:rPr>
                 <w:rFonts w:ascii="Helvetica" w:hAnsi="Helvetica"/>
               </w:rPr>
-              <w:t>Same as Q</w:t>
-            </w:r>
-            <w:r>
-              <w:rPr>
-                <w:rFonts w:ascii="Helvetica" w:hAnsi="Helvetica"/>
-              </w:rPr>
-              <w:t>695</w:t>
+              <w:t>Same as Q695</w:t>
             </w:r>
           </w:p>
         </w:tc>
@@ -1859,6 +1852,7 @@
               <w:rPr>
                 <w:rFonts w:ascii="Helvetica" w:hAnsi="Helvetica"/>
               </w:rPr>
+              <w:lastRenderedPageBreak/>
               <w:t>203</w:t>
             </w:r>
           </w:p>
@@ -1916,14 +1910,7 @@
               <w:rPr>
                 <w:rFonts w:ascii="Helvetica" w:hAnsi="Helvetica"/>
               </w:rPr>
-              <w:t xml:space="preserve">Use pointer fields to skip deleted value </w:t>
-            </w:r>
-            <w:r>
-              <w:rPr>
-                <w:rFonts w:ascii="Helvetica" w:hAnsi="Helvetica"/>
-              </w:rPr>
-              <w:lastRenderedPageBreak/>
-              <w:t>in original LinkedList.</w:t>
+              <w:t>Use pointer fields to skip deleted value in original LinkedList.</w:t>
             </w:r>
           </w:p>
           <w:p>
@@ -1962,7 +1949,6 @@
               <w:rPr>
                 <w:rFonts w:ascii="Helvetica" w:hAnsi="Helvetica"/>
               </w:rPr>
-              <w:lastRenderedPageBreak/>
               <w:t>Need to use .</w:t>
             </w:r>
             <w:proofErr w:type="spellStart"/>
@@ -2016,7 +2002,6 @@
               <w:rPr>
                 <w:rFonts w:ascii="Helvetica" w:hAnsi="Helvetica"/>
               </w:rPr>
-              <w:lastRenderedPageBreak/>
               <w:t>74.26%</w:t>
             </w:r>
           </w:p>
@@ -2380,7 +2365,7 @@
             <w:pPr>
               <w:ind w:leftChars="-5" w:hangingChars="5" w:hanging="12"/>
               <w:rPr>
-                <w:rFonts w:ascii="Helvetica" w:hAnsi="Helvetica" w:hint="eastAsia"/>
+                <w:rFonts w:ascii="Helvetica" w:hAnsi="Helvetica"/>
               </w:rPr>
             </w:pPr>
           </w:p>
@@ -2674,25 +2659,33 @@
               <w:rPr>
                 <w:rFonts w:ascii="Helvetica" w:hAnsi="Helvetica"/>
               </w:rPr>
-              <w:t>, but independently write code</w:t>
-            </w:r>
-          </w:p>
-        </w:tc>
-        <w:tc>
-          <w:tcPr>
-            <w:tcW w:w="0" w:type="auto"/>
-            <w:shd w:val="clear" w:color="auto" w:fill="E2EFD9" w:themeFill="accent6" w:themeFillTint="33"/>
-          </w:tcPr>
-          <w:p>
-            <w:pPr>
-              <w:rPr>
-                <w:rFonts w:ascii="Helvetica" w:hAnsi="Helvetica"/>
-              </w:rPr>
-            </w:pPr>
-            <w:r>
-              <w:rPr>
-                <w:rFonts w:ascii="Helvetica" w:hAnsi="Helvetica"/>
-              </w:rPr>
+              <w:t xml:space="preserve">, but </w:t>
+            </w:r>
+            <w:r>
+              <w:rPr>
+                <w:rFonts w:ascii="Helvetica" w:hAnsi="Helvetica"/>
+              </w:rPr>
+              <w:lastRenderedPageBreak/>
+              <w:t>independently write code</w:t>
+            </w:r>
+          </w:p>
+        </w:tc>
+        <w:tc>
+          <w:tcPr>
+            <w:tcW w:w="0" w:type="auto"/>
+            <w:shd w:val="clear" w:color="auto" w:fill="E2EFD9" w:themeFill="accent6" w:themeFillTint="33"/>
+          </w:tcPr>
+          <w:p>
+            <w:pPr>
+              <w:rPr>
+                <w:rFonts w:ascii="Helvetica" w:hAnsi="Helvetica"/>
+              </w:rPr>
+            </w:pPr>
+            <w:r>
+              <w:rPr>
+                <w:rFonts w:ascii="Helvetica" w:hAnsi="Helvetica"/>
+              </w:rPr>
+              <w:lastRenderedPageBreak/>
               <w:t>Should not use recursion as it won’t have access to the parent node.</w:t>
             </w:r>
           </w:p>
@@ -2752,7 +2745,6 @@
               <w:rPr>
                 <w:rFonts w:ascii="Helvetica" w:hAnsi="Helvetica" w:hint="eastAsia"/>
               </w:rPr>
-              <w:lastRenderedPageBreak/>
               <w:t>3</w:t>
             </w:r>
             <w:r>
@@ -2938,82 +2930,82 @@
           <w:p>
             <w:pPr>
               <w:rPr>
+                <w:rFonts w:ascii="Helvetica" w:hAnsi="Helvetica"/>
+              </w:rPr>
+            </w:pPr>
+            <w:r>
+              <w:rPr>
                 <w:rFonts w:ascii="Helvetica" w:hAnsi="Helvetica" w:hint="eastAsia"/>
               </w:rPr>
+              <w:t>3</w:t>
+            </w:r>
+            <w:r>
+              <w:rPr>
+                <w:rFonts w:ascii="Helvetica" w:hAnsi="Helvetica"/>
+              </w:rPr>
+              <w:t>39</w:t>
+            </w:r>
+          </w:p>
+        </w:tc>
+        <w:tc>
+          <w:tcPr>
+            <w:tcW w:w="0" w:type="auto"/>
+            <w:shd w:val="clear" w:color="auto" w:fill="E2EFD9" w:themeFill="accent6" w:themeFillTint="33"/>
+          </w:tcPr>
+          <w:p>
+            <w:pPr>
+              <w:rPr>
+                <w:rFonts w:ascii="Helvetica" w:hAnsi="Helvetica"/>
+              </w:rPr>
             </w:pPr>
             <w:r>
               <w:rPr>
                 <w:rFonts w:ascii="Helvetica" w:hAnsi="Helvetica" w:hint="eastAsia"/>
               </w:rPr>
-              <w:t>3</w:t>
-            </w:r>
-            <w:r>
-              <w:rPr>
-                <w:rFonts w:ascii="Helvetica" w:hAnsi="Helvetica"/>
-              </w:rPr>
-              <w:t>39</w:t>
-            </w:r>
-          </w:p>
-        </w:tc>
-        <w:tc>
-          <w:tcPr>
-            <w:tcW w:w="0" w:type="auto"/>
-            <w:shd w:val="clear" w:color="auto" w:fill="E2EFD9" w:themeFill="accent6" w:themeFillTint="33"/>
-          </w:tcPr>
-          <w:p>
-            <w:pPr>
+              <w:t>M</w:t>
+            </w:r>
+            <w:r>
+              <w:rPr>
+                <w:rFonts w:ascii="Helvetica" w:hAnsi="Helvetica"/>
+              </w:rPr>
+              <w:t>edium</w:t>
+            </w:r>
+          </w:p>
+        </w:tc>
+        <w:tc>
+          <w:tcPr>
+            <w:tcW w:w="0" w:type="auto"/>
+            <w:shd w:val="clear" w:color="auto" w:fill="E2EFD9" w:themeFill="accent6" w:themeFillTint="33"/>
+          </w:tcPr>
+          <w:p>
+            <w:pPr>
+              <w:rPr>
+                <w:rFonts w:ascii="Helvetica" w:hAnsi="Helvetica"/>
+              </w:rPr>
+            </w:pPr>
+            <w:r>
+              <w:rPr>
+                <w:rFonts w:ascii="Helvetica" w:hAnsi="Helvetica"/>
+              </w:rPr>
+              <w:t>Nested List Weight Sum</w:t>
+            </w:r>
+          </w:p>
+        </w:tc>
+        <w:tc>
+          <w:tcPr>
+            <w:tcW w:w="0" w:type="auto"/>
+            <w:shd w:val="clear" w:color="auto" w:fill="E2EFD9" w:themeFill="accent6" w:themeFillTint="33"/>
+          </w:tcPr>
+          <w:p>
+            <w:pPr>
+              <w:rPr>
+                <w:rFonts w:ascii="Helvetica" w:hAnsi="Helvetica"/>
+              </w:rPr>
+            </w:pPr>
+            <w:r>
               <w:rPr>
                 <w:rFonts w:ascii="Helvetica" w:hAnsi="Helvetica" w:hint="eastAsia"/>
               </w:rPr>
-            </w:pPr>
-            <w:r>
-              <w:rPr>
-                <w:rFonts w:ascii="Helvetica" w:hAnsi="Helvetica" w:hint="eastAsia"/>
-              </w:rPr>
-              <w:t>M</w:t>
-            </w:r>
-            <w:r>
-              <w:rPr>
-                <w:rFonts w:ascii="Helvetica" w:hAnsi="Helvetica"/>
-              </w:rPr>
-              <w:t>edium</w:t>
-            </w:r>
-          </w:p>
-        </w:tc>
-        <w:tc>
-          <w:tcPr>
-            <w:tcW w:w="0" w:type="auto"/>
-            <w:shd w:val="clear" w:color="auto" w:fill="E2EFD9" w:themeFill="accent6" w:themeFillTint="33"/>
-          </w:tcPr>
-          <w:p>
-            <w:pPr>
-              <w:rPr>
-                <w:rFonts w:ascii="Helvetica" w:hAnsi="Helvetica"/>
-              </w:rPr>
-            </w:pPr>
-            <w:r>
-              <w:rPr>
-                <w:rFonts w:ascii="Helvetica" w:hAnsi="Helvetica"/>
-              </w:rPr>
-              <w:t>Nested List Weight Sum</w:t>
-            </w:r>
-          </w:p>
-        </w:tc>
-        <w:tc>
-          <w:tcPr>
-            <w:tcW w:w="0" w:type="auto"/>
-            <w:shd w:val="clear" w:color="auto" w:fill="E2EFD9" w:themeFill="accent6" w:themeFillTint="33"/>
-          </w:tcPr>
-          <w:p>
-            <w:pPr>
-              <w:rPr>
-                <w:rFonts w:ascii="Helvetica" w:hAnsi="Helvetica"/>
-              </w:rPr>
-            </w:pPr>
-            <w:r>
-              <w:rPr>
-                <w:rFonts w:ascii="Helvetica" w:hAnsi="Helvetica" w:hint="eastAsia"/>
-              </w:rPr>
               <w:t>S</w:t>
             </w:r>
             <w:r>
@@ -3032,7 +3024,7 @@
           <w:p>
             <w:pPr>
               <w:rPr>
-                <w:rFonts w:ascii="Helvetica" w:hAnsi="Helvetica" w:hint="eastAsia"/>
+                <w:rFonts w:ascii="Helvetica" w:hAnsi="Helvetica"/>
               </w:rPr>
             </w:pPr>
             <w:r>
@@ -3099,82 +3091,82 @@
           <w:p>
             <w:pPr>
               <w:rPr>
+                <w:rFonts w:ascii="Helvetica" w:hAnsi="Helvetica"/>
+              </w:rPr>
+            </w:pPr>
+            <w:r>
+              <w:rPr>
                 <w:rFonts w:ascii="Helvetica" w:hAnsi="Helvetica" w:hint="eastAsia"/>
               </w:rPr>
+              <w:t>3</w:t>
+            </w:r>
+            <w:r>
+              <w:rPr>
+                <w:rFonts w:ascii="Helvetica" w:hAnsi="Helvetica"/>
+              </w:rPr>
+              <w:t>64</w:t>
+            </w:r>
+          </w:p>
+        </w:tc>
+        <w:tc>
+          <w:tcPr>
+            <w:tcW w:w="0" w:type="auto"/>
+            <w:shd w:val="clear" w:color="auto" w:fill="E2EFD9" w:themeFill="accent6" w:themeFillTint="33"/>
+          </w:tcPr>
+          <w:p>
+            <w:pPr>
+              <w:rPr>
+                <w:rFonts w:ascii="Helvetica" w:hAnsi="Helvetica"/>
+              </w:rPr>
             </w:pPr>
             <w:r>
               <w:rPr>
                 <w:rFonts w:ascii="Helvetica" w:hAnsi="Helvetica" w:hint="eastAsia"/>
               </w:rPr>
-              <w:t>3</w:t>
-            </w:r>
-            <w:r>
-              <w:rPr>
-                <w:rFonts w:ascii="Helvetica" w:hAnsi="Helvetica"/>
-              </w:rPr>
-              <w:t>64</w:t>
-            </w:r>
-          </w:p>
-        </w:tc>
-        <w:tc>
-          <w:tcPr>
-            <w:tcW w:w="0" w:type="auto"/>
-            <w:shd w:val="clear" w:color="auto" w:fill="E2EFD9" w:themeFill="accent6" w:themeFillTint="33"/>
-          </w:tcPr>
-          <w:p>
-            <w:pPr>
+              <w:t>M</w:t>
+            </w:r>
+            <w:r>
+              <w:rPr>
+                <w:rFonts w:ascii="Helvetica" w:hAnsi="Helvetica"/>
+              </w:rPr>
+              <w:t>edium</w:t>
+            </w:r>
+          </w:p>
+        </w:tc>
+        <w:tc>
+          <w:tcPr>
+            <w:tcW w:w="0" w:type="auto"/>
+            <w:shd w:val="clear" w:color="auto" w:fill="E2EFD9" w:themeFill="accent6" w:themeFillTint="33"/>
+          </w:tcPr>
+          <w:p>
+            <w:pPr>
+              <w:rPr>
+                <w:rFonts w:ascii="Helvetica" w:hAnsi="Helvetica"/>
+              </w:rPr>
+            </w:pPr>
+            <w:r>
+              <w:rPr>
+                <w:rFonts w:ascii="Helvetica" w:hAnsi="Helvetica"/>
+              </w:rPr>
+              <w:t>Nested List Weight Sum II</w:t>
+            </w:r>
+          </w:p>
+        </w:tc>
+        <w:tc>
+          <w:tcPr>
+            <w:tcW w:w="0" w:type="auto"/>
+            <w:shd w:val="clear" w:color="auto" w:fill="E2EFD9" w:themeFill="accent6" w:themeFillTint="33"/>
+          </w:tcPr>
+          <w:p>
+            <w:pPr>
+              <w:rPr>
+                <w:rFonts w:ascii="Helvetica" w:hAnsi="Helvetica"/>
+              </w:rPr>
+            </w:pPr>
+            <w:r>
               <w:rPr>
                 <w:rFonts w:ascii="Helvetica" w:hAnsi="Helvetica" w:hint="eastAsia"/>
               </w:rPr>
-            </w:pPr>
-            <w:r>
-              <w:rPr>
-                <w:rFonts w:ascii="Helvetica" w:hAnsi="Helvetica" w:hint="eastAsia"/>
-              </w:rPr>
-              <w:t>M</w:t>
-            </w:r>
-            <w:r>
-              <w:rPr>
-                <w:rFonts w:ascii="Helvetica" w:hAnsi="Helvetica"/>
-              </w:rPr>
-              <w:t>edium</w:t>
-            </w:r>
-          </w:p>
-        </w:tc>
-        <w:tc>
-          <w:tcPr>
-            <w:tcW w:w="0" w:type="auto"/>
-            <w:shd w:val="clear" w:color="auto" w:fill="E2EFD9" w:themeFill="accent6" w:themeFillTint="33"/>
-          </w:tcPr>
-          <w:p>
-            <w:pPr>
-              <w:rPr>
-                <w:rFonts w:ascii="Helvetica" w:hAnsi="Helvetica"/>
-              </w:rPr>
-            </w:pPr>
-            <w:r>
-              <w:rPr>
-                <w:rFonts w:ascii="Helvetica" w:hAnsi="Helvetica"/>
-              </w:rPr>
-              <w:t>Nested List Weight Sum II</w:t>
-            </w:r>
-          </w:p>
-        </w:tc>
-        <w:tc>
-          <w:tcPr>
-            <w:tcW w:w="0" w:type="auto"/>
-            <w:shd w:val="clear" w:color="auto" w:fill="E2EFD9" w:themeFill="accent6" w:themeFillTint="33"/>
-          </w:tcPr>
-          <w:p>
-            <w:pPr>
-              <w:rPr>
-                <w:rFonts w:ascii="Helvetica" w:hAnsi="Helvetica"/>
-              </w:rPr>
-            </w:pPr>
-            <w:r>
-              <w:rPr>
-                <w:rFonts w:ascii="Helvetica" w:hAnsi="Helvetica" w:hint="eastAsia"/>
-              </w:rPr>
               <w:t>F</w:t>
             </w:r>
             <w:r>
@@ -3193,7 +3185,7 @@
           <w:p>
             <w:pPr>
               <w:rPr>
-                <w:rFonts w:ascii="Helvetica" w:hAnsi="Helvetica" w:hint="eastAsia"/>
+                <w:rFonts w:ascii="Helvetica" w:hAnsi="Helvetica"/>
               </w:rPr>
             </w:pPr>
           </w:p>
@@ -3258,6 +3250,529 @@
           <w:p>
             <w:pPr>
               <w:rPr>
+                <w:rFonts w:ascii="Helvetica" w:hAnsi="Helvetica" w:hint="eastAsia"/>
+              </w:rPr>
+            </w:pPr>
+            <w:r>
+              <w:rPr>
+                <w:rFonts w:ascii="Helvetica" w:hAnsi="Helvetica"/>
+              </w:rPr>
+              <w:t>366</w:t>
+            </w:r>
+          </w:p>
+        </w:tc>
+        <w:tc>
+          <w:tcPr>
+            <w:tcW w:w="0" w:type="auto"/>
+            <w:shd w:val="clear" w:color="auto" w:fill="E2EFD9" w:themeFill="accent6" w:themeFillTint="33"/>
+          </w:tcPr>
+          <w:p>
+            <w:pPr>
+              <w:rPr>
+                <w:rFonts w:ascii="Helvetica" w:hAnsi="Helvetica" w:hint="eastAsia"/>
+              </w:rPr>
+            </w:pPr>
+            <w:r>
+              <w:rPr>
+                <w:rFonts w:ascii="Helvetica" w:hAnsi="Helvetica" w:hint="eastAsia"/>
+              </w:rPr>
+              <w:t>M</w:t>
+            </w:r>
+            <w:r>
+              <w:rPr>
+                <w:rFonts w:ascii="Helvetica" w:hAnsi="Helvetica"/>
+              </w:rPr>
+              <w:t>edium</w:t>
+            </w:r>
+          </w:p>
+        </w:tc>
+        <w:tc>
+          <w:tcPr>
+            <w:tcW w:w="0" w:type="auto"/>
+            <w:shd w:val="clear" w:color="auto" w:fill="E2EFD9" w:themeFill="accent6" w:themeFillTint="33"/>
+          </w:tcPr>
+          <w:p>
+            <w:pPr>
+              <w:rPr>
+                <w:rFonts w:ascii="Helvetica" w:hAnsi="Helvetica"/>
+              </w:rPr>
+            </w:pPr>
+            <w:r>
+              <w:rPr>
+                <w:rFonts w:ascii="Helvetica" w:hAnsi="Helvetica"/>
+              </w:rPr>
+              <w:t>Find Leaves of Binary Tree</w:t>
+            </w:r>
+          </w:p>
+        </w:tc>
+        <w:tc>
+          <w:tcPr>
+            <w:tcW w:w="0" w:type="auto"/>
+            <w:shd w:val="clear" w:color="auto" w:fill="E2EFD9" w:themeFill="accent6" w:themeFillTint="33"/>
+          </w:tcPr>
+          <w:p>
+            <w:pPr>
+              <w:rPr>
+                <w:rFonts w:ascii="Helvetica" w:hAnsi="Helvetica" w:hint="eastAsia"/>
+              </w:rPr>
+            </w:pPr>
+            <w:r>
+              <w:rPr>
+                <w:rFonts w:ascii="Helvetica" w:hAnsi="Helvetica"/>
+              </w:rPr>
+              <w:t>Perform DFS, increase layer only when we’re backtracking.</w:t>
+            </w:r>
+          </w:p>
+        </w:tc>
+        <w:tc>
+          <w:tcPr>
+            <w:tcW w:w="0" w:type="auto"/>
+            <w:shd w:val="clear" w:color="auto" w:fill="E2EFD9" w:themeFill="accent6" w:themeFillTint="33"/>
+          </w:tcPr>
+          <w:p>
+            <w:pPr>
+              <w:rPr>
+                <w:rFonts w:ascii="Helvetica" w:hAnsi="Helvetica"/>
+              </w:rPr>
+            </w:pPr>
+            <w:r>
+              <w:rPr>
+                <w:rFonts w:ascii="Helvetica" w:hAnsi="Helvetica"/>
+              </w:rPr>
+              <w:t>DFS operations can be improved by remove some auxiliary data structures.</w:t>
+            </w:r>
+          </w:p>
+        </w:tc>
+        <w:tc>
+          <w:tcPr>
+            <w:tcW w:w="0" w:type="auto"/>
+            <w:shd w:val="clear" w:color="auto" w:fill="E2EFD9" w:themeFill="accent6" w:themeFillTint="33"/>
+          </w:tcPr>
+          <w:p>
+            <w:pPr>
+              <w:rPr>
+                <w:rFonts w:ascii="Helvetica" w:hAnsi="Helvetica" w:hint="eastAsia"/>
+              </w:rPr>
+            </w:pPr>
+            <w:r>
+              <w:rPr>
+                <w:rFonts w:ascii="Helvetica" w:hAnsi="Helvetica"/>
+              </w:rPr>
+              <w:t>8.17%</w:t>
+            </w:r>
+          </w:p>
+        </w:tc>
+        <w:tc>
+          <w:tcPr>
+            <w:tcW w:w="0" w:type="auto"/>
+            <w:shd w:val="clear" w:color="auto" w:fill="E2EFD9" w:themeFill="accent6" w:themeFillTint="33"/>
+          </w:tcPr>
+          <w:p>
+            <w:pPr>
+              <w:rPr>
+                <w:rFonts w:ascii="Helvetica" w:hAnsi="Helvetica" w:hint="eastAsia"/>
+              </w:rPr>
+            </w:pPr>
+            <w:r>
+              <w:rPr>
+                <w:rFonts w:ascii="Helvetica" w:hAnsi="Helvetica"/>
+              </w:rPr>
+              <w:t>21.01%</w:t>
+            </w:r>
+          </w:p>
+        </w:tc>
+      </w:tr>
+      <w:tr>
+        <w:tc>
+          <w:tcPr>
+            <w:tcW w:w="0" w:type="auto"/>
+            <w:shd w:val="clear" w:color="auto" w:fill="FFF2CC" w:themeFill="accent4" w:themeFillTint="33"/>
+          </w:tcPr>
+          <w:p>
+            <w:pPr>
+              <w:rPr>
+                <w:rFonts w:ascii="Helvetica" w:hAnsi="Helvetica" w:hint="eastAsia"/>
+              </w:rPr>
+            </w:pPr>
+            <w:r>
+              <w:rPr>
+                <w:rFonts w:ascii="Helvetica" w:hAnsi="Helvetica" w:hint="eastAsia"/>
+              </w:rPr>
+              <w:t>4</w:t>
+            </w:r>
+            <w:r>
+              <w:rPr>
+                <w:rFonts w:ascii="Helvetica" w:hAnsi="Helvetica"/>
+              </w:rPr>
+              <w:t>72</w:t>
+            </w:r>
+          </w:p>
+        </w:tc>
+        <w:tc>
+          <w:tcPr>
+            <w:tcW w:w="0" w:type="auto"/>
+            <w:shd w:val="clear" w:color="auto" w:fill="FFF2CC" w:themeFill="accent4" w:themeFillTint="33"/>
+          </w:tcPr>
+          <w:p>
+            <w:pPr>
+              <w:rPr>
+                <w:rFonts w:ascii="Helvetica" w:hAnsi="Helvetica" w:hint="eastAsia"/>
+              </w:rPr>
+            </w:pPr>
+            <w:r>
+              <w:rPr>
+                <w:rFonts w:ascii="Helvetica" w:hAnsi="Helvetica" w:hint="eastAsia"/>
+              </w:rPr>
+              <w:t>H</w:t>
+            </w:r>
+            <w:r>
+              <w:rPr>
+                <w:rFonts w:ascii="Helvetica" w:hAnsi="Helvetica"/>
+              </w:rPr>
+              <w:t>ard</w:t>
+            </w:r>
+          </w:p>
+        </w:tc>
+        <w:tc>
+          <w:tcPr>
+            <w:tcW w:w="0" w:type="auto"/>
+            <w:shd w:val="clear" w:color="auto" w:fill="FFF2CC" w:themeFill="accent4" w:themeFillTint="33"/>
+          </w:tcPr>
+          <w:p>
+            <w:pPr>
+              <w:rPr>
+                <w:rFonts w:ascii="Helvetica" w:hAnsi="Helvetica"/>
+              </w:rPr>
+            </w:pPr>
+            <w:r>
+              <w:rPr>
+                <w:rFonts w:ascii="Helvetica" w:hAnsi="Helvetica" w:hint="eastAsia"/>
+              </w:rPr>
+              <w:t>C</w:t>
+            </w:r>
+            <w:r>
+              <w:rPr>
+                <w:rFonts w:ascii="Helvetica" w:hAnsi="Helvetica"/>
+              </w:rPr>
+              <w:t>oncatenated Words</w:t>
+            </w:r>
+          </w:p>
+        </w:tc>
+        <w:tc>
+          <w:tcPr>
+            <w:tcW w:w="0" w:type="auto"/>
+            <w:shd w:val="clear" w:color="auto" w:fill="FFF2CC" w:themeFill="accent4" w:themeFillTint="33"/>
+          </w:tcPr>
+          <w:p>
+            <w:pPr>
+              <w:rPr>
+                <w:rFonts w:ascii="Helvetica" w:hAnsi="Helvetica"/>
+              </w:rPr>
+            </w:pPr>
+            <w:r>
+              <w:rPr>
+                <w:rFonts w:ascii="Helvetica" w:hAnsi="Helvetica" w:hint="eastAsia"/>
+              </w:rPr>
+              <w:t>U</w:t>
+            </w:r>
+            <w:r>
+              <w:rPr>
+                <w:rFonts w:ascii="Helvetica" w:hAnsi="Helvetica"/>
+              </w:rPr>
+              <w:t xml:space="preserve">se recursion </w:t>
+            </w:r>
+            <w:r>
+              <w:rPr>
+                <w:rFonts w:ascii="Helvetica" w:hAnsi="Helvetica"/>
+              </w:rPr>
+              <w:t xml:space="preserve">(DFS, </w:t>
+            </w:r>
+            <w:hyperlink r:id="rId11" w:history="1">
+              <w:r>
+                <w:rPr>
+                  <w:rStyle w:val="Hyperlink"/>
+                  <w:rFonts w:ascii="Helvetica" w:hAnsi="Helvetica"/>
+                </w:rPr>
+                <w:t>similar to this approach</w:t>
+              </w:r>
+            </w:hyperlink>
+            <w:r>
+              <w:rPr>
+                <w:rFonts w:ascii="Helvetica" w:hAnsi="Helvetica"/>
+              </w:rPr>
+              <w:t xml:space="preserve">) </w:t>
+            </w:r>
+            <w:r>
+              <w:rPr>
+                <w:rFonts w:ascii="Helvetica" w:hAnsi="Helvetica"/>
+              </w:rPr>
+              <w:t>to repeatedly add words to the temp string.</w:t>
+            </w:r>
+          </w:p>
+          <w:p>
+            <w:pPr>
+              <w:rPr>
+                <w:rFonts w:ascii="Helvetica" w:hAnsi="Helvetica"/>
+              </w:rPr>
+            </w:pPr>
+          </w:p>
+          <w:p>
+            <w:pPr>
+              <w:rPr>
+                <w:rFonts w:ascii="Helvetica" w:hAnsi="Helvetica"/>
+              </w:rPr>
+            </w:pPr>
+            <w:r>
+              <w:rPr>
+                <w:rFonts w:ascii="Helvetica" w:hAnsi="Helvetica" w:hint="eastAsia"/>
+              </w:rPr>
+              <w:t>U</w:t>
+            </w:r>
+            <w:r>
+              <w:rPr>
+                <w:rFonts w:ascii="Helvetica" w:hAnsi="Helvetica"/>
+              </w:rPr>
+              <w:t>se pruning to stop recursing impossible solutions.</w:t>
+            </w:r>
+          </w:p>
+          <w:p>
+            <w:pPr>
+              <w:rPr>
+                <w:rFonts w:ascii="Helvetica" w:hAnsi="Helvetica"/>
+              </w:rPr>
+            </w:pPr>
+          </w:p>
+          <w:p>
+            <w:pPr>
+              <w:rPr>
+                <w:rFonts w:ascii="Helvetica" w:hAnsi="Helvetica" w:hint="eastAsia"/>
+              </w:rPr>
+            </w:pPr>
+            <w:r>
+              <w:rPr>
+                <w:rFonts w:ascii="Helvetica" w:hAnsi="Helvetica" w:hint="eastAsia"/>
+              </w:rPr>
+              <w:t>T</w:t>
+            </w:r>
+            <w:r>
+              <w:rPr>
+                <w:rFonts w:ascii="Helvetica" w:hAnsi="Helvetica"/>
+              </w:rPr>
+              <w:t>hen I found that I need to manipulate the concatenated string itself rather than brute force using words to form a string.</w:t>
+            </w:r>
+          </w:p>
+        </w:tc>
+        <w:tc>
+          <w:tcPr>
+            <w:tcW w:w="0" w:type="auto"/>
+            <w:shd w:val="clear" w:color="auto" w:fill="FFF2CC" w:themeFill="accent4" w:themeFillTint="33"/>
+          </w:tcPr>
+          <w:p>
+            <w:pPr>
+              <w:rPr>
+                <w:rFonts w:ascii="Helvetica" w:hAnsi="Helvetica"/>
+              </w:rPr>
+            </w:pPr>
+            <w:r>
+              <w:rPr>
+                <w:rFonts w:ascii="Helvetica" w:hAnsi="Helvetica" w:hint="eastAsia"/>
+              </w:rPr>
+              <w:t>P</w:t>
+            </w:r>
+            <w:r>
+              <w:rPr>
+                <w:rFonts w:ascii="Helvetica" w:hAnsi="Helvetica"/>
+              </w:rPr>
+              <w:t>runing was the most difficult part (need to know you don’t need to dive further as no solution would found)</w:t>
+            </w:r>
+            <w:r>
+              <w:rPr>
+                <w:rFonts w:ascii="Helvetica" w:hAnsi="Helvetica"/>
+              </w:rPr>
+              <w:t>.</w:t>
+            </w:r>
+          </w:p>
+          <w:p>
+            <w:pPr>
+              <w:rPr>
+                <w:rFonts w:ascii="Helvetica" w:hAnsi="Helvetica"/>
+              </w:rPr>
+            </w:pPr>
+          </w:p>
+          <w:p>
+            <w:pPr>
+              <w:rPr>
+                <w:rFonts w:ascii="Helvetica" w:hAnsi="Helvetica"/>
+              </w:rPr>
+            </w:pPr>
+            <w:r>
+              <w:rPr>
+                <w:rFonts w:ascii="Helvetica" w:hAnsi="Helvetica"/>
+              </w:rPr>
+              <w:t xml:space="preserve">Constraint is 0 </w:t>
+            </w:r>
+            <w:r>
+              <w:rPr>
+                <w:rFonts w:ascii="Helvetica" w:hAnsi="Helvetica"/>
+              </w:rPr>
+              <w:t>≤</w:t>
+            </w:r>
+            <w:r>
+              <w:rPr>
+                <w:rFonts w:ascii="Helvetica" w:hAnsi="Helvetica"/>
+              </w:rPr>
+              <w:t xml:space="preserve"> words[</w:t>
+            </w:r>
+            <w:proofErr w:type="spellStart"/>
+            <w:r>
+              <w:rPr>
+                <w:rFonts w:ascii="Helvetica" w:hAnsi="Helvetica"/>
+              </w:rPr>
+              <w:t>i</w:t>
+            </w:r>
+            <w:proofErr w:type="spellEnd"/>
+            <w:r>
+              <w:rPr>
+                <w:rFonts w:ascii="Helvetica" w:hAnsi="Helvetica"/>
+              </w:rPr>
+              <w:t xml:space="preserve">].length </w:t>
+            </w:r>
+            <w:r>
+              <w:rPr>
+                <w:rFonts w:ascii="Helvetica" w:hAnsi="Helvetica"/>
+              </w:rPr>
+              <w:t>≤</w:t>
+            </w:r>
+            <w:r>
+              <w:rPr>
+                <w:rFonts w:ascii="Helvetica" w:hAnsi="Helvetica"/>
+              </w:rPr>
+              <w:t xml:space="preserve"> 1000</w:t>
+            </w:r>
+          </w:p>
+          <w:p>
+            <w:pPr>
+              <w:rPr>
+                <w:rFonts w:ascii="Helvetica" w:hAnsi="Helvetica"/>
+              </w:rPr>
+            </w:pPr>
+            <w:r>
+              <w:rPr>
+                <w:rFonts w:ascii="Helvetica" w:hAnsi="Helvetica"/>
+              </w:rPr>
+              <w:t>Hence we need to check empty string</w:t>
+            </w:r>
+            <w:r>
+              <w:rPr>
+                <w:rFonts w:ascii="Helvetica" w:hAnsi="Helvetica"/>
+              </w:rPr>
+              <w:t xml:space="preserve"> (</w:t>
+            </w:r>
+            <w:proofErr w:type="spellStart"/>
+            <w:r>
+              <w:rPr>
+                <w:rFonts w:ascii="Helvetica" w:hAnsi="Helvetica"/>
+              </w:rPr>
+              <w:t>str.length</w:t>
+            </w:r>
+            <w:proofErr w:type="spellEnd"/>
+            <w:r>
+              <w:rPr>
+                <w:rFonts w:ascii="Helvetica" w:hAnsi="Helvetica"/>
+              </w:rPr>
+              <w:t xml:space="preserve"> == 0) </w:t>
+            </w:r>
+            <w:r>
+              <w:rPr>
+                <w:rFonts w:ascii="Helvetica" w:hAnsi="Helvetica"/>
+              </w:rPr>
+              <w:t>case and skip it</w:t>
+            </w:r>
+            <w:r>
+              <w:rPr>
+                <w:rFonts w:ascii="Helvetica" w:hAnsi="Helvetica"/>
+              </w:rPr>
+              <w:t>.</w:t>
+            </w:r>
+          </w:p>
+          <w:p>
+            <w:pPr>
+              <w:rPr>
+                <w:rFonts w:ascii="Helvetica" w:hAnsi="Helvetica"/>
+              </w:rPr>
+            </w:pPr>
+          </w:p>
+          <w:p>
+            <w:pPr>
+              <w:rPr>
+                <w:rFonts w:ascii="Helvetica" w:hAnsi="Helvetica" w:hint="eastAsia"/>
+              </w:rPr>
+            </w:pPr>
+            <w:r>
+              <w:rPr>
+                <w:rFonts w:ascii="Helvetica" w:hAnsi="Helvetica" w:hint="eastAsia"/>
+              </w:rPr>
+              <w:t>A</w:t>
+            </w:r>
+            <w:r>
+              <w:rPr>
+                <w:rFonts w:ascii="Helvetica" w:hAnsi="Helvetica"/>
+              </w:rPr>
+              <w:t xml:space="preserve"> </w:t>
+            </w:r>
+            <w:hyperlink r:id="rId12" w:history="1">
+              <w:r>
+                <w:rPr>
+                  <w:rStyle w:val="Hyperlink"/>
+                  <w:rFonts w:ascii="Helvetica" w:hAnsi="Helvetica"/>
+                </w:rPr>
+                <w:t>dynamic programming solution</w:t>
+              </w:r>
+            </w:hyperlink>
+            <w:r>
+              <w:rPr>
+                <w:rFonts w:ascii="Helvetica" w:hAnsi="Helvetica"/>
+              </w:rPr>
+              <w:t xml:space="preserve"> is more optimal but I my original DFS is my own idea.</w:t>
+            </w:r>
+          </w:p>
+        </w:tc>
+        <w:tc>
+          <w:tcPr>
+            <w:tcW w:w="0" w:type="auto"/>
+            <w:shd w:val="clear" w:color="auto" w:fill="FFF2CC" w:themeFill="accent4" w:themeFillTint="33"/>
+          </w:tcPr>
+          <w:p>
+            <w:pPr>
+              <w:rPr>
+                <w:rFonts w:ascii="Helvetica" w:hAnsi="Helvetica"/>
+              </w:rPr>
+            </w:pPr>
+          </w:p>
+        </w:tc>
+        <w:tc>
+          <w:tcPr>
+            <w:tcW w:w="0" w:type="auto"/>
+            <w:shd w:val="clear" w:color="auto" w:fill="FFF2CC" w:themeFill="accent4" w:themeFillTint="33"/>
+          </w:tcPr>
+          <w:p>
+            <w:pPr>
+              <w:rPr>
+                <w:rFonts w:ascii="Helvetica" w:hAnsi="Helvetica"/>
+              </w:rPr>
+            </w:pPr>
+          </w:p>
+        </w:tc>
+      </w:tr>
+      <w:tr>
+        <w:tc>
+          <w:tcPr>
+            <w:tcW w:w="0" w:type="auto"/>
+            <w:shd w:val="clear" w:color="auto" w:fill="E2EFD9" w:themeFill="accent6" w:themeFillTint="33"/>
+          </w:tcPr>
+          <w:p>
+            <w:pPr>
+              <w:rPr>
                 <w:rFonts w:ascii="Helvetica" w:hAnsi="Helvetica"/>
               </w:rPr>
             </w:pPr>
@@ -3324,7 +3839,7 @@
               </w:rPr>
               <w:t xml:space="preserve">Use </w:t>
             </w:r>
-            <w:hyperlink r:id="rId11" w:history="1">
+            <w:hyperlink r:id="rId13" w:history="1">
               <w:r>
                 <w:rPr>
                   <w:rStyle w:val="Hyperlink"/>
@@ -3356,7 +3871,14 @@
               <w:rPr>
                 <w:rFonts w:ascii="Helvetica" w:hAnsi="Helvetica"/>
               </w:rPr>
-              <w:t>Did not initially realize that pre-calculate the length of square side (total matchstick length ÷ 4) is the starting point to solve this problem. Then this problem is a regular choose-test-</w:t>
+              <w:t xml:space="preserve">Did not initially realize that pre-calculate the length of square side (total matchstick length ÷ 4) is the </w:t>
+            </w:r>
+            <w:r>
+              <w:rPr>
+                <w:rFonts w:ascii="Helvetica" w:hAnsi="Helvetica"/>
+              </w:rPr>
+              <w:lastRenderedPageBreak/>
+              <w:t>starting point to solve this problem. Then this problem is a regular choose-test-</w:t>
             </w:r>
             <w:proofErr w:type="spellStart"/>
             <w:r>
@@ -3389,6 +3911,7 @@
               <w:rPr>
                 <w:rFonts w:ascii="Helvetica" w:hAnsi="Helvetica"/>
               </w:rPr>
+              <w:lastRenderedPageBreak/>
               <w:t>42.16%</w:t>
             </w:r>
           </w:p>
@@ -3593,15 +4116,9 @@
             </w:pPr>
             <w:r>
               <w:rPr>
-                <w:rFonts w:ascii="Helvetica" w:hAnsi="Helvetica" w:hint="eastAsia"/>
-              </w:rPr>
-              <w:t>6</w:t>
-            </w:r>
-            <w:r>
-              <w:rPr>
-                <w:rFonts w:ascii="Helvetica" w:hAnsi="Helvetica"/>
-              </w:rPr>
-              <w:t>73</w:t>
+                <w:rFonts w:ascii="Helvetica" w:hAnsi="Helvetica"/>
+              </w:rPr>
+              <w:t>673</w:t>
             </w:r>
           </w:p>
         </w:tc>
@@ -3618,15 +4135,9 @@
             </w:pPr>
             <w:r>
               <w:rPr>
-                <w:rFonts w:ascii="Helvetica" w:hAnsi="Helvetica" w:hint="eastAsia"/>
-              </w:rPr>
-              <w:t>M</w:t>
-            </w:r>
-            <w:r>
-              <w:rPr>
-                <w:rFonts w:ascii="Helvetica" w:hAnsi="Helvetica"/>
-              </w:rPr>
-              <w:t>edium</w:t>
+                <w:rFonts w:ascii="Helvetica" w:hAnsi="Helvetica"/>
+              </w:rPr>
+              <w:t>Medium</w:t>
             </w:r>
           </w:p>
         </w:tc>
@@ -3681,15 +4192,29 @@
             </w:pPr>
             <w:r>
               <w:rPr>
-                <w:rFonts w:ascii="Helvetica" w:hAnsi="Helvetica" w:hint="eastAsia"/>
-              </w:rPr>
-              <w:t>P</w:t>
-            </w:r>
-            <w:r>
-              <w:rPr>
-                <w:rFonts w:ascii="Helvetica" w:hAnsi="Helvetica"/>
-              </w:rPr>
-              <w:t>artially correct, it does not pass all test cases.</w:t>
+                <w:rFonts w:ascii="Helvetica" w:hAnsi="Helvetica"/>
+              </w:rPr>
+              <w:t>Partially correct, it does not pass all test cases.</w:t>
+            </w:r>
+          </w:p>
+          <w:p>
+            <w:pPr>
+              <w:rPr>
+                <w:rFonts w:ascii="Helvetica" w:hAnsi="Helvetica"/>
+              </w:rPr>
+            </w:pPr>
+          </w:p>
+          <w:p>
+            <w:pPr>
+              <w:rPr>
+                <w:rFonts w:ascii="Helvetica" w:hAnsi="Helvetica"/>
+              </w:rPr>
+            </w:pPr>
+            <w:r>
+              <w:rPr>
+                <w:rFonts w:ascii="Helvetica" w:hAnsi="Helvetica"/>
+              </w:rPr>
+              <w:t>Did not realize that the number of unique increasing subsequence itself should also be stored as DP state.</w:t>
             </w:r>
           </w:p>
         </w:tc>
@@ -3730,13 +4255,13 @@
           <w:p>
             <w:pPr>
               <w:rPr>
+                <w:rFonts w:ascii="Helvetica" w:hAnsi="Helvetica"/>
+              </w:rPr>
+            </w:pPr>
+            <w:r>
+              <w:rPr>
                 <w:rFonts w:ascii="Helvetica" w:hAnsi="Helvetica" w:hint="eastAsia"/>
               </w:rPr>
-            </w:pPr>
-            <w:r>
-              <w:rPr>
-                <w:rFonts w:ascii="Helvetica" w:hAnsi="Helvetica" w:hint="eastAsia"/>
-              </w:rPr>
               <w:t>6</w:t>
             </w:r>
             <w:r>
@@ -3755,7 +4280,7 @@
           <w:p>
             <w:pPr>
               <w:rPr>
-                <w:rFonts w:ascii="Helvetica" w:hAnsi="Helvetica" w:hint="eastAsia"/>
+                <w:rFonts w:ascii="Helvetica" w:hAnsi="Helvetica"/>
               </w:rPr>
             </w:pPr>
             <w:r>
@@ -3903,115 +4428,108 @@
           <w:p>
             <w:pPr>
               <w:rPr>
+                <w:rFonts w:ascii="Helvetica" w:hAnsi="Helvetica"/>
+              </w:rPr>
+            </w:pPr>
+            <w:r>
+              <w:rPr>
                 <w:rFonts w:ascii="Helvetica" w:hAnsi="Helvetica" w:hint="eastAsia"/>
               </w:rPr>
+              <w:t>6</w:t>
+            </w:r>
+            <w:r>
+              <w:rPr>
+                <w:rFonts w:ascii="Helvetica" w:hAnsi="Helvetica"/>
+              </w:rPr>
+              <w:t>90</w:t>
+            </w:r>
+          </w:p>
+        </w:tc>
+        <w:tc>
+          <w:tcPr>
+            <w:tcW w:w="0" w:type="auto"/>
+            <w:shd w:val="clear" w:color="auto" w:fill="E2EFD9" w:themeFill="accent6" w:themeFillTint="33"/>
+          </w:tcPr>
+          <w:p>
+            <w:pPr>
+              <w:rPr>
+                <w:rFonts w:ascii="Helvetica" w:hAnsi="Helvetica"/>
+              </w:rPr>
             </w:pPr>
             <w:r>
               <w:rPr>
                 <w:rFonts w:ascii="Helvetica" w:hAnsi="Helvetica" w:hint="eastAsia"/>
               </w:rPr>
-              <w:t>6</w:t>
-            </w:r>
-            <w:r>
-              <w:rPr>
-                <w:rFonts w:ascii="Helvetica" w:hAnsi="Helvetica"/>
-              </w:rPr>
-              <w:t>90</w:t>
-            </w:r>
-          </w:p>
-        </w:tc>
-        <w:tc>
-          <w:tcPr>
-            <w:tcW w:w="0" w:type="auto"/>
-            <w:shd w:val="clear" w:color="auto" w:fill="E2EFD9" w:themeFill="accent6" w:themeFillTint="33"/>
-          </w:tcPr>
-          <w:p>
-            <w:pPr>
+              <w:t>M</w:t>
+            </w:r>
+            <w:r>
+              <w:rPr>
+                <w:rFonts w:ascii="Helvetica" w:hAnsi="Helvetica"/>
+              </w:rPr>
+              <w:t>edium</w:t>
+            </w:r>
+          </w:p>
+        </w:tc>
+        <w:tc>
+          <w:tcPr>
+            <w:tcW w:w="0" w:type="auto"/>
+            <w:shd w:val="clear" w:color="auto" w:fill="E2EFD9" w:themeFill="accent6" w:themeFillTint="33"/>
+          </w:tcPr>
+          <w:p>
+            <w:pPr>
+              <w:rPr>
+                <w:rFonts w:ascii="Helvetica" w:hAnsi="Helvetica"/>
+              </w:rPr>
+            </w:pPr>
+            <w:r>
               <w:rPr>
                 <w:rFonts w:ascii="Helvetica" w:hAnsi="Helvetica" w:hint="eastAsia"/>
               </w:rPr>
+              <w:t>E</w:t>
+            </w:r>
+            <w:r>
+              <w:rPr>
+                <w:rFonts w:ascii="Helvetica" w:hAnsi="Helvetica"/>
+              </w:rPr>
+              <w:t>mployee Importance</w:t>
+            </w:r>
+          </w:p>
+        </w:tc>
+        <w:tc>
+          <w:tcPr>
+            <w:tcW w:w="0" w:type="auto"/>
+            <w:shd w:val="clear" w:color="auto" w:fill="E2EFD9" w:themeFill="accent6" w:themeFillTint="33"/>
+          </w:tcPr>
+          <w:p>
+            <w:pPr>
+              <w:rPr>
+                <w:rFonts w:ascii="Helvetica" w:hAnsi="Helvetica"/>
+              </w:rPr>
             </w:pPr>
             <w:r>
               <w:rPr>
                 <w:rFonts w:ascii="Helvetica" w:hAnsi="Helvetica" w:hint="eastAsia"/>
               </w:rPr>
-              <w:t>M</w:t>
-            </w:r>
-            <w:r>
-              <w:rPr>
-                <w:rFonts w:ascii="Helvetica" w:hAnsi="Helvetica"/>
-              </w:rPr>
-              <w:t>edium</w:t>
-            </w:r>
-          </w:p>
-        </w:tc>
-        <w:tc>
-          <w:tcPr>
-            <w:tcW w:w="0" w:type="auto"/>
-            <w:shd w:val="clear" w:color="auto" w:fill="E2EFD9" w:themeFill="accent6" w:themeFillTint="33"/>
-          </w:tcPr>
-          <w:p>
-            <w:pPr>
-              <w:rPr>
-                <w:rFonts w:ascii="Helvetica" w:hAnsi="Helvetica"/>
-              </w:rPr>
-            </w:pPr>
-            <w:r>
-              <w:rPr>
-                <w:rFonts w:ascii="Helvetica" w:hAnsi="Helvetica" w:hint="eastAsia"/>
-              </w:rPr>
-              <w:t>E</w:t>
-            </w:r>
-            <w:r>
-              <w:rPr>
-                <w:rFonts w:ascii="Helvetica" w:hAnsi="Helvetica"/>
-              </w:rPr>
-              <w:t>mployee Importance</w:t>
-            </w:r>
-          </w:p>
-        </w:tc>
-        <w:tc>
-          <w:tcPr>
-            <w:tcW w:w="0" w:type="auto"/>
-            <w:shd w:val="clear" w:color="auto" w:fill="E2EFD9" w:themeFill="accent6" w:themeFillTint="33"/>
-          </w:tcPr>
-          <w:p>
-            <w:pPr>
-              <w:rPr>
-                <w:rFonts w:ascii="Helvetica" w:hAnsi="Helvetica"/>
-              </w:rPr>
-            </w:pPr>
-            <w:r>
-              <w:rPr>
-                <w:rFonts w:ascii="Helvetica" w:hAnsi="Helvetica" w:hint="eastAsia"/>
-              </w:rPr>
               <w:t>U</w:t>
             </w:r>
             <w:r>
               <w:rPr>
                 <w:rFonts w:ascii="Helvetica" w:hAnsi="Helvetica"/>
               </w:rPr>
-              <w:t xml:space="preserve">se two HashMap to store every </w:t>
-            </w:r>
-            <w:r>
-              <w:rPr>
-                <w:rFonts w:ascii="Helvetica" w:hAnsi="Helvetica"/>
-              </w:rPr>
-              <w:lastRenderedPageBreak/>
-              <w:t xml:space="preserve">employee’s importance and subordinates, where two Map’s Key is employee’s ID. </w:t>
-            </w:r>
-          </w:p>
-          <w:p>
-            <w:pPr>
-              <w:rPr>
-                <w:rFonts w:ascii="Helvetica" w:hAnsi="Helvetica"/>
-              </w:rPr>
-            </w:pPr>
-          </w:p>
-          <w:p>
-            <w:pPr>
-              <w:rPr>
-                <w:rFonts w:ascii="Helvetica" w:hAnsi="Helvetica" w:hint="eastAsia"/>
+              <w:t xml:space="preserve">se two HashMap to store every employee’s importance and subordinates, where two Map’s Key is employee’s ID. </w:t>
+            </w:r>
+          </w:p>
+          <w:p>
+            <w:pPr>
+              <w:rPr>
+                <w:rFonts w:ascii="Helvetica" w:hAnsi="Helvetica"/>
+              </w:rPr>
+            </w:pPr>
+          </w:p>
+          <w:p>
+            <w:pPr>
+              <w:rPr>
+                <w:rFonts w:ascii="Helvetica" w:hAnsi="Helvetica"/>
               </w:rPr>
             </w:pPr>
             <w:r>
@@ -4024,67 +4542,44 @@
               <w:rPr>
                 <w:rFonts w:ascii="Helvetica" w:hAnsi="Helvetica"/>
               </w:rPr>
-              <w:t xml:space="preserve">employee ID are guaranteed to be </w:t>
-            </w:r>
-            <w:proofErr w:type="gramStart"/>
-            <w:r>
-              <w:rPr>
-                <w:rFonts w:ascii="Helvetica" w:hAnsi="Helvetica"/>
-              </w:rPr>
-              <w:t>unique</w:t>
-            </w:r>
-            <w:proofErr w:type="gramEnd"/>
-            <w:r>
-              <w:rPr>
-                <w:rFonts w:ascii="Helvetica" w:hAnsi="Helvetica"/>
-              </w:rPr>
-              <w:t xml:space="preserve"> but values are not unique.</w:t>
-            </w:r>
-          </w:p>
-        </w:tc>
-        <w:tc>
-          <w:tcPr>
-            <w:tcW w:w="0" w:type="auto"/>
-            <w:shd w:val="clear" w:color="auto" w:fill="E2EFD9" w:themeFill="accent6" w:themeFillTint="33"/>
-          </w:tcPr>
-          <w:p>
-            <w:pPr>
-              <w:rPr>
-                <w:rFonts w:ascii="Helvetica" w:hAnsi="Helvetica" w:hint="eastAsia"/>
-              </w:rPr>
-            </w:pPr>
-            <w:r>
-              <w:rPr>
-                <w:rFonts w:ascii="Helvetica" w:hAnsi="Helvetica"/>
-              </w:rPr>
-              <w:lastRenderedPageBreak/>
-              <w:t xml:space="preserve">Forgot that Map remove value by providing a Key, as </w:t>
-            </w:r>
-            <w:r>
-              <w:rPr>
-                <w:rFonts w:ascii="Helvetica" w:hAnsi="Helvetica"/>
-              </w:rPr>
-              <w:lastRenderedPageBreak/>
-              <w:t>I’m thinking whether there’s other Map’s remove methods.</w:t>
-            </w:r>
-          </w:p>
-        </w:tc>
-        <w:tc>
-          <w:tcPr>
-            <w:tcW w:w="0" w:type="auto"/>
-            <w:shd w:val="clear" w:color="auto" w:fill="E2EFD9" w:themeFill="accent6" w:themeFillTint="33"/>
-          </w:tcPr>
-          <w:p>
-            <w:pPr>
-              <w:rPr>
-                <w:rFonts w:ascii="Helvetica" w:hAnsi="Helvetica" w:hint="eastAsia"/>
-              </w:rPr>
-            </w:pPr>
-            <w:r>
-              <w:rPr>
-                <w:rFonts w:ascii="Helvetica" w:hAnsi="Helvetica"/>
-              </w:rPr>
-              <w:lastRenderedPageBreak/>
+              <w:t>employee ID are guaranteed to be unique but values are not unique.</w:t>
+            </w:r>
+          </w:p>
+        </w:tc>
+        <w:tc>
+          <w:tcPr>
+            <w:tcW w:w="0" w:type="auto"/>
+            <w:shd w:val="clear" w:color="auto" w:fill="E2EFD9" w:themeFill="accent6" w:themeFillTint="33"/>
+          </w:tcPr>
+          <w:p>
+            <w:pPr>
+              <w:rPr>
+                <w:rFonts w:ascii="Helvetica" w:hAnsi="Helvetica"/>
+              </w:rPr>
+            </w:pPr>
+            <w:r>
+              <w:rPr>
+                <w:rFonts w:ascii="Helvetica" w:hAnsi="Helvetica"/>
+              </w:rPr>
+              <w:t>Forgot that Map remove value by providing a Key, as I’m thinking whether there’s other Map’s remove methods.</w:t>
+            </w:r>
+          </w:p>
+        </w:tc>
+        <w:tc>
+          <w:tcPr>
+            <w:tcW w:w="0" w:type="auto"/>
+            <w:shd w:val="clear" w:color="auto" w:fill="E2EFD9" w:themeFill="accent6" w:themeFillTint="33"/>
+          </w:tcPr>
+          <w:p>
+            <w:pPr>
+              <w:rPr>
+                <w:rFonts w:ascii="Helvetica" w:hAnsi="Helvetica"/>
+              </w:rPr>
+            </w:pPr>
+            <w:r>
+              <w:rPr>
+                <w:rFonts w:ascii="Helvetica" w:hAnsi="Helvetica"/>
+              </w:rPr>
               <w:t>8.39%</w:t>
             </w:r>
           </w:p>
@@ -4097,7 +4592,7 @@
           <w:p>
             <w:pPr>
               <w:rPr>
-                <w:rFonts w:ascii="Helvetica" w:hAnsi="Helvetica" w:hint="eastAsia"/>
+                <w:rFonts w:ascii="Helvetica" w:hAnsi="Helvetica"/>
               </w:rPr>
             </w:pPr>
             <w:r>
@@ -4118,72 +4613,130 @@
           <w:p>
             <w:pPr>
               <w:rPr>
+                <w:rFonts w:ascii="Helvetica" w:hAnsi="Helvetica"/>
+              </w:rPr>
+            </w:pPr>
+            <w:r>
+              <w:rPr>
                 <w:rFonts w:ascii="Helvetica" w:hAnsi="Helvetica" w:hint="eastAsia"/>
               </w:rPr>
+              <w:lastRenderedPageBreak/>
+              <w:t>6</w:t>
+            </w:r>
+            <w:r>
+              <w:rPr>
+                <w:rFonts w:ascii="Helvetica" w:hAnsi="Helvetica"/>
+              </w:rPr>
+              <w:t>95</w:t>
+            </w:r>
+          </w:p>
+        </w:tc>
+        <w:tc>
+          <w:tcPr>
+            <w:tcW w:w="0" w:type="auto"/>
+            <w:shd w:val="clear" w:color="auto" w:fill="E2EFD9" w:themeFill="accent6" w:themeFillTint="33"/>
+          </w:tcPr>
+          <w:p>
+            <w:pPr>
+              <w:rPr>
+                <w:rFonts w:ascii="Helvetica" w:hAnsi="Helvetica"/>
+              </w:rPr>
             </w:pPr>
             <w:r>
               <w:rPr>
                 <w:rFonts w:ascii="Helvetica" w:hAnsi="Helvetica" w:hint="eastAsia"/>
               </w:rPr>
-              <w:t>6</w:t>
-            </w:r>
-            <w:r>
-              <w:rPr>
-                <w:rFonts w:ascii="Helvetica" w:hAnsi="Helvetica"/>
-              </w:rPr>
-              <w:t>95</w:t>
-            </w:r>
-          </w:p>
-        </w:tc>
-        <w:tc>
-          <w:tcPr>
-            <w:tcW w:w="0" w:type="auto"/>
-            <w:shd w:val="clear" w:color="auto" w:fill="E2EFD9" w:themeFill="accent6" w:themeFillTint="33"/>
-          </w:tcPr>
-          <w:p>
-            <w:pPr>
+              <w:t>Medi</w:t>
+            </w:r>
+            <w:r>
+              <w:rPr>
+                <w:rFonts w:ascii="Helvetica" w:hAnsi="Helvetica"/>
+              </w:rPr>
+              <w:t>um</w:t>
+            </w:r>
+          </w:p>
+        </w:tc>
+        <w:tc>
+          <w:tcPr>
+            <w:tcW w:w="0" w:type="auto"/>
+            <w:shd w:val="clear" w:color="auto" w:fill="E2EFD9" w:themeFill="accent6" w:themeFillTint="33"/>
+          </w:tcPr>
+          <w:p>
+            <w:pPr>
+              <w:rPr>
+                <w:rFonts w:ascii="Helvetica" w:hAnsi="Helvetica"/>
+              </w:rPr>
+            </w:pPr>
+            <w:r>
+              <w:rPr>
+                <w:rFonts w:ascii="Helvetica" w:hAnsi="Helvetica"/>
+              </w:rPr>
+              <w:t>Max Area of Island</w:t>
+            </w:r>
+          </w:p>
+        </w:tc>
+        <w:tc>
+          <w:tcPr>
+            <w:tcW w:w="0" w:type="auto"/>
+            <w:shd w:val="clear" w:color="auto" w:fill="E2EFD9" w:themeFill="accent6" w:themeFillTint="33"/>
+          </w:tcPr>
+          <w:p>
+            <w:pPr>
+              <w:rPr>
+                <w:rFonts w:ascii="Helvetica" w:hAnsi="Helvetica"/>
+              </w:rPr>
+            </w:pPr>
+            <w:r>
               <w:rPr>
                 <w:rFonts w:ascii="Helvetica" w:hAnsi="Helvetica" w:hint="eastAsia"/>
               </w:rPr>
+              <w:t>U</w:t>
+            </w:r>
+            <w:r>
+              <w:rPr>
+                <w:rFonts w:ascii="Helvetica" w:hAnsi="Helvetica"/>
+              </w:rPr>
+              <w:t>se regular 2-D array iteration</w:t>
+            </w:r>
+            <w:r>
+              <w:rPr>
+                <w:rFonts w:ascii="Helvetica" w:hAnsi="Helvetica"/>
+              </w:rPr>
+              <w:t xml:space="preserve"> from top left to bottom right (row by row). When we encounter 1, recursively scan top down right left (order matters!) until we run out of recursion.</w:t>
+            </w:r>
+          </w:p>
+        </w:tc>
+        <w:tc>
+          <w:tcPr>
+            <w:tcW w:w="0" w:type="auto"/>
+            <w:shd w:val="clear" w:color="auto" w:fill="E2EFD9" w:themeFill="accent6" w:themeFillTint="33"/>
+          </w:tcPr>
+          <w:p>
+            <w:pPr>
+              <w:rPr>
+                <w:rFonts w:ascii="Helvetica" w:hAnsi="Helvetica"/>
+              </w:rPr>
             </w:pPr>
             <w:r>
               <w:rPr>
                 <w:rFonts w:ascii="Helvetica" w:hAnsi="Helvetica" w:hint="eastAsia"/>
               </w:rPr>
-              <w:t>Medi</w:t>
-            </w:r>
-            <w:r>
-              <w:rPr>
-                <w:rFonts w:ascii="Helvetica" w:hAnsi="Helvetica"/>
-              </w:rPr>
-              <w:t>um</w:t>
-            </w:r>
-          </w:p>
-        </w:tc>
-        <w:tc>
-          <w:tcPr>
-            <w:tcW w:w="0" w:type="auto"/>
-            <w:shd w:val="clear" w:color="auto" w:fill="E2EFD9" w:themeFill="accent6" w:themeFillTint="33"/>
-          </w:tcPr>
-          <w:p>
-            <w:pPr>
-              <w:rPr>
-                <w:rFonts w:ascii="Helvetica" w:hAnsi="Helvetica"/>
-              </w:rPr>
-            </w:pPr>
-            <w:r>
-              <w:rPr>
-                <w:rFonts w:ascii="Helvetica" w:hAnsi="Helvetica"/>
-              </w:rPr>
-              <w:t>Max Area of Island</w:t>
-            </w:r>
-          </w:p>
-        </w:tc>
-        <w:tc>
-          <w:tcPr>
-            <w:tcW w:w="0" w:type="auto"/>
-            <w:shd w:val="clear" w:color="auto" w:fill="E2EFD9" w:themeFill="accent6" w:themeFillTint="33"/>
-          </w:tcPr>
+              <w:t>T</w:t>
+            </w:r>
+            <w:r>
+              <w:rPr>
+                <w:rFonts w:ascii="Helvetica" w:hAnsi="Helvetica"/>
+              </w:rPr>
+              <w:t xml:space="preserve">wo edge cases: </w:t>
+            </w:r>
+          </w:p>
+          <w:p>
+            <w:pPr>
+              <w:rPr>
+                <w:rFonts w:ascii="Helvetica" w:hAnsi="Helvetica"/>
+              </w:rPr>
+            </w:pPr>
+          </w:p>
           <w:p>
             <w:pPr>
               <w:rPr>
@@ -4194,27 +4747,22 @@
               <w:rPr>
                 <w:rFonts w:ascii="Helvetica" w:hAnsi="Helvetica" w:hint="eastAsia"/>
               </w:rPr>
-              <w:t>U</w:t>
-            </w:r>
-            <w:r>
-              <w:rPr>
-                <w:rFonts w:ascii="Helvetica" w:hAnsi="Helvetica"/>
-              </w:rPr>
-              <w:t>se regular 2-D array iteration</w:t>
-            </w:r>
-            <w:r>
-              <w:rPr>
-                <w:rFonts w:ascii="Helvetica" w:hAnsi="Helvetica"/>
-              </w:rPr>
-              <w:t xml:space="preserve"> from top left to bottom right (row by row). When we encounter 1, recursively scan top down right left (order matters!) until we run out of recursion.</w:t>
-            </w:r>
-          </w:p>
-        </w:tc>
-        <w:tc>
-          <w:tcPr>
-            <w:tcW w:w="0" w:type="auto"/>
-            <w:shd w:val="clear" w:color="auto" w:fill="E2EFD9" w:themeFill="accent6" w:themeFillTint="33"/>
-          </w:tcPr>
+              <w:t>N</w:t>
+            </w:r>
+            <w:r>
+              <w:rPr>
+                <w:rFonts w:ascii="Helvetica" w:hAnsi="Helvetica"/>
+              </w:rPr>
+              <w:t>eed to use visited[][] to track whether array has been visited.</w:t>
+            </w:r>
+          </w:p>
+          <w:p>
+            <w:pPr>
+              <w:rPr>
+                <w:rFonts w:ascii="Helvetica" w:hAnsi="Helvetica"/>
+              </w:rPr>
+            </w:pPr>
+          </w:p>
           <w:p>
             <w:pPr>
               <w:rPr>
@@ -4225,79 +4773,13 @@
               <w:rPr>
                 <w:rFonts w:ascii="Helvetica" w:hAnsi="Helvetica" w:hint="eastAsia"/>
               </w:rPr>
-              <w:t>T</w:t>
-            </w:r>
-            <w:r>
-              <w:rPr>
-                <w:rFonts w:ascii="Helvetica" w:hAnsi="Helvetica"/>
-              </w:rPr>
-              <w:t xml:space="preserve">wo edge cases: </w:t>
-            </w:r>
-          </w:p>
-          <w:p>
-            <w:pPr>
-              <w:rPr>
-                <w:rFonts w:ascii="Helvetica" w:hAnsi="Helvetica"/>
-              </w:rPr>
-            </w:pPr>
-          </w:p>
-          <w:p>
-            <w:pPr>
-              <w:rPr>
-                <w:rFonts w:ascii="Helvetica" w:hAnsi="Helvetica"/>
-              </w:rPr>
-            </w:pPr>
-            <w:r>
-              <w:rPr>
-                <w:rFonts w:ascii="Helvetica" w:hAnsi="Helvetica" w:hint="eastAsia"/>
-              </w:rPr>
               <w:t>N</w:t>
             </w:r>
             <w:r>
               <w:rPr>
                 <w:rFonts w:ascii="Helvetica" w:hAnsi="Helvetica"/>
               </w:rPr>
-              <w:t>eed to use visited[][] to track whether array has been visited.</w:t>
-            </w:r>
-          </w:p>
-          <w:p>
-            <w:pPr>
-              <w:rPr>
-                <w:rFonts w:ascii="Helvetica" w:hAnsi="Helvetica"/>
-              </w:rPr>
-            </w:pPr>
-          </w:p>
-          <w:p>
-            <w:pPr>
-              <w:rPr>
-                <w:rFonts w:ascii="Helvetica" w:hAnsi="Helvetica" w:hint="eastAsia"/>
-              </w:rPr>
-            </w:pPr>
-            <w:r>
-              <w:rPr>
-                <w:rFonts w:ascii="Helvetica" w:hAnsi="Helvetica" w:hint="eastAsia"/>
-              </w:rPr>
-              <w:t>N</w:t>
-            </w:r>
-            <w:r>
-              <w:rPr>
-                <w:rFonts w:ascii="Helvetica" w:hAnsi="Helvetica"/>
-              </w:rPr>
-              <w:t xml:space="preserve">eed to account when grid has no </w:t>
-            </w:r>
-            <w:proofErr w:type="gramStart"/>
-            <w:r>
-              <w:rPr>
-                <w:rFonts w:ascii="Helvetica" w:hAnsi="Helvetica"/>
-              </w:rPr>
-              <w:t>island</w:t>
-            </w:r>
-            <w:proofErr w:type="gramEnd"/>
-            <w:r>
-              <w:rPr>
-                <w:rFonts w:ascii="Helvetica" w:hAnsi="Helvetica"/>
-              </w:rPr>
-              <w:t xml:space="preserve"> or the largest island is </w:t>
+              <w:t xml:space="preserve">eed to account when grid has no island or the largest island is </w:t>
             </w:r>
             <w:r>
               <w:rPr>
@@ -4367,20 +4849,45 @@
           <w:p>
             <w:pPr>
               <w:rPr>
+                <w:rFonts w:ascii="Helvetica" w:hAnsi="Helvetica"/>
+              </w:rPr>
+            </w:pPr>
+            <w:r>
+              <w:rPr>
                 <w:rFonts w:ascii="Helvetica" w:hAnsi="Helvetica" w:hint="eastAsia"/>
               </w:rPr>
+              <w:t>1</w:t>
+            </w:r>
+            <w:r>
+              <w:rPr>
+                <w:rFonts w:ascii="Helvetica" w:hAnsi="Helvetica"/>
+              </w:rPr>
+              <w:t>583</w:t>
+            </w:r>
+          </w:p>
+        </w:tc>
+        <w:tc>
+          <w:tcPr>
+            <w:tcW w:w="0" w:type="auto"/>
+            <w:shd w:val="clear" w:color="auto" w:fill="FFF2CC" w:themeFill="accent4" w:themeFillTint="33"/>
+          </w:tcPr>
+          <w:p>
+            <w:pPr>
+              <w:rPr>
+                <w:rFonts w:ascii="Helvetica" w:hAnsi="Helvetica"/>
+              </w:rPr>
             </w:pPr>
             <w:r>
               <w:rPr>
                 <w:rFonts w:ascii="Helvetica" w:hAnsi="Helvetica" w:hint="eastAsia"/>
               </w:rPr>
-              <w:t>1</w:t>
-            </w:r>
-            <w:r>
-              <w:rPr>
-                <w:rFonts w:ascii="Helvetica" w:hAnsi="Helvetica"/>
-              </w:rPr>
-              <w:t>583</w:t>
+              <w:t>M</w:t>
+            </w:r>
+            <w:r>
+              <w:rPr>
+                <w:rFonts w:ascii="Helvetica" w:hAnsi="Helvetica"/>
+              </w:rPr>
+              <w:t>edium</w:t>
             </w:r>
           </w:p>
         </w:tc>
@@ -4392,20 +4899,52 @@
           <w:p>
             <w:pPr>
               <w:rPr>
+                <w:rFonts w:ascii="Helvetica" w:hAnsi="Helvetica"/>
+              </w:rPr>
+            </w:pPr>
+            <w:r>
+              <w:rPr>
+                <w:rFonts w:ascii="Helvetica" w:hAnsi="Helvetica"/>
+              </w:rPr>
+              <w:t>Count Unhappy Friends</w:t>
+            </w:r>
+          </w:p>
+        </w:tc>
+        <w:tc>
+          <w:tcPr>
+            <w:tcW w:w="0" w:type="auto"/>
+            <w:shd w:val="clear" w:color="auto" w:fill="FFF2CC" w:themeFill="accent4" w:themeFillTint="33"/>
+          </w:tcPr>
+          <w:p>
+            <w:pPr>
+              <w:rPr>
+                <w:rFonts w:ascii="Helvetica" w:hAnsi="Helvetica"/>
+              </w:rPr>
+            </w:pPr>
+          </w:p>
+        </w:tc>
+        <w:tc>
+          <w:tcPr>
+            <w:tcW w:w="0" w:type="auto"/>
+            <w:shd w:val="clear" w:color="auto" w:fill="FFF2CC" w:themeFill="accent4" w:themeFillTint="33"/>
+          </w:tcPr>
+          <w:p>
+            <w:pPr>
+              <w:rPr>
+                <w:rFonts w:ascii="Helvetica" w:hAnsi="Helvetica"/>
+              </w:rPr>
+            </w:pPr>
+            <w:r>
+              <w:rPr>
                 <w:rFonts w:ascii="Helvetica" w:hAnsi="Helvetica" w:hint="eastAsia"/>
               </w:rPr>
-            </w:pPr>
-            <w:r>
-              <w:rPr>
-                <w:rFonts w:ascii="Helvetica" w:hAnsi="Helvetica" w:hint="eastAsia"/>
-              </w:rPr>
-              <w:t>M</w:t>
-            </w:r>
-            <w:r>
-              <w:rPr>
-                <w:rFonts w:ascii="Helvetica" w:hAnsi="Helvetica"/>
-              </w:rPr>
-              <w:t>edium</w:t>
+              <w:t>S</w:t>
+            </w:r>
+            <w:r>
+              <w:rPr>
+                <w:rFonts w:ascii="Helvetica" w:hAnsi="Helvetica"/>
+              </w:rPr>
+              <w:t xml:space="preserve">imilar to CSE 417 Homework 1 (Stable Matching problem using Gale Shapley algorithm) </w:t>
             </w:r>
           </w:p>
         </w:tc>
@@ -4418,63 +4957,6 @@
             <w:pPr>
               <w:rPr>
                 <w:rFonts w:ascii="Helvetica" w:hAnsi="Helvetica"/>
-              </w:rPr>
-            </w:pPr>
-            <w:r>
-              <w:rPr>
-                <w:rFonts w:ascii="Helvetica" w:hAnsi="Helvetica"/>
-              </w:rPr>
-              <w:t>Count Unhappy Friends</w:t>
-            </w:r>
-          </w:p>
-        </w:tc>
-        <w:tc>
-          <w:tcPr>
-            <w:tcW w:w="0" w:type="auto"/>
-            <w:shd w:val="clear" w:color="auto" w:fill="FFF2CC" w:themeFill="accent4" w:themeFillTint="33"/>
-          </w:tcPr>
-          <w:p>
-            <w:pPr>
-              <w:rPr>
-                <w:rFonts w:ascii="Helvetica" w:hAnsi="Helvetica" w:hint="eastAsia"/>
-              </w:rPr>
-            </w:pPr>
-          </w:p>
-        </w:tc>
-        <w:tc>
-          <w:tcPr>
-            <w:tcW w:w="0" w:type="auto"/>
-            <w:shd w:val="clear" w:color="auto" w:fill="FFF2CC" w:themeFill="accent4" w:themeFillTint="33"/>
-          </w:tcPr>
-          <w:p>
-            <w:pPr>
-              <w:rPr>
-                <w:rFonts w:ascii="Helvetica" w:hAnsi="Helvetica" w:hint="eastAsia"/>
-              </w:rPr>
-            </w:pPr>
-            <w:r>
-              <w:rPr>
-                <w:rFonts w:ascii="Helvetica" w:hAnsi="Helvetica" w:hint="eastAsia"/>
-              </w:rPr>
-              <w:t>S</w:t>
-            </w:r>
-            <w:r>
-              <w:rPr>
-                <w:rFonts w:ascii="Helvetica" w:hAnsi="Helvetica"/>
-              </w:rPr>
-              <w:t xml:space="preserve">imilar to CSE 417 Homework 1 (Stable Matching problem using Gale Shapley algorithm) </w:t>
-            </w:r>
-          </w:p>
-        </w:tc>
-        <w:tc>
-          <w:tcPr>
-            <w:tcW w:w="0" w:type="auto"/>
-            <w:shd w:val="clear" w:color="auto" w:fill="FFF2CC" w:themeFill="accent4" w:themeFillTint="33"/>
-          </w:tcPr>
-          <w:p>
-            <w:pPr>
-              <w:rPr>
-                <w:rFonts w:ascii="Helvetica" w:hAnsi="Helvetica" w:hint="eastAsia"/>
               </w:rPr>
             </w:pPr>
           </w:p>
@@ -4583,7 +5065,7 @@
       <w:pPr>
         <w:pStyle w:val="CommentText"/>
         <w:rPr>
-          <w:rFonts w:ascii="Helvetica" w:hAnsi="Helvetica" w:hint="eastAsia"/>
+          <w:rFonts w:ascii="Helvetica" w:hAnsi="Helvetica"/>
         </w:rPr>
       </w:pPr>
       <w:r>

</xml_diff>